<commit_message>
Finished draft of targeting strategies
The draft of targeting strategies has been completed, though may change after discussion and implementation.  Still, have a working basis.
</commit_message>
<xml_diff>
--- a/Algorithms/Algorithm_TargetingStrategy.docx
+++ b/Algorithms/Algorithm_TargetingStrategy.docx
@@ -1,6 +1,6 @@
 
 <file path=word/document.xml><?xml version="1.0" encoding="utf-8"?>
-<w:document xmlns:wpc="http://schemas.microsoft.com/office/word/2010/wordprocessingCanvas" xmlns:cx="http://schemas.microsoft.com/office/drawing/2014/chartex" xmlns:cx1="http://schemas.microsoft.com/office/drawing/2015/9/8/chartex" xmlns:cx2="http://schemas.microsoft.com/office/drawing/2015/10/21/chartex" xmlns:cx3="http://schemas.microsoft.com/office/drawing/2016/5/9/chartex" xmlns:cx4="http://schemas.microsoft.com/office/drawing/2016/5/10/chartex" xmlns:cx5="http://schemas.microsoft.com/office/drawing/2016/5/11/chartex" xmlns:cx6="http://schemas.microsoft.com/office/drawing/2016/5/12/chartex" xmlns:cx7="http://schemas.microsoft.com/office/drawing/2016/5/13/chartex" xmlns:cx8="http://schemas.microsoft.com/office/drawing/2016/5/14/chartex" xmlns:mc="http://schemas.openxmlformats.org/markup-compatibility/2006" xmlns:aink="http://schemas.microsoft.com/office/drawing/2016/ink" xmlns:am3d="http://schemas.microsoft.com/office/drawing/2017/model3d" xmlns:o="urn:schemas-microsoft-com:office:office" xmlns:r="http://schemas.openxmlformats.org/officeDocument/2006/relationships" xmlns:m="http://schemas.openxmlformats.org/officeDocument/2006/math" xmlns:v="urn:schemas-microsoft-com:vml" xmlns:wp14="http://schemas.microsoft.com/office/word/2010/wordprocessingDrawing" xmlns:wp="http://schemas.openxmlformats.org/drawingml/2006/wordprocessingDrawing" xmlns:w10="urn:schemas-microsoft-com:office:word" xmlns:w="http://schemas.openxmlformats.org/wordprocessingml/2006/main" xmlns:w14="http://schemas.microsoft.com/office/word/2010/wordml" xmlns:w15="http://schemas.microsoft.com/office/word/2012/wordml" xmlns:w16cid="http://schemas.microsoft.com/office/word/2016/wordml/cid" xmlns:w16se="http://schemas.microsoft.com/office/word/2015/wordml/symex" xmlns:wpg="http://schemas.microsoft.com/office/word/2010/wordprocessingGroup" xmlns:wpi="http://schemas.microsoft.com/office/word/2010/wordprocessingInk" xmlns:wne="http://schemas.microsoft.com/office/word/2006/wordml" xmlns:wps="http://schemas.microsoft.com/office/word/2010/wordprocessingShape" mc:Ignorable="w14 w15 w16se w16cid wp14">
+<w:document xmlns:wpc="http://schemas.microsoft.com/office/word/2010/wordprocessingCanvas" xmlns:cx="http://schemas.microsoft.com/office/drawing/2014/chartex" xmlns:cx1="http://schemas.microsoft.com/office/drawing/2015/9/8/chartex" xmlns:cx2="http://schemas.microsoft.com/office/drawing/2015/10/21/chartex" xmlns:cx3="http://schemas.microsoft.com/office/drawing/2016/5/9/chartex" xmlns:cx4="http://schemas.microsoft.com/office/drawing/2016/5/10/chartex" xmlns:cx5="http://schemas.microsoft.com/office/drawing/2016/5/11/chartex" xmlns:cx6="http://schemas.microsoft.com/office/drawing/2016/5/12/chartex" xmlns:cx7="http://schemas.microsoft.com/office/drawing/2016/5/13/chartex" xmlns:cx8="http://schemas.microsoft.com/office/drawing/2016/5/14/chartex" xmlns:mc="http://schemas.openxmlformats.org/markup-compatibility/2006" xmlns:aink="http://schemas.microsoft.com/office/drawing/2016/ink" xmlns:am3d="http://schemas.microsoft.com/office/drawing/2017/model3d" xmlns:o="urn:schemas-microsoft-com:office:office" xmlns:r="http://schemas.openxmlformats.org/officeDocument/2006/relationships" xmlns:m="http://schemas.openxmlformats.org/officeDocument/2006/math" xmlns:v="urn:schemas-microsoft-com:vml" xmlns:wp14="http://schemas.microsoft.com/office/word/2010/wordprocessingDrawing" xmlns:wp="http://schemas.openxmlformats.org/drawingml/2006/wordprocessingDrawing" xmlns:w10="urn:schemas-microsoft-com:office:word" xmlns:w="http://schemas.openxmlformats.org/wordprocessingml/2006/main" xmlns:w14="http://schemas.microsoft.com/office/word/2010/wordml" xmlns:w15="http://schemas.microsoft.com/office/word/2012/wordml" xmlns:w16cex="http://schemas.microsoft.com/office/word/2018/wordml/cex" xmlns:w16cid="http://schemas.microsoft.com/office/word/2016/wordml/cid" xmlns:w16="http://schemas.microsoft.com/office/word/2018/wordml" xmlns:w16se="http://schemas.microsoft.com/office/word/2015/wordml/symex" xmlns:wpg="http://schemas.microsoft.com/office/word/2010/wordprocessingGroup" xmlns:wpi="http://schemas.microsoft.com/office/word/2010/wordprocessingInk" xmlns:wne="http://schemas.microsoft.com/office/word/2006/wordml" xmlns:wps="http://schemas.microsoft.com/office/word/2010/wordprocessingShape" mc:Ignorable="w14 w15 w16se w16cid w16 w16cex wp14">
   <w:body>
     <w:p>
       <w:r>
@@ -22,7 +22,7 @@
           <w:numId w:val="5"/>
         </w:numPr>
       </w:pPr>
-      <w:hyperlink r:id="rId7" w:history="1">
+      <w:hyperlink r:id="rId8" w:history="1">
         <w:r>
           <w:rPr>
             <w:rStyle w:val="Hyperlink"/>
@@ -68,34 +68,11 @@
         </w:numPr>
       </w:pPr>
       <w:r>
-        <w:t>Have a function set up for frequent scanning.</w:t>
-      </w:r>
-    </w:p>
-    <w:p>
-      <w:pPr>
-        <w:pStyle w:val="ListParagraph"/>
-        <w:numPr>
-          <w:ilvl w:val="0"/>
-          <w:numId w:val="3"/>
-        </w:numPr>
-      </w:pPr>
-      <w:r>
-        <w:t>This would rotate the gun with the radar.</w:t>
-      </w:r>
-    </w:p>
-    <w:p>
-      <w:pPr>
-        <w:pStyle w:val="ListParagraph"/>
-        <w:numPr>
-          <w:ilvl w:val="0"/>
-          <w:numId w:val="3"/>
-        </w:numPr>
-      </w:pPr>
-      <w:r>
-        <w:t>NOTE FOR LATER: Add a check velocity to methods to modify the search direction.</w:t>
-      </w:r>
-      <w:bookmarkStart w:id="0" w:name="_GoBack"/>
-      <w:bookmarkEnd w:id="0"/>
+        <w:t>NOTE FOR LATER: Add a check velocity to methods to modify the search direction</w:t>
+      </w:r>
+      <w:r>
+        <w:t>, as, according to the wiki, if a robot rotates its radar in the direction it is turning, you can move it up to 65 degrees a tick verses 45 degrees if you don’t.  Also, this could be used to set which way to search if the robot’s current target moves out of sight.</w:t>
+      </w:r>
     </w:p>
     <w:p/>
     <w:p>
@@ -118,12 +95,14 @@
           <w:numId w:val="1"/>
         </w:numPr>
       </w:pPr>
+      <w:proofErr w:type="spellStart"/>
       <w:r>
         <w:rPr>
           <w:u w:val="single"/>
         </w:rPr>
         <w:t>WeakRobot</w:t>
       </w:r>
+      <w:proofErr w:type="spellEnd"/>
       <w:r>
         <w:t xml:space="preserve"> – the robot focuses on attacking a robot with low energy.</w:t>
       </w:r>
@@ -136,12 +115,14 @@
           <w:numId w:val="1"/>
         </w:numPr>
       </w:pPr>
+      <w:proofErr w:type="spellStart"/>
       <w:r>
         <w:rPr>
           <w:u w:val="single"/>
         </w:rPr>
         <w:t>FocusAttack</w:t>
       </w:r>
+      <w:proofErr w:type="spellEnd"/>
       <w:r>
         <w:t xml:space="preserve"> – once the robot targets a robot, it attacks it until it is destroyed.</w:t>
       </w:r>
@@ -172,12 +153,14 @@
           <w:numId w:val="1"/>
         </w:numPr>
       </w:pPr>
+      <w:proofErr w:type="spellStart"/>
       <w:r>
         <w:rPr>
           <w:u w:val="single"/>
         </w:rPr>
         <w:t>NearestRobot</w:t>
       </w:r>
+      <w:proofErr w:type="spellEnd"/>
       <w:r>
         <w:rPr>
           <w:b/>
@@ -318,12 +301,14 @@
           <w:numId w:val="4"/>
         </w:numPr>
       </w:pPr>
+      <w:proofErr w:type="spellStart"/>
       <w:r>
         <w:rPr>
           <w:u w:val="single"/>
         </w:rPr>
         <w:t>ticksSinceSeen</w:t>
       </w:r>
+      <w:proofErr w:type="spellEnd"/>
       <w:r>
         <w:t xml:space="preserve"> – the number of ticks it has been since target has been detected.</w:t>
       </w:r>
@@ -336,24 +321,103 @@
           <w:numId w:val="4"/>
         </w:numPr>
       </w:pPr>
+      <w:commentRangeStart w:id="0"/>
+      <w:proofErr w:type="spellStart"/>
       <w:r>
         <w:rPr>
           <w:u w:val="single"/>
         </w:rPr>
-        <w:t>searchDir</w:t>
-      </w:r>
-      <w:r>
-        <w:t xml:space="preserve"> – the direction, clockwise or counter-clockwise, to search for other robots.</w:t>
+        <w:t>targetLost</w:t>
+      </w:r>
+      <w:proofErr w:type="spellEnd"/>
+      <w:r>
+        <w:t xml:space="preserve"> – threshold for target to be considered dead or lost to the robot and for it to begin searching for a new target.</w:t>
+      </w:r>
+      <w:commentRangeEnd w:id="0"/>
+      <w:r>
+        <w:rPr>
+          <w:rStyle w:val="CommentReference"/>
+        </w:rPr>
+        <w:commentReference w:id="0"/>
+      </w:r>
+    </w:p>
+    <w:p>
+      <w:pPr>
+        <w:pStyle w:val="ListParagraph"/>
+        <w:numPr>
+          <w:ilvl w:val="0"/>
+          <w:numId w:val="4"/>
+        </w:numPr>
+      </w:pPr>
+      <w:proofErr w:type="spellStart"/>
+      <w:r>
+        <w:rPr>
+          <w:u w:val="single"/>
+        </w:rPr>
+        <w:t>searchAngle</w:t>
+      </w:r>
+      <w:proofErr w:type="spellEnd"/>
+      <w:r>
+        <w:t xml:space="preserve"> – the amount to rotate the scanner.  Primarily used when following target’s movements.</w:t>
+      </w:r>
+    </w:p>
+    <w:p>
+      <w:pPr>
+        <w:pStyle w:val="ListParagraph"/>
+        <w:numPr>
+          <w:ilvl w:val="0"/>
+          <w:numId w:val="4"/>
+        </w:numPr>
+      </w:pPr>
+      <w:proofErr w:type="spellStart"/>
+      <w:r>
+        <w:rPr>
+          <w:u w:val="single"/>
+        </w:rPr>
+        <w:t>numOpponents</w:t>
+      </w:r>
+      <w:proofErr w:type="spellEnd"/>
+      <w:r>
+        <w:t xml:space="preserve"> – the number of other robots on the field.</w:t>
+      </w:r>
+    </w:p>
+    <w:p>
+      <w:pPr>
+        <w:pStyle w:val="ListParagraph"/>
+        <w:numPr>
+          <w:ilvl w:val="0"/>
+          <w:numId w:val="4"/>
+        </w:numPr>
+      </w:pPr>
+      <w:proofErr w:type="spellStart"/>
+      <w:r>
+        <w:rPr>
+          <w:u w:val="single"/>
+        </w:rPr>
+        <w:t>scanCount</w:t>
+      </w:r>
+      <w:proofErr w:type="spellEnd"/>
+      <w:r>
+        <w:t xml:space="preserve"> – the number of robots that have been scanned.</w:t>
       </w:r>
     </w:p>
     <w:p/>
     <w:p>
-      <w:r>
-        <w:rPr>
-          <w:b/>
-          <w:bCs/>
-        </w:rPr>
-        <w:t>Targeting()</w:t>
+      <w:proofErr w:type="gramStart"/>
+      <w:r>
+        <w:rPr>
+          <w:b/>
+          <w:bCs/>
+        </w:rPr>
+        <w:t>Targeting(</w:t>
+      </w:r>
+      <w:proofErr w:type="gramEnd"/>
+      <w:r>
+        <w:rPr>
+          <w:b/>
+          <w:bCs/>
+        </w:rPr>
+        <w:t>)</w:t>
       </w:r>
     </w:p>
     <w:p>
@@ -364,13 +428,486 @@
         <w:t>Narrative</w:t>
       </w:r>
       <w:r>
+        <w:t xml:space="preserve">: Conducts the </w:t>
+      </w:r>
+      <w:r>
+        <w:t>general search for another robot.</w:t>
+      </w:r>
+    </w:p>
+    <w:p>
+      <w:r>
+        <w:rPr>
+          <w:u w:val="single"/>
+        </w:rPr>
+        <w:t>Pre-condition</w:t>
+      </w:r>
+      <w:r>
+        <w:t>: None</w:t>
+      </w:r>
+    </w:p>
+    <w:p>
+      <w:r>
+        <w:rPr>
+          <w:u w:val="single"/>
+        </w:rPr>
+        <w:t>Post-condition</w:t>
+      </w:r>
+      <w:r>
+        <w:t>: The robot has selected a target.</w:t>
+      </w:r>
+    </w:p>
+    <w:p/>
+    <w:p>
+      <w:r>
+        <w:lastRenderedPageBreak/>
+        <w:t>If target is null</w:t>
+      </w:r>
+    </w:p>
+    <w:p>
+      <w:r>
+        <w:tab/>
+        <w:t xml:space="preserve">Set </w:t>
+      </w:r>
+      <w:proofErr w:type="spellStart"/>
+      <w:r>
+        <w:t>numOpponents</w:t>
+      </w:r>
+      <w:proofErr w:type="spellEnd"/>
+      <w:r>
+        <w:t xml:space="preserve"> equal to the number of remaining opponents</w:t>
+      </w:r>
+    </w:p>
+    <w:p>
+      <w:pPr>
+        <w:ind w:firstLine="720"/>
+      </w:pPr>
+      <w:r>
+        <w:t xml:space="preserve">Turn the radar </w:t>
+      </w:r>
+      <w:r>
+        <w:t>clockwise</w:t>
+      </w:r>
+      <w:r>
+        <w:t xml:space="preserve"> </w:t>
+      </w:r>
+      <w:r>
+        <w:t>until a robot is detected</w:t>
+      </w:r>
+    </w:p>
+    <w:p>
+      <w:r>
+        <w:t>Else</w:t>
+      </w:r>
+    </w:p>
+    <w:p>
+      <w:r>
+        <w:tab/>
+        <w:t xml:space="preserve">Turn the radar by </w:t>
+      </w:r>
+      <w:proofErr w:type="spellStart"/>
+      <w:r>
+        <w:t>searchAngle</w:t>
+      </w:r>
+      <w:proofErr w:type="spellEnd"/>
+    </w:p>
+    <w:p>
+      <w:r>
+        <w:t xml:space="preserve">Increment </w:t>
+      </w:r>
+      <w:proofErr w:type="spellStart"/>
+      <w:r>
+        <w:t>ticksSinceSeen</w:t>
+      </w:r>
+      <w:proofErr w:type="spellEnd"/>
+    </w:p>
+    <w:p>
+      <w:r>
+        <w:tab/>
+      </w:r>
+    </w:p>
+    <w:p>
+      <w:pPr>
+        <w:rPr>
+          <w:b/>
+          <w:bCs/>
+        </w:rPr>
+      </w:pPr>
+      <w:proofErr w:type="spellStart"/>
+      <w:proofErr w:type="gramStart"/>
+      <w:r>
+        <w:rPr>
+          <w:b/>
+          <w:bCs/>
+        </w:rPr>
+        <w:t>OnScannedRobot</w:t>
+      </w:r>
+      <w:proofErr w:type="spellEnd"/>
+      <w:r>
+        <w:rPr>
+          <w:b/>
+          <w:bCs/>
+        </w:rPr>
+        <w:t>(</w:t>
+      </w:r>
+      <w:proofErr w:type="spellStart"/>
+      <w:proofErr w:type="gramEnd"/>
+      <w:r>
+        <w:rPr>
+          <w:b/>
+          <w:bCs/>
+        </w:rPr>
+        <w:t>ScannedRobotEvent</w:t>
+      </w:r>
+      <w:proofErr w:type="spellEnd"/>
+      <w:r>
+        <w:rPr>
+          <w:b/>
+          <w:bCs/>
+        </w:rPr>
+        <w:t xml:space="preserve"> e)</w:t>
+      </w:r>
+    </w:p>
+    <w:p>
+      <w:r>
+        <w:rPr>
+          <w:u w:val="single"/>
+        </w:rPr>
+        <w:t>Narrative</w:t>
+      </w:r>
+      <w:r>
+        <w:t>: The robot has detected another robot and will now select the appropriate behavior.</w:t>
+      </w:r>
+    </w:p>
+    <w:p>
+      <w:r>
+        <w:rPr>
+          <w:u w:val="single"/>
+        </w:rPr>
+        <w:t>Pre-condition</w:t>
+      </w:r>
+      <w:r>
+        <w:t>: None</w:t>
+      </w:r>
+    </w:p>
+    <w:p>
+      <w:r>
+        <w:rPr>
+          <w:u w:val="single"/>
+        </w:rPr>
+        <w:t>Post-condition</w:t>
+      </w:r>
+      <w:r>
+        <w:t>: The robot has performed its action on its target.</w:t>
+      </w:r>
+    </w:p>
+    <w:p/>
+    <w:p>
+      <w:r>
+        <w:t xml:space="preserve">Increment </w:t>
+      </w:r>
+      <w:proofErr w:type="spellStart"/>
+      <w:r>
+        <w:t>scanCount</w:t>
+      </w:r>
+      <w:proofErr w:type="spellEnd"/>
+    </w:p>
+    <w:p>
+      <w:r>
+        <w:t>If target is null</w:t>
+      </w:r>
+    </w:p>
+    <w:p>
+      <w:r>
+        <w:tab/>
+        <w:t>Set target.name equal to e.name</w:t>
+      </w:r>
+    </w:p>
+    <w:p>
+      <w:r>
+        <w:tab/>
+        <w:t xml:space="preserve">Set </w:t>
+      </w:r>
+      <w:proofErr w:type="spellStart"/>
+      <w:proofErr w:type="gramStart"/>
+      <w:r>
+        <w:t>target.energy</w:t>
+      </w:r>
+      <w:proofErr w:type="spellEnd"/>
+      <w:proofErr w:type="gramEnd"/>
+      <w:r>
+        <w:t xml:space="preserve"> equal to </w:t>
+      </w:r>
+      <w:proofErr w:type="spellStart"/>
+      <w:r>
+        <w:t>e.energy</w:t>
+      </w:r>
+      <w:proofErr w:type="spellEnd"/>
+    </w:p>
+    <w:p>
+      <w:r>
+        <w:tab/>
+        <w:t xml:space="preserve">Set </w:t>
+      </w:r>
+      <w:proofErr w:type="spellStart"/>
+      <w:proofErr w:type="gramStart"/>
+      <w:r>
+        <w:t>target.distance</w:t>
+      </w:r>
+      <w:proofErr w:type="spellEnd"/>
+      <w:proofErr w:type="gramEnd"/>
+      <w:r>
+        <w:t xml:space="preserve"> equal to </w:t>
+      </w:r>
+      <w:proofErr w:type="spellStart"/>
+      <w:r>
+        <w:t>e.distance</w:t>
+      </w:r>
+      <w:proofErr w:type="spellEnd"/>
+    </w:p>
+    <w:p>
+      <w:r>
+        <w:tab/>
+        <w:t xml:space="preserve">Set </w:t>
+      </w:r>
+      <w:proofErr w:type="spellStart"/>
+      <w:r>
+        <w:t>scanCount</w:t>
+      </w:r>
+      <w:proofErr w:type="spellEnd"/>
+      <w:r>
+        <w:t xml:space="preserve"> equal to 1</w:t>
+      </w:r>
+    </w:p>
+    <w:p>
+      <w:r>
+        <w:tab/>
+      </w:r>
+      <w:r>
+        <w:t xml:space="preserve">Set </w:t>
+      </w:r>
+      <w:proofErr w:type="spellStart"/>
+      <w:r>
+        <w:t>ticksSinceSeen</w:t>
+      </w:r>
+      <w:proofErr w:type="spellEnd"/>
+      <w:r>
+        <w:t xml:space="preserve"> equal to zero</w:t>
+      </w:r>
+    </w:p>
+    <w:p>
+      <w:r>
+        <w:t>Else if target.name is equal to e.name</w:t>
+      </w:r>
+    </w:p>
+    <w:p>
+      <w:r>
+        <w:tab/>
+        <w:t xml:space="preserve">Set </w:t>
+      </w:r>
+      <w:proofErr w:type="spellStart"/>
+      <w:proofErr w:type="gramStart"/>
+      <w:r>
+        <w:t>target.energy</w:t>
+      </w:r>
+      <w:proofErr w:type="spellEnd"/>
+      <w:proofErr w:type="gramEnd"/>
+      <w:r>
+        <w:t xml:space="preserve"> equal to </w:t>
+      </w:r>
+      <w:proofErr w:type="spellStart"/>
+      <w:r>
+        <w:t>e.energy</w:t>
+      </w:r>
+      <w:proofErr w:type="spellEnd"/>
+    </w:p>
+    <w:p>
+      <w:r>
+        <w:tab/>
+        <w:t xml:space="preserve">Set </w:t>
+      </w:r>
+      <w:proofErr w:type="spellStart"/>
+      <w:proofErr w:type="gramStart"/>
+      <w:r>
+        <w:t>target.distance</w:t>
+      </w:r>
+      <w:proofErr w:type="spellEnd"/>
+      <w:proofErr w:type="gramEnd"/>
+      <w:r>
+        <w:t xml:space="preserve"> equal to </w:t>
+      </w:r>
+      <w:proofErr w:type="spellStart"/>
+      <w:r>
+        <w:t>e.distance</w:t>
+      </w:r>
+      <w:proofErr w:type="spellEnd"/>
+    </w:p>
+    <w:p>
+      <w:r>
+        <w:tab/>
+      </w:r>
+      <w:r>
+        <w:t xml:space="preserve">Set </w:t>
+      </w:r>
+      <w:proofErr w:type="spellStart"/>
+      <w:r>
+        <w:t>ticksSinceSeen</w:t>
+      </w:r>
+      <w:proofErr w:type="spellEnd"/>
+      <w:r>
+        <w:t xml:space="preserve"> equal to zero</w:t>
+      </w:r>
+    </w:p>
+    <w:p/>
+    <w:p>
+      <w:r>
+        <w:t>If targeting strategy is weak:</w:t>
+      </w:r>
+    </w:p>
+    <w:p>
+      <w:r>
+        <w:tab/>
+      </w:r>
+      <w:proofErr w:type="spellStart"/>
+      <w:r>
+        <w:t>WeakRobot</w:t>
+      </w:r>
+      <w:proofErr w:type="spellEnd"/>
+      <w:r>
+        <w:t>(e)</w:t>
+      </w:r>
+    </w:p>
+    <w:p>
+      <w:r>
+        <w:t>Else If targeting strategy is focused:</w:t>
+      </w:r>
+    </w:p>
+    <w:p>
+      <w:r>
+        <w:tab/>
+      </w:r>
+      <w:proofErr w:type="spellStart"/>
+      <w:r>
+        <w:t>FocusedAttack</w:t>
+      </w:r>
+      <w:proofErr w:type="spellEnd"/>
+      <w:r>
+        <w:t>(e)</w:t>
+      </w:r>
+    </w:p>
+    <w:p>
+      <w:r>
+        <w:t>Else If targeting strategy is defense:</w:t>
+      </w:r>
+    </w:p>
+    <w:p>
+      <w:r>
+        <w:tab/>
+        <w:t>Defense(e)</w:t>
+      </w:r>
+    </w:p>
+    <w:p>
+      <w:r>
+        <w:t>Else If targeting strategy is nearest:</w:t>
+      </w:r>
+    </w:p>
+    <w:p>
+      <w:r>
+        <w:tab/>
+      </w:r>
+      <w:proofErr w:type="spellStart"/>
+      <w:r>
+        <w:t>NearestRobot</w:t>
+      </w:r>
+      <w:proofErr w:type="spellEnd"/>
+      <w:r>
+        <w:t>(e)</w:t>
+      </w:r>
+    </w:p>
+    <w:p>
+      <w:r>
+        <w:t>Else</w:t>
+      </w:r>
+    </w:p>
+    <w:p>
+      <w:r>
+        <w:tab/>
+        <w:t>Report that there is an invalid targeting strategy</w:t>
+      </w:r>
+    </w:p>
+    <w:p/>
+    <w:p>
+      <w:r>
+        <w:t xml:space="preserve">If </w:t>
+      </w:r>
+      <w:proofErr w:type="spellStart"/>
+      <w:r>
+        <w:t>ticksSinceSeen</w:t>
+      </w:r>
+      <w:proofErr w:type="spellEnd"/>
+      <w:r>
+        <w:t xml:space="preserve"> is greater than or equal to </w:t>
+      </w:r>
+      <w:proofErr w:type="spellStart"/>
+      <w:r>
+        <w:t>targetLost</w:t>
+      </w:r>
+      <w:proofErr w:type="spellEnd"/>
+    </w:p>
+    <w:p>
+      <w:r>
+        <w:tab/>
+        <w:t>Set target equal to null</w:t>
+      </w:r>
+    </w:p>
+    <w:p/>
+    <w:p>
+      <w:proofErr w:type="spellStart"/>
+      <w:proofErr w:type="gramStart"/>
+      <w:r>
+        <w:rPr>
+          <w:b/>
+          <w:bCs/>
+        </w:rPr>
+        <w:t>WeakRobot</w:t>
+      </w:r>
+      <w:proofErr w:type="spellEnd"/>
+      <w:r>
+        <w:rPr>
+          <w:b/>
+          <w:bCs/>
+        </w:rPr>
+        <w:t>(</w:t>
+      </w:r>
+      <w:proofErr w:type="spellStart"/>
+      <w:proofErr w:type="gramEnd"/>
+      <w:r>
+        <w:rPr>
+          <w:b/>
+          <w:bCs/>
+        </w:rPr>
+        <w:t>ScannedRobotEvent</w:t>
+      </w:r>
+      <w:proofErr w:type="spellEnd"/>
+      <w:r>
+        <w:rPr>
+          <w:b/>
+          <w:bCs/>
+        </w:rPr>
+        <w:t xml:space="preserve"> e)</w:t>
+      </w:r>
+    </w:p>
+    <w:p>
+      <w:r>
+        <w:rPr>
+          <w:u w:val="single"/>
+        </w:rPr>
+        <w:t>Narrative</w:t>
+      </w:r>
+      <w:r>
         <w:t xml:space="preserve">: </w:t>
       </w:r>
       <w:r>
-        <w:t xml:space="preserve">Conducts the </w:t>
-      </w:r>
-      <w:r>
-        <w:t>general search for another robot.</w:t>
+        <w:t>The robot targets the weakest (lowest energy) robot it has encountered.</w:t>
       </w:r>
     </w:p>
     <w:p>
@@ -381,6 +918,274 @@
         <w:t>Pre-condition</w:t>
       </w:r>
       <w:r>
+        <w:t xml:space="preserve">: </w:t>
+      </w:r>
+      <w:r>
+        <w:t>None</w:t>
+      </w:r>
+    </w:p>
+    <w:p>
+      <w:r>
+        <w:rPr>
+          <w:u w:val="single"/>
+        </w:rPr>
+        <w:t>Post-condition</w:t>
+      </w:r>
+      <w:r>
+        <w:t>:</w:t>
+      </w:r>
+      <w:r>
+        <w:t xml:space="preserve"> The robot targets the weakest robot.</w:t>
+      </w:r>
+    </w:p>
+    <w:p/>
+    <w:p>
+      <w:r>
+        <w:t xml:space="preserve">If target.name </w:t>
+      </w:r>
+      <w:r>
+        <w:t>is not</w:t>
+      </w:r>
+      <w:r>
+        <w:t xml:space="preserve"> equal to e.name</w:t>
+      </w:r>
+    </w:p>
+    <w:p>
+      <w:r>
+        <w:tab/>
+        <w:t xml:space="preserve">If </w:t>
+      </w:r>
+      <w:proofErr w:type="spellStart"/>
+      <w:proofErr w:type="gramStart"/>
+      <w:r>
+        <w:t>e.energy</w:t>
+      </w:r>
+      <w:proofErr w:type="spellEnd"/>
+      <w:proofErr w:type="gramEnd"/>
+      <w:r>
+        <w:t xml:space="preserve"> is less than </w:t>
+      </w:r>
+      <w:proofErr w:type="spellStart"/>
+      <w:r>
+        <w:t>target.energy</w:t>
+      </w:r>
+      <w:proofErr w:type="spellEnd"/>
+    </w:p>
+    <w:p>
+      <w:r>
+        <w:tab/>
+      </w:r>
+      <w:r>
+        <w:tab/>
+        <w:t>Set target.name equal to e.name</w:t>
+      </w:r>
+    </w:p>
+    <w:p>
+      <w:r>
+        <w:tab/>
+      </w:r>
+      <w:r>
+        <w:tab/>
+        <w:t xml:space="preserve">Set </w:t>
+      </w:r>
+      <w:proofErr w:type="spellStart"/>
+      <w:proofErr w:type="gramStart"/>
+      <w:r>
+        <w:t>target.energy</w:t>
+      </w:r>
+      <w:proofErr w:type="spellEnd"/>
+      <w:proofErr w:type="gramEnd"/>
+      <w:r>
+        <w:t xml:space="preserve"> equal to </w:t>
+      </w:r>
+      <w:proofErr w:type="spellStart"/>
+      <w:r>
+        <w:t>e.energy</w:t>
+      </w:r>
+      <w:proofErr w:type="spellEnd"/>
+    </w:p>
+    <w:p>
+      <w:r>
+        <w:tab/>
+      </w:r>
+      <w:r>
+        <w:tab/>
+        <w:t xml:space="preserve">Set </w:t>
+      </w:r>
+      <w:proofErr w:type="spellStart"/>
+      <w:proofErr w:type="gramStart"/>
+      <w:r>
+        <w:t>target.distance</w:t>
+      </w:r>
+      <w:proofErr w:type="spellEnd"/>
+      <w:proofErr w:type="gramEnd"/>
+      <w:r>
+        <w:t xml:space="preserve"> equal to </w:t>
+      </w:r>
+      <w:proofErr w:type="spellStart"/>
+      <w:r>
+        <w:t>e.distance</w:t>
+      </w:r>
+      <w:proofErr w:type="spellEnd"/>
+    </w:p>
+    <w:p>
+      <w:r>
+        <w:tab/>
+      </w:r>
+      <w:r>
+        <w:tab/>
+        <w:t xml:space="preserve">Set </w:t>
+      </w:r>
+      <w:proofErr w:type="spellStart"/>
+      <w:r>
+        <w:t>ticksSinceSeen</w:t>
+      </w:r>
+      <w:proofErr w:type="spellEnd"/>
+      <w:r>
+        <w:t xml:space="preserve"> equal to zero</w:t>
+      </w:r>
+    </w:p>
+    <w:p>
+      <w:r>
+        <w:tab/>
+        <w:t>Else</w:t>
+      </w:r>
+    </w:p>
+    <w:p>
+      <w:r>
+        <w:tab/>
+      </w:r>
+      <w:r>
+        <w:tab/>
+        <w:t>Return</w:t>
+      </w:r>
+    </w:p>
+    <w:p>
+      <w:r>
+        <w:t xml:space="preserve">If </w:t>
+      </w:r>
+      <w:proofErr w:type="spellStart"/>
+      <w:r>
+        <w:t>scanCount</w:t>
+      </w:r>
+      <w:proofErr w:type="spellEnd"/>
+      <w:r>
+        <w:t xml:space="preserve"> is greater than or equal to </w:t>
+      </w:r>
+      <w:proofErr w:type="spellStart"/>
+      <w:r>
+        <w:t>numOpponent</w:t>
+      </w:r>
+      <w:proofErr w:type="spellEnd"/>
+    </w:p>
+    <w:p>
+      <w:pPr>
+        <w:ind w:left="720"/>
+      </w:pPr>
+      <w:r>
+        <w:t xml:space="preserve">Call </w:t>
+      </w:r>
+      <w:proofErr w:type="spellStart"/>
+      <w:r>
+        <w:t>CalcAngle</w:t>
+      </w:r>
+      <w:proofErr w:type="spellEnd"/>
+      <w:r>
+        <w:t>(e)</w:t>
+      </w:r>
+    </w:p>
+    <w:p>
+      <w:pPr>
+        <w:ind w:left="720"/>
+      </w:pPr>
+      <w:r>
+        <w:t xml:space="preserve">Call </w:t>
+      </w:r>
+      <w:proofErr w:type="spellStart"/>
+      <w:r>
+        <w:t>BulletStrategy</w:t>
+      </w:r>
+      <w:proofErr w:type="spellEnd"/>
+      <w:r>
+        <w:t>(e)</w:t>
+      </w:r>
+    </w:p>
+    <w:p>
+      <w:r>
+        <w:t>Else</w:t>
+      </w:r>
+    </w:p>
+    <w:p>
+      <w:r>
+        <w:tab/>
+        <w:t>Return</w:t>
+      </w:r>
+    </w:p>
+    <w:p/>
+    <w:p>
+      <w:pPr>
+        <w:rPr>
+          <w:b/>
+          <w:bCs/>
+        </w:rPr>
+      </w:pPr>
+      <w:proofErr w:type="spellStart"/>
+      <w:proofErr w:type="gramStart"/>
+      <w:r>
+        <w:rPr>
+          <w:b/>
+          <w:bCs/>
+        </w:rPr>
+        <w:t>FocusedAttack</w:t>
+      </w:r>
+      <w:proofErr w:type="spellEnd"/>
+      <w:r>
+        <w:rPr>
+          <w:b/>
+          <w:bCs/>
+        </w:rPr>
+        <w:t>(</w:t>
+      </w:r>
+      <w:proofErr w:type="spellStart"/>
+      <w:proofErr w:type="gramEnd"/>
+      <w:r>
+        <w:rPr>
+          <w:b/>
+          <w:bCs/>
+        </w:rPr>
+        <w:t>ScannedRobotEvent</w:t>
+      </w:r>
+      <w:proofErr w:type="spellEnd"/>
+      <w:r>
+        <w:rPr>
+          <w:b/>
+          <w:bCs/>
+        </w:rPr>
+        <w:t xml:space="preserve"> e)</w:t>
+      </w:r>
+    </w:p>
+    <w:p>
+      <w:r>
+        <w:rPr>
+          <w:u w:val="single"/>
+        </w:rPr>
+        <w:t>Narrative</w:t>
+      </w:r>
+      <w:r>
+        <w:t xml:space="preserve">: </w:t>
+      </w:r>
+      <w:r>
+        <w:t>Once the robot has found another robot, it will target that robot until it is dead or cannot be found.</w:t>
+      </w:r>
+    </w:p>
+    <w:p>
+      <w:r>
+        <w:rPr>
+          <w:u w:val="single"/>
+        </w:rPr>
+        <w:t>Pre-condition</w:t>
+      </w:r>
+      <w:r>
         <w:t>: None</w:t>
       </w:r>
     </w:p>
@@ -392,47 +1197,109 @@
         <w:t>Post-condition</w:t>
       </w:r>
       <w:r>
-        <w:t xml:space="preserve">: The robot </w:t>
-      </w:r>
-      <w:r>
-        <w:t>has selected a target.</w:t>
+        <w:t xml:space="preserve">: </w:t>
+      </w:r>
+      <w:r>
+        <w:t xml:space="preserve">Robot attacks </w:t>
+      </w:r>
+      <w:r>
+        <w:t>its target.</w:t>
       </w:r>
     </w:p>
     <w:p/>
     <w:p>
       <w:r>
-        <w:t xml:space="preserve">Turn the radar </w:t>
-      </w:r>
-      <w:r>
-        <w:t>in the direction specified by searchDir</w:t>
-      </w:r>
-      <w:r>
-        <w:t xml:space="preserve"> unless interrupted or another robot is detected</w:t>
-      </w:r>
-    </w:p>
-    <w:p>
-      <w:r>
-        <w:t>Increment ticksSinceSeen</w:t>
-      </w:r>
-    </w:p>
-    <w:p>
-      <w:r>
-        <w:tab/>
-      </w:r>
-    </w:p>
-    <w:p>
-      <w:pPr>
-        <w:rPr>
-          <w:b/>
-          <w:bCs/>
-        </w:rPr>
-      </w:pPr>
-      <w:r>
-        <w:rPr>
-          <w:b/>
-          <w:bCs/>
-        </w:rPr>
-        <w:t>OnScannedRobot(ScannedRobotEvent e)</w:t>
+        <w:t>If target.name is not equal to e.name</w:t>
+      </w:r>
+    </w:p>
+    <w:p>
+      <w:pPr>
+        <w:ind w:left="720"/>
+      </w:pPr>
+      <w:r>
+        <w:t>Return</w:t>
+      </w:r>
+    </w:p>
+    <w:p/>
+    <w:p>
+      <w:r>
+        <w:t xml:space="preserve">Call </w:t>
+      </w:r>
+      <w:proofErr w:type="spellStart"/>
+      <w:r>
+        <w:t>CalcAngle</w:t>
+      </w:r>
+      <w:proofErr w:type="spellEnd"/>
+      <w:r>
+        <w:t>(e)</w:t>
+      </w:r>
+    </w:p>
+    <w:p>
+      <w:r>
+        <w:t xml:space="preserve">Call </w:t>
+      </w:r>
+      <w:proofErr w:type="spellStart"/>
+      <w:r>
+        <w:t>BulletStrategy</w:t>
+      </w:r>
+      <w:proofErr w:type="spellEnd"/>
+      <w:r>
+        <w:t>(e)</w:t>
+      </w:r>
+    </w:p>
+    <w:p/>
+    <w:p>
+      <w:pPr>
+        <w:rPr>
+          <w:b/>
+          <w:bCs/>
+        </w:rPr>
+      </w:pPr>
+      <w:proofErr w:type="gramStart"/>
+      <w:r>
+        <w:rPr>
+          <w:b/>
+          <w:bCs/>
+        </w:rPr>
+        <w:t>Defense</w:t>
+      </w:r>
+      <w:r>
+        <w:rPr>
+          <w:b/>
+          <w:bCs/>
+        </w:rPr>
+        <w:t>(</w:t>
+      </w:r>
+      <w:proofErr w:type="spellStart"/>
+      <w:proofErr w:type="gramEnd"/>
+      <w:r>
+        <w:rPr>
+          <w:b/>
+          <w:bCs/>
+        </w:rPr>
+        <w:t>ScannedRobotEvent</w:t>
+      </w:r>
+      <w:proofErr w:type="spellEnd"/>
+      <w:r>
+        <w:rPr>
+          <w:b/>
+          <w:bCs/>
+        </w:rPr>
+        <w:t xml:space="preserve"> </w:t>
+      </w:r>
+      <w:r>
+        <w:rPr>
+          <w:b/>
+          <w:bCs/>
+        </w:rPr>
+        <w:t>e</w:t>
+      </w:r>
+      <w:r>
+        <w:rPr>
+          <w:b/>
+          <w:bCs/>
+        </w:rPr>
+        <w:t>)</w:t>
       </w:r>
     </w:p>
     <w:p>
@@ -440,14 +1307,22 @@
         <w:rPr>
           <w:u w:val="single"/>
         </w:rPr>
-        <w:lastRenderedPageBreak/>
         <w:t>Narrative</w:t>
       </w:r>
       <w:r>
-        <w:t xml:space="preserve">: The robot </w:t>
-      </w:r>
-      <w:r>
-        <w:t>has detected another robot and will now select the appropriate behavior.</w:t>
+        <w:t xml:space="preserve">: </w:t>
+      </w:r>
+      <w:r>
+        <w:t>The robot targets any robot that attack</w:t>
+      </w:r>
+      <w:r>
+        <w:t>ed</w:t>
+      </w:r>
+      <w:r>
+        <w:t xml:space="preserve"> it.</w:t>
+      </w:r>
+      <w:r>
+        <w:t xml:space="preserve"> </w:t>
       </w:r>
     </w:p>
     <w:p>
@@ -458,6 +1333,119 @@
         <w:t>Pre-condition</w:t>
       </w:r>
       <w:r>
+        <w:t xml:space="preserve">: </w:t>
+      </w:r>
+      <w:r>
+        <w:t xml:space="preserve">This method would require a </w:t>
+      </w:r>
+      <w:proofErr w:type="spellStart"/>
+      <w:r>
+        <w:t>HitByBullet</w:t>
+      </w:r>
+      <w:proofErr w:type="spellEnd"/>
+      <w:r>
+        <w:t xml:space="preserve"> Event to direct the scanner</w:t>
+      </w:r>
+      <w:r>
+        <w:t>.</w:t>
+      </w:r>
+    </w:p>
+    <w:p>
+      <w:r>
+        <w:rPr>
+          <w:u w:val="single"/>
+        </w:rPr>
+        <w:t>Post-condition</w:t>
+      </w:r>
+      <w:r>
+        <w:t xml:space="preserve">: </w:t>
+      </w:r>
+      <w:r>
+        <w:t xml:space="preserve">The robot will </w:t>
+      </w:r>
+      <w:r>
+        <w:t>attack its attacker.</w:t>
+      </w:r>
+    </w:p>
+    <w:p/>
+    <w:p>
+      <w:r>
+        <w:t xml:space="preserve">Call </w:t>
+      </w:r>
+      <w:proofErr w:type="spellStart"/>
+      <w:r>
+        <w:t>BulletStrategy</w:t>
+      </w:r>
+      <w:proofErr w:type="spellEnd"/>
+      <w:r>
+        <w:t>(e)</w:t>
+      </w:r>
+    </w:p>
+    <w:p/>
+    <w:p>
+      <w:pPr>
+        <w:rPr>
+          <w:b/>
+          <w:bCs/>
+        </w:rPr>
+      </w:pPr>
+      <w:proofErr w:type="spellStart"/>
+      <w:proofErr w:type="gramStart"/>
+      <w:r>
+        <w:rPr>
+          <w:b/>
+          <w:bCs/>
+        </w:rPr>
+        <w:t>NearestRobot</w:t>
+      </w:r>
+      <w:proofErr w:type="spellEnd"/>
+      <w:r>
+        <w:rPr>
+          <w:b/>
+          <w:bCs/>
+        </w:rPr>
+        <w:t>(</w:t>
+      </w:r>
+      <w:proofErr w:type="spellStart"/>
+      <w:proofErr w:type="gramEnd"/>
+      <w:r>
+        <w:rPr>
+          <w:b/>
+          <w:bCs/>
+        </w:rPr>
+        <w:t>ScannedRobotEvent</w:t>
+      </w:r>
+      <w:proofErr w:type="spellEnd"/>
+      <w:r>
+        <w:rPr>
+          <w:b/>
+          <w:bCs/>
+        </w:rPr>
+        <w:t xml:space="preserve"> e)</w:t>
+      </w:r>
+    </w:p>
+    <w:p>
+      <w:r>
+        <w:rPr>
+          <w:u w:val="single"/>
+        </w:rPr>
+        <w:t>Narrative</w:t>
+      </w:r>
+      <w:r>
+        <w:t xml:space="preserve">: </w:t>
+      </w:r>
+      <w:r>
+        <w:t>The robot targets whatever robot is closest to it.</w:t>
+      </w:r>
+    </w:p>
+    <w:p>
+      <w:r>
+        <w:rPr>
+          <w:u w:val="single"/>
+        </w:rPr>
+        <w:t>Pre-condition</w:t>
+      </w:r>
+      <w:r>
         <w:t>: None</w:t>
       </w:r>
     </w:p>
@@ -469,103 +1457,408 @@
         <w:t>Post-condition</w:t>
       </w:r>
       <w:r>
-        <w:t xml:space="preserve">: The robot </w:t>
-      </w:r>
-      <w:r>
-        <w:t>has performed its action on its target.</w:t>
+        <w:t xml:space="preserve">: </w:t>
+      </w:r>
+      <w:r>
+        <w:t>The robot should have fired at e if it is a valid robot.</w:t>
       </w:r>
     </w:p>
     <w:p/>
     <w:p>
       <w:r>
-        <w:t>If targeting strategy is weak:</w:t>
-      </w:r>
-    </w:p>
-    <w:p>
-      <w:r>
-        <w:tab/>
-        <w:t>WeakRobot(e)</w:t>
-      </w:r>
-    </w:p>
-    <w:p>
-      <w:r>
-        <w:t xml:space="preserve">Else </w:t>
-      </w:r>
-      <w:r>
-        <w:t xml:space="preserve">If targeting strategy is </w:t>
-      </w:r>
-      <w:r>
-        <w:t>focused</w:t>
-      </w:r>
-      <w:r>
-        <w:t>:</w:t>
-      </w:r>
-    </w:p>
-    <w:p>
-      <w:r>
-        <w:tab/>
-        <w:t>FocusedAttack(e)</w:t>
-      </w:r>
-    </w:p>
-    <w:p>
-      <w:r>
-        <w:t xml:space="preserve">Else </w:t>
-      </w:r>
-      <w:r>
-        <w:t xml:space="preserve">If targeting strategy is </w:t>
-      </w:r>
-      <w:r>
-        <w:t>defense</w:t>
-      </w:r>
-      <w:r>
-        <w:t>:</w:t>
-      </w:r>
-    </w:p>
-    <w:p>
-      <w:r>
-        <w:tab/>
-        <w:t>Defense(e)</w:t>
-      </w:r>
-    </w:p>
-    <w:p>
-      <w:r>
-        <w:t xml:space="preserve">Else </w:t>
-      </w:r>
-      <w:r>
-        <w:t xml:space="preserve">If targeting strategy is </w:t>
-      </w:r>
-      <w:r>
-        <w:t>nearest</w:t>
-      </w:r>
-      <w:r>
-        <w:t>:</w:t>
-      </w:r>
-    </w:p>
-    <w:p>
-      <w:r>
-        <w:tab/>
-        <w:t>NearestRobot(e)</w:t>
-      </w:r>
-    </w:p>
-    <w:p>
-      <w:r>
+        <w:t xml:space="preserve">If target.name is </w:t>
+      </w:r>
+      <w:r>
+        <w:t xml:space="preserve">not </w:t>
+      </w:r>
+      <w:r>
+        <w:t>equal to e.name</w:t>
+      </w:r>
+    </w:p>
+    <w:p>
+      <w:r>
+        <w:tab/>
+        <w:t xml:space="preserve">If </w:t>
+      </w:r>
+      <w:proofErr w:type="spellStart"/>
+      <w:proofErr w:type="gramStart"/>
+      <w:r>
+        <w:t>e.distance</w:t>
+      </w:r>
+      <w:proofErr w:type="spellEnd"/>
+      <w:proofErr w:type="gramEnd"/>
+      <w:r>
+        <w:t xml:space="preserve"> is less than </w:t>
+      </w:r>
+      <w:proofErr w:type="spellStart"/>
+      <w:r>
+        <w:t>target.distance</w:t>
+      </w:r>
+      <w:proofErr w:type="spellEnd"/>
+    </w:p>
+    <w:p>
+      <w:r>
+        <w:tab/>
+      </w:r>
+      <w:r>
+        <w:tab/>
+        <w:t>Set target.name equal to e.name</w:t>
+      </w:r>
+    </w:p>
+    <w:p>
+      <w:r>
+        <w:tab/>
+      </w:r>
+      <w:r>
+        <w:tab/>
+        <w:t xml:space="preserve">Set </w:t>
+      </w:r>
+      <w:proofErr w:type="spellStart"/>
+      <w:proofErr w:type="gramStart"/>
+      <w:r>
+        <w:t>target.energy</w:t>
+      </w:r>
+      <w:proofErr w:type="spellEnd"/>
+      <w:proofErr w:type="gramEnd"/>
+      <w:r>
+        <w:t xml:space="preserve"> equal to </w:t>
+      </w:r>
+      <w:proofErr w:type="spellStart"/>
+      <w:r>
+        <w:t>e.energy</w:t>
+      </w:r>
+      <w:proofErr w:type="spellEnd"/>
+    </w:p>
+    <w:p>
+      <w:r>
+        <w:tab/>
+      </w:r>
+      <w:r>
+        <w:tab/>
+        <w:t xml:space="preserve">Set </w:t>
+      </w:r>
+      <w:proofErr w:type="spellStart"/>
+      <w:proofErr w:type="gramStart"/>
+      <w:r>
+        <w:t>target.distance</w:t>
+      </w:r>
+      <w:proofErr w:type="spellEnd"/>
+      <w:proofErr w:type="gramEnd"/>
+      <w:r>
+        <w:t xml:space="preserve"> equal to </w:t>
+      </w:r>
+      <w:proofErr w:type="spellStart"/>
+      <w:r>
+        <w:t>e.distance</w:t>
+      </w:r>
+      <w:proofErr w:type="spellEnd"/>
+    </w:p>
+    <w:p>
+      <w:r>
+        <w:tab/>
+      </w:r>
+      <w:r>
+        <w:tab/>
+        <w:t xml:space="preserve">Set </w:t>
+      </w:r>
+      <w:proofErr w:type="spellStart"/>
+      <w:r>
+        <w:t>ticksSinceSeen</w:t>
+      </w:r>
+      <w:proofErr w:type="spellEnd"/>
+      <w:r>
+        <w:t xml:space="preserve"> equal to zero</w:t>
+      </w:r>
+    </w:p>
+    <w:p>
+      <w:r>
+        <w:tab/>
         <w:t>Else</w:t>
       </w:r>
     </w:p>
     <w:p>
       <w:r>
         <w:tab/>
-        <w:t>Report that there is an invalid targeting strategy</w:t>
+      </w:r>
+      <w:r>
+        <w:tab/>
+        <w:t>Return</w:t>
+      </w:r>
+    </w:p>
+    <w:p>
+      <w:r>
+        <w:t xml:space="preserve">If </w:t>
+      </w:r>
+      <w:proofErr w:type="spellStart"/>
+      <w:r>
+        <w:t>scanCount</w:t>
+      </w:r>
+      <w:proofErr w:type="spellEnd"/>
+      <w:r>
+        <w:t xml:space="preserve"> is greater than or equal to </w:t>
+      </w:r>
+      <w:proofErr w:type="spellStart"/>
+      <w:r>
+        <w:t>numOpponent</w:t>
+      </w:r>
+      <w:proofErr w:type="spellEnd"/>
+    </w:p>
+    <w:p>
+      <w:pPr>
+        <w:ind w:left="720"/>
+      </w:pPr>
+      <w:r>
+        <w:t xml:space="preserve">Call </w:t>
+      </w:r>
+      <w:proofErr w:type="spellStart"/>
+      <w:r>
+        <w:t>CalcAngle</w:t>
+      </w:r>
+      <w:proofErr w:type="spellEnd"/>
+      <w:r>
+        <w:t>(e)</w:t>
+      </w:r>
+    </w:p>
+    <w:p>
+      <w:pPr>
+        <w:ind w:left="720"/>
+      </w:pPr>
+      <w:r>
+        <w:t xml:space="preserve">Call </w:t>
+      </w:r>
+      <w:proofErr w:type="spellStart"/>
+      <w:r>
+        <w:t>BulletStrategy</w:t>
+      </w:r>
+      <w:proofErr w:type="spellEnd"/>
+      <w:r>
+        <w:t>(e)</w:t>
+      </w:r>
+    </w:p>
+    <w:p>
+      <w:r>
+        <w:t>Else</w:t>
+      </w:r>
+    </w:p>
+    <w:p>
+      <w:r>
+        <w:tab/>
+        <w:t>Return</w:t>
+      </w:r>
+    </w:p>
+    <w:p>
+      <w:pPr>
+        <w:pBdr>
+          <w:bottom w:val="single" w:sz="6" w:space="1" w:color="auto"/>
+        </w:pBdr>
+      </w:pPr>
+    </w:p>
+    <w:p>
+      <w:pPr>
+        <w:rPr>
+          <w:b/>
+          <w:bCs/>
+        </w:rPr>
+      </w:pPr>
+      <w:proofErr w:type="spellStart"/>
+      <w:proofErr w:type="gramStart"/>
+      <w:r>
+        <w:rPr>
+          <w:b/>
+          <w:bCs/>
+        </w:rPr>
+        <w:t>CalcAngle</w:t>
+      </w:r>
+      <w:proofErr w:type="spellEnd"/>
+      <w:r>
+        <w:rPr>
+          <w:b/>
+          <w:bCs/>
+        </w:rPr>
+        <w:t>(</w:t>
+      </w:r>
+      <w:proofErr w:type="spellStart"/>
+      <w:proofErr w:type="gramEnd"/>
+      <w:r>
+        <w:rPr>
+          <w:b/>
+          <w:bCs/>
+        </w:rPr>
+        <w:t>ScannedRobotEvent</w:t>
+      </w:r>
+      <w:proofErr w:type="spellEnd"/>
+      <w:r>
+        <w:rPr>
+          <w:b/>
+          <w:bCs/>
+        </w:rPr>
+        <w:t xml:space="preserve"> e</w:t>
+      </w:r>
+      <w:r>
+        <w:rPr>
+          <w:b/>
+          <w:bCs/>
+        </w:rPr>
+        <w:t>)</w:t>
+      </w:r>
+    </w:p>
+    <w:p>
+      <w:r>
+        <w:rPr>
+          <w:u w:val="single"/>
+        </w:rPr>
+        <w:t>Narrative</w:t>
+      </w:r>
+      <w:r>
+        <w:t xml:space="preserve">: </w:t>
+      </w:r>
+      <w:r>
+        <w:t xml:space="preserve">Determines the exact location of another robot </w:t>
+      </w:r>
+      <w:r>
+        <w:rPr>
+          <w:i/>
+          <w:iCs/>
+        </w:rPr>
+        <w:t>e</w:t>
+      </w:r>
+      <w:r>
+        <w:t xml:space="preserve"> and calculates the angle between </w:t>
+      </w:r>
+      <w:r>
+        <w:rPr>
+          <w:i/>
+          <w:iCs/>
+        </w:rPr>
+        <w:t>e</w:t>
+      </w:r>
+      <w:r>
+        <w:t xml:space="preserve"> and the robot’s gun and radar.</w:t>
+      </w:r>
+      <w:r>
+        <w:t xml:space="preserve"> </w:t>
+      </w:r>
+    </w:p>
+    <w:p>
+      <w:r>
+        <w:rPr>
+          <w:u w:val="single"/>
+        </w:rPr>
+        <w:t>Pre-condition</w:t>
+      </w:r>
+      <w:r>
+        <w:t>: None</w:t>
+      </w:r>
+    </w:p>
+    <w:p>
+      <w:r>
+        <w:rPr>
+          <w:u w:val="single"/>
+        </w:rPr>
+        <w:t>Post-condition</w:t>
+      </w:r>
+      <w:r>
+        <w:t xml:space="preserve">: </w:t>
+      </w:r>
+      <w:proofErr w:type="spellStart"/>
+      <w:r>
+        <w:t>searchAngle</w:t>
+      </w:r>
+      <w:proofErr w:type="spellEnd"/>
+      <w:r>
+        <w:t xml:space="preserve"> has been set to the angle between the robot’s gun and radar and </w:t>
+      </w:r>
+      <w:r>
+        <w:rPr>
+          <w:i/>
+          <w:iCs/>
+        </w:rPr>
+        <w:t>e</w:t>
+      </w:r>
+      <w:r>
+        <w:t>.</w:t>
+      </w:r>
+    </w:p>
+    <w:p>
+      <w:pPr>
+        <w:rPr>
+          <w:b/>
+          <w:bCs/>
+        </w:rPr>
+      </w:pPr>
+    </w:p>
+    <w:p>
+      <w:r>
+        <w:t xml:space="preserve">//See </w:t>
+      </w:r>
+      <w:proofErr w:type="spellStart"/>
+      <w:r>
+        <w:t>TrackFire</w:t>
+      </w:r>
+      <w:proofErr w:type="spellEnd"/>
+      <w:r>
+        <w:t xml:space="preserve"> robot for a possible implementation.</w:t>
+      </w:r>
+    </w:p>
+    <w:p>
+      <w:r>
+        <w:t>Calculate location of e</w:t>
+      </w:r>
+    </w:p>
+    <w:p>
+      <w:r>
+        <w:t xml:space="preserve">Set </w:t>
+      </w:r>
+      <w:proofErr w:type="spellStart"/>
+      <w:r>
+        <w:t>searchAngle</w:t>
+      </w:r>
+      <w:proofErr w:type="spellEnd"/>
+      <w:r>
+        <w:t xml:space="preserve"> equal to angle between gun (and radar) and e</w:t>
       </w:r>
     </w:p>
     <w:p/>
     <w:p>
-      <w:r>
-        <w:rPr>
-          <w:b/>
-          <w:bCs/>
-        </w:rPr>
-        <w:t>WeakRobot(ScannedRobotEvent e)</w:t>
+      <w:pPr>
+        <w:rPr>
+          <w:b/>
+          <w:bCs/>
+        </w:rPr>
+      </w:pPr>
+      <w:proofErr w:type="spellStart"/>
+      <w:proofErr w:type="gramStart"/>
+      <w:r>
+        <w:rPr>
+          <w:b/>
+          <w:bCs/>
+        </w:rPr>
+        <w:t>OnBulletHit</w:t>
+      </w:r>
+      <w:proofErr w:type="spellEnd"/>
+      <w:r>
+        <w:rPr>
+          <w:b/>
+          <w:bCs/>
+        </w:rPr>
+        <w:t>(</w:t>
+      </w:r>
+      <w:proofErr w:type="spellStart"/>
+      <w:proofErr w:type="gramEnd"/>
+      <w:r>
+        <w:rPr>
+          <w:b/>
+          <w:bCs/>
+        </w:rPr>
+        <w:t>BulletHitEvent</w:t>
+      </w:r>
+      <w:proofErr w:type="spellEnd"/>
+      <w:r>
+        <w:rPr>
+          <w:b/>
+          <w:bCs/>
+        </w:rPr>
+        <w:t xml:space="preserve"> e)</w:t>
       </w:r>
     </w:p>
     <w:p>
@@ -576,623 +1869,67 @@
         <w:t>Narrative</w:t>
       </w:r>
       <w:r>
+        <w:t xml:space="preserve">: Called whenever the robot is struck by a bullet. </w:t>
+      </w:r>
+      <w:r>
+        <w:t xml:space="preserve"> Tries to determine where the bullet came from and find the attacker.</w:t>
+      </w:r>
+    </w:p>
+    <w:p>
+      <w:r>
+        <w:rPr>
+          <w:u w:val="single"/>
+        </w:rPr>
+        <w:t>Pre-condition</w:t>
+      </w:r>
+      <w:r>
+        <w:t>: None</w:t>
+      </w:r>
+    </w:p>
+    <w:p>
+      <w:r>
+        <w:rPr>
+          <w:u w:val="single"/>
+        </w:rPr>
+        <w:t>Post-condition</w:t>
+      </w:r>
+      <w:r>
         <w:t xml:space="preserve">: </w:t>
       </w:r>
       <w:r>
-        <w:t>The robot targets the weakest (lowest energy) robot it has encountered.</w:t>
-      </w:r>
-    </w:p>
-    <w:p>
-      <w:r>
-        <w:rPr>
-          <w:u w:val="single"/>
-        </w:rPr>
-        <w:t>Pre-condition</w:t>
-      </w:r>
-      <w:r>
-        <w:t xml:space="preserve">: </w:t>
-      </w:r>
-      <w:r>
-        <w:t>None</w:t>
-      </w:r>
-    </w:p>
-    <w:p>
-      <w:r>
-        <w:rPr>
-          <w:u w:val="single"/>
-        </w:rPr>
-        <w:t>Post-condition</w:t>
-      </w:r>
-      <w:r>
-        <w:t>:</w:t>
-      </w:r>
-      <w:r>
-        <w:t xml:space="preserve"> The robot targets the weakest robot.</w:t>
+        <w:t>The robot will have calculated where the bullet came from and attempt to locate the robot that fired it.</w:t>
       </w:r>
     </w:p>
     <w:p/>
     <w:p>
       <w:r>
-        <w:t>If target is null</w:t>
-      </w:r>
-    </w:p>
-    <w:p>
-      <w:r>
-        <w:tab/>
-        <w:t>Set target.name equal to e.name</w:t>
-      </w:r>
-    </w:p>
-    <w:p>
-      <w:r>
-        <w:tab/>
-        <w:t>Set target.energy equal to e.energy</w:t>
-      </w:r>
-    </w:p>
-    <w:p>
-      <w:r>
-        <w:tab/>
-        <w:t>Set target.distance equal to e.distance</w:t>
-      </w:r>
-    </w:p>
-    <w:p>
-      <w:r>
-        <w:t>If target.name is equal to e.name</w:t>
-      </w:r>
-    </w:p>
-    <w:p>
-      <w:r>
-        <w:tab/>
-        <w:t>Set target.energy equal to e.energy</w:t>
-      </w:r>
-    </w:p>
-    <w:p>
-      <w:r>
-        <w:tab/>
-        <w:t>Set ticksSinceSeen equal to zero</w:t>
-      </w:r>
-    </w:p>
-    <w:p>
-      <w:r>
-        <w:t>Else</w:t>
-      </w:r>
-    </w:p>
-    <w:p>
-      <w:r>
-        <w:tab/>
-        <w:t>If e.energy is less than target.energy</w:t>
-      </w:r>
-    </w:p>
-    <w:p>
-      <w:r>
-        <w:tab/>
-      </w:r>
-      <w:r>
-        <w:tab/>
-      </w:r>
-      <w:r>
-        <w:t>Set target.name equal to e.name</w:t>
-      </w:r>
-    </w:p>
-    <w:p>
-      <w:r>
-        <w:tab/>
-      </w:r>
-      <w:r>
-        <w:tab/>
-      </w:r>
-      <w:r>
-        <w:t>Set target.energy equal to e.energy</w:t>
-      </w:r>
-    </w:p>
-    <w:p>
-      <w:r>
-        <w:tab/>
-      </w:r>
-      <w:r>
-        <w:tab/>
-      </w:r>
-      <w:r>
-        <w:t>Set target.distance equal to e.distance</w:t>
-      </w:r>
-    </w:p>
-    <w:p>
-      <w:r>
-        <w:tab/>
-      </w:r>
-      <w:r>
-        <w:tab/>
-      </w:r>
-      <w:r>
-        <w:t>Set ticksSinceSeen equal to zero</w:t>
-      </w:r>
-    </w:p>
-    <w:p>
-      <w:r>
-        <w:tab/>
-        <w:t>Else</w:t>
-      </w:r>
-    </w:p>
-    <w:p>
-      <w:r>
-        <w:tab/>
-      </w:r>
-      <w:r>
-        <w:tab/>
-        <w:t>Return</w:t>
-      </w:r>
-    </w:p>
-    <w:p/>
-    <w:p>
-      <w:r>
-        <w:t>Call BulletStrategy(e)</w:t>
-      </w:r>
-    </w:p>
-    <w:p>
-      <w:pPr>
-        <w:rPr>
-          <w:b/>
-          <w:bCs/>
-        </w:rPr>
-      </w:pPr>
-      <w:r>
-        <w:rPr>
-          <w:b/>
-          <w:bCs/>
-        </w:rPr>
-        <w:t>FocusedAttack(ScannedRobotEvent e)</w:t>
-      </w:r>
-    </w:p>
-    <w:p>
-      <w:r>
-        <w:rPr>
-          <w:u w:val="single"/>
-        </w:rPr>
-        <w:t>Narrative</w:t>
-      </w:r>
-      <w:r>
-        <w:t xml:space="preserve">: </w:t>
-      </w:r>
-      <w:r>
-        <w:t>Once the robot has found another robot, it will target that robot until it is dead or cannot be found.</w:t>
-      </w:r>
-    </w:p>
-    <w:p>
-      <w:r>
-        <w:rPr>
-          <w:u w:val="single"/>
-        </w:rPr>
-        <w:t>Pre-condition</w:t>
-      </w:r>
-      <w:r>
-        <w:t>: None</w:t>
-      </w:r>
-    </w:p>
-    <w:p>
-      <w:r>
-        <w:rPr>
-          <w:u w:val="single"/>
-        </w:rPr>
-        <w:t>Post-condition</w:t>
-      </w:r>
-      <w:r>
-        <w:t xml:space="preserve">: </w:t>
-      </w:r>
-      <w:r>
-        <w:t xml:space="preserve">Robot attacks </w:t>
-      </w:r>
-      <w:r>
-        <w:t>its target.</w:t>
-      </w:r>
-    </w:p>
-    <w:p/>
-    <w:p>
-      <w:r>
-        <w:t>If ticksSinceSeen is greater than or equal to 5</w:t>
-      </w:r>
-    </w:p>
-    <w:p>
-      <w:r>
-        <w:tab/>
-        <w:t>Set target to null</w:t>
-      </w:r>
-    </w:p>
-    <w:p>
-      <w:r>
-        <w:tab/>
-      </w:r>
-      <w:r>
-        <w:t>Set ticksSinceSeen equal to zero</w:t>
-      </w:r>
-    </w:p>
-    <w:p>
-      <w:r>
-        <w:t>If target is null</w:t>
-      </w:r>
-    </w:p>
-    <w:p>
-      <w:r>
-        <w:tab/>
-        <w:t>Set target.name equal to e.name</w:t>
-      </w:r>
-    </w:p>
-    <w:p>
-      <w:r>
-        <w:tab/>
-        <w:t>Set target.energy equal to e.energy</w:t>
-      </w:r>
-    </w:p>
-    <w:p>
-      <w:r>
-        <w:tab/>
-      </w:r>
-      <w:r>
-        <w:t>Set ticksSinceSeen equal to zero</w:t>
-      </w:r>
-    </w:p>
-    <w:p>
-      <w:r>
-        <w:t>If target.name is not equal to e.name</w:t>
-      </w:r>
-    </w:p>
-    <w:p>
-      <w:r>
-        <w:tab/>
-        <w:t>Return</w:t>
-      </w:r>
-    </w:p>
-    <w:p/>
-    <w:p>
-      <w:r>
-        <w:t>Call BulletStrategy(e)</w:t>
-      </w:r>
-    </w:p>
-    <w:p/>
-    <w:p>
-      <w:pPr>
-        <w:rPr>
-          <w:b/>
-          <w:bCs/>
-        </w:rPr>
-      </w:pPr>
-      <w:r>
-        <w:rPr>
-          <w:b/>
-          <w:bCs/>
-        </w:rPr>
-        <w:t>Defense</w:t>
-      </w:r>
-      <w:r>
-        <w:rPr>
-          <w:b/>
-          <w:bCs/>
-        </w:rPr>
-        <w:t>(ScannedRobotEvent e)</w:t>
-      </w:r>
-    </w:p>
-    <w:p>
-      <w:r>
-        <w:rPr>
-          <w:u w:val="single"/>
-        </w:rPr>
-        <w:t>Narrative</w:t>
-      </w:r>
-      <w:r>
-        <w:t xml:space="preserve">: </w:t>
-      </w:r>
-      <w:r>
-        <w:t>The robot targets any robot that attack</w:t>
-      </w:r>
-      <w:r>
-        <w:t>ed</w:t>
-      </w:r>
-      <w:r>
-        <w:t xml:space="preserve"> it.</w:t>
-      </w:r>
-      <w:r>
-        <w:t xml:space="preserve"> </w:t>
-      </w:r>
-    </w:p>
-    <w:p>
-      <w:r>
-        <w:rPr>
-          <w:u w:val="single"/>
-        </w:rPr>
-        <w:t>Pre-condition</w:t>
-      </w:r>
-      <w:r>
-        <w:t xml:space="preserve">: </w:t>
-      </w:r>
-      <w:r>
-        <w:t>This method would require a HitByBullet Event to direct the scanner</w:t>
-      </w:r>
-      <w:r>
-        <w:t>.</w:t>
-      </w:r>
-    </w:p>
-    <w:p>
-      <w:r>
-        <w:rPr>
-          <w:u w:val="single"/>
-        </w:rPr>
-        <w:t>Post-condition</w:t>
-      </w:r>
-      <w:r>
-        <w:t xml:space="preserve">: </w:t>
-      </w:r>
-      <w:r>
-        <w:t xml:space="preserve">The robot will </w:t>
-      </w:r>
-      <w:r>
-        <w:t>attack its attacker.</w:t>
-      </w:r>
-    </w:p>
-    <w:p/>
-    <w:p>
-      <w:r>
-        <w:t>If target is null</w:t>
-      </w:r>
-    </w:p>
-    <w:p>
-      <w:r>
-        <w:tab/>
-        <w:t>Set target.name equal to e.name</w:t>
-      </w:r>
-    </w:p>
-    <w:p>
-      <w:r>
-        <w:tab/>
-        <w:t>Set target.energy equal to e.energy</w:t>
-      </w:r>
-    </w:p>
-    <w:p/>
-    <w:p/>
-    <w:p>
-      <w:pPr>
-        <w:rPr>
-          <w:b/>
-          <w:bCs/>
-        </w:rPr>
-      </w:pPr>
-      <w:r>
-        <w:rPr>
-          <w:b/>
-          <w:bCs/>
-        </w:rPr>
-        <w:t>OnBulletHit</w:t>
-      </w:r>
-      <w:r>
-        <w:rPr>
-          <w:b/>
-          <w:bCs/>
-        </w:rPr>
-        <w:t>(</w:t>
-      </w:r>
-      <w:r>
-        <w:rPr>
-          <w:b/>
-          <w:bCs/>
-        </w:rPr>
-        <w:t>BulletHitEvent</w:t>
-      </w:r>
-      <w:r>
-        <w:rPr>
-          <w:b/>
-          <w:bCs/>
-        </w:rPr>
-        <w:t xml:space="preserve"> e)</w:t>
-      </w:r>
-    </w:p>
-    <w:p>
-      <w:r>
-        <w:rPr>
-          <w:u w:val="single"/>
-        </w:rPr>
-        <w:t>Narrative</w:t>
-      </w:r>
-      <w:r>
-        <w:t xml:space="preserve">: </w:t>
-      </w:r>
-      <w:r>
-        <w:t>Called whenever the robot is struck by a bullet.</w:t>
-      </w:r>
-      <w:r>
-        <w:t xml:space="preserve"> </w:t>
-      </w:r>
-    </w:p>
-    <w:p>
-      <w:r>
-        <w:rPr>
-          <w:u w:val="single"/>
-        </w:rPr>
-        <w:t>Pre-condition</w:t>
-      </w:r>
-      <w:r>
-        <w:t xml:space="preserve">: </w:t>
-      </w:r>
-      <w:r>
-        <w:t>None</w:t>
-      </w:r>
-    </w:p>
-    <w:p>
-      <w:r>
-        <w:rPr>
-          <w:u w:val="single"/>
-        </w:rPr>
-        <w:t>Post-condition</w:t>
-      </w:r>
-      <w:r>
-        <w:t xml:space="preserve">: </w:t>
-      </w:r>
-    </w:p>
-    <w:p/>
-    <w:p/>
-    <w:p>
-      <w:pPr>
-        <w:rPr>
-          <w:b/>
-          <w:bCs/>
-        </w:rPr>
-      </w:pPr>
-      <w:r>
-        <w:rPr>
-          <w:b/>
-          <w:bCs/>
-        </w:rPr>
-        <w:t>NearestRobot</w:t>
-      </w:r>
-      <w:r>
-        <w:rPr>
-          <w:b/>
-          <w:bCs/>
-        </w:rPr>
-        <w:t>(ScannedRobotEvent e)</w:t>
-      </w:r>
-    </w:p>
-    <w:p>
-      <w:r>
-        <w:rPr>
-          <w:u w:val="single"/>
-        </w:rPr>
-        <w:t>Narrative</w:t>
-      </w:r>
-      <w:r>
-        <w:t xml:space="preserve">: </w:t>
-      </w:r>
-      <w:r>
-        <w:t>The robot targets whatever robot is closest to it.</w:t>
-      </w:r>
-    </w:p>
-    <w:p>
-      <w:r>
-        <w:rPr>
-          <w:u w:val="single"/>
-        </w:rPr>
-        <w:t>Pre-condition</w:t>
-      </w:r>
-      <w:r>
-        <w:t>: None</w:t>
-      </w:r>
-    </w:p>
-    <w:p>
-      <w:r>
-        <w:rPr>
-          <w:u w:val="single"/>
-        </w:rPr>
-        <w:t>Post-condition</w:t>
-      </w:r>
-      <w:r>
-        <w:t xml:space="preserve">: </w:t>
-      </w:r>
-    </w:p>
-    <w:p/>
-    <w:p>
-      <w:r>
-        <w:t>If target is null</w:t>
-      </w:r>
-    </w:p>
-    <w:p>
-      <w:r>
-        <w:tab/>
-        <w:t>Set target.name equal to e.name</w:t>
-      </w:r>
-    </w:p>
-    <w:p>
-      <w:r>
-        <w:tab/>
-        <w:t>Set target.energy equal to e.energy</w:t>
-      </w:r>
-    </w:p>
-    <w:p>
-      <w:r>
-        <w:t>If target.name is equal to e.name</w:t>
-      </w:r>
-    </w:p>
-    <w:p>
-      <w:r>
-        <w:tab/>
-        <w:t>Set target.</w:t>
-      </w:r>
-      <w:r>
-        <w:t>distance</w:t>
-      </w:r>
-      <w:r>
-        <w:t xml:space="preserve"> equal to e.</w:t>
-      </w:r>
-      <w:r>
-        <w:t>distance</w:t>
-      </w:r>
-    </w:p>
-    <w:p>
-      <w:r>
-        <w:t>Else</w:t>
-      </w:r>
-    </w:p>
-    <w:p>
-      <w:r>
-        <w:tab/>
-        <w:t>If e.</w:t>
-      </w:r>
-      <w:r>
-        <w:t>distance</w:t>
-      </w:r>
-      <w:r>
-        <w:t xml:space="preserve"> is less than target.</w:t>
-      </w:r>
-      <w:r>
-        <w:t>distance</w:t>
-      </w:r>
-    </w:p>
-    <w:p>
-      <w:r>
-        <w:tab/>
-      </w:r>
-      <w:r>
-        <w:tab/>
-        <w:t>Set target.name equal to e.name</w:t>
-      </w:r>
-    </w:p>
-    <w:p>
-      <w:r>
-        <w:tab/>
-      </w:r>
-      <w:r>
-        <w:tab/>
-        <w:t>Set target.energy equal to e.energy</w:t>
-      </w:r>
-    </w:p>
-    <w:p>
-      <w:r>
-        <w:tab/>
-      </w:r>
-      <w:r>
-        <w:tab/>
-        <w:t>Set target.distance equal to e.distance</w:t>
-      </w:r>
-    </w:p>
-    <w:p>
-      <w:r>
-        <w:tab/>
-        <w:t>Else</w:t>
-      </w:r>
-    </w:p>
-    <w:p>
-      <w:r>
-        <w:tab/>
-      </w:r>
-      <w:r>
-        <w:tab/>
-        <w:t>Return</w:t>
-      </w:r>
-    </w:p>
-    <w:p/>
-    <w:p>
-      <w:r>
-        <w:t>Call BulletStrategy(e)</w:t>
-      </w:r>
-    </w:p>
-    <w:p/>
+        <w:t>If targeting strategy is defense</w:t>
+      </w:r>
+    </w:p>
+    <w:p>
+      <w:r>
+        <w:tab/>
+      </w:r>
+      <w:r>
+        <w:t>Calculate angle of bullet</w:t>
+      </w:r>
+    </w:p>
+    <w:p>
+      <w:r>
+        <w:tab/>
+        <w:t xml:space="preserve">Set </w:t>
+      </w:r>
+      <w:proofErr w:type="spellStart"/>
+      <w:r>
+        <w:t>searchAngle</w:t>
+      </w:r>
+      <w:proofErr w:type="spellEnd"/>
+      <w:r>
+        <w:t xml:space="preserve"> equal to the angle between the gun and radar of robot and bullet</w:t>
+      </w:r>
+    </w:p>
     <w:sectPr>
-      <w:headerReference w:type="default" r:id="rId8"/>
+      <w:headerReference w:type="default" r:id="rId13"/>
       <w:pgSz w:w="12240" w:h="15840"/>
       <w:pgMar w:top="1440" w:right="1440" w:bottom="1440" w:left="1440" w:header="720" w:footer="720" w:gutter="0"/>
       <w:cols w:space="720"/>
@@ -1202,8 +1939,47 @@
 </w:document>
 </file>
 
+<file path=word/comments.xml><?xml version="1.0" encoding="utf-8"?>
+<w:comments xmlns:wpc="http://schemas.microsoft.com/office/word/2010/wordprocessingCanvas" xmlns:cx="http://schemas.microsoft.com/office/drawing/2014/chartex" xmlns:cx1="http://schemas.microsoft.com/office/drawing/2015/9/8/chartex" xmlns:cx2="http://schemas.microsoft.com/office/drawing/2015/10/21/chartex" xmlns:cx3="http://schemas.microsoft.com/office/drawing/2016/5/9/chartex" xmlns:cx4="http://schemas.microsoft.com/office/drawing/2016/5/10/chartex" xmlns:cx5="http://schemas.microsoft.com/office/drawing/2016/5/11/chartex" xmlns:cx6="http://schemas.microsoft.com/office/drawing/2016/5/12/chartex" xmlns:cx7="http://schemas.microsoft.com/office/drawing/2016/5/13/chartex" xmlns:cx8="http://schemas.microsoft.com/office/drawing/2016/5/14/chartex" xmlns:mc="http://schemas.openxmlformats.org/markup-compatibility/2006" xmlns:aink="http://schemas.microsoft.com/office/drawing/2016/ink" xmlns:am3d="http://schemas.microsoft.com/office/drawing/2017/model3d" xmlns:o="urn:schemas-microsoft-com:office:office" xmlns:r="http://schemas.openxmlformats.org/officeDocument/2006/relationships" xmlns:m="http://schemas.openxmlformats.org/officeDocument/2006/math" xmlns:v="urn:schemas-microsoft-com:vml" xmlns:wp14="http://schemas.microsoft.com/office/word/2010/wordprocessingDrawing" xmlns:wp="http://schemas.openxmlformats.org/drawingml/2006/wordprocessingDrawing" xmlns:w10="urn:schemas-microsoft-com:office:word" xmlns:w="http://schemas.openxmlformats.org/wordprocessingml/2006/main" xmlns:w14="http://schemas.microsoft.com/office/word/2010/wordml" xmlns:w15="http://schemas.microsoft.com/office/word/2012/wordml" xmlns:w16cex="http://schemas.microsoft.com/office/word/2018/wordml/cex" xmlns:w16cid="http://schemas.microsoft.com/office/word/2016/wordml/cid" xmlns:w16="http://schemas.microsoft.com/office/word/2018/wordml" xmlns:w16se="http://schemas.microsoft.com/office/word/2015/wordml/symex" xmlns:wpg="http://schemas.microsoft.com/office/word/2010/wordprocessingGroup" xmlns:wpi="http://schemas.microsoft.com/office/word/2010/wordprocessingInk" xmlns:wne="http://schemas.microsoft.com/office/word/2006/wordml" xmlns:wps="http://schemas.microsoft.com/office/word/2010/wordprocessingShape" mc:Ignorable="w14 w15 w16se w16cid w16 w16cex wp14">
+  <w:comment w:id="0" w:author="Rebecca Aloisio" w:date="2021-01-21T02:40:00Z" w:initials="RA">
+    <w:p>
+      <w:pPr>
+        <w:pStyle w:val="CommentText"/>
+      </w:pPr>
+      <w:r>
+        <w:rPr>
+          <w:rStyle w:val="CommentReference"/>
+        </w:rPr>
+        <w:annotationRef/>
+      </w:r>
+      <w:r>
+        <w:t>Might want this to be a sub-gene for targeting.</w:t>
+      </w:r>
+    </w:p>
+  </w:comment>
+</w:comments>
+</file>
+
+<file path=word/commentsExtended.xml><?xml version="1.0" encoding="utf-8"?>
+<w15:commentsEx xmlns:wpc="http://schemas.microsoft.com/office/word/2010/wordprocessingCanvas" xmlns:cx="http://schemas.microsoft.com/office/drawing/2014/chartex" xmlns:cx1="http://schemas.microsoft.com/office/drawing/2015/9/8/chartex" xmlns:cx2="http://schemas.microsoft.com/office/drawing/2015/10/21/chartex" xmlns:cx3="http://schemas.microsoft.com/office/drawing/2016/5/9/chartex" xmlns:cx4="http://schemas.microsoft.com/office/drawing/2016/5/10/chartex" xmlns:cx5="http://schemas.microsoft.com/office/drawing/2016/5/11/chartex" xmlns:cx6="http://schemas.microsoft.com/office/drawing/2016/5/12/chartex" xmlns:cx7="http://schemas.microsoft.com/office/drawing/2016/5/13/chartex" xmlns:cx8="http://schemas.microsoft.com/office/drawing/2016/5/14/chartex" xmlns:mc="http://schemas.openxmlformats.org/markup-compatibility/2006" xmlns:aink="http://schemas.microsoft.com/office/drawing/2016/ink" xmlns:am3d="http://schemas.microsoft.com/office/drawing/2017/model3d" xmlns:o="urn:schemas-microsoft-com:office:office" xmlns:r="http://schemas.openxmlformats.org/officeDocument/2006/relationships" xmlns:m="http://schemas.openxmlformats.org/officeDocument/2006/math" xmlns:v="urn:schemas-microsoft-com:vml" xmlns:wp14="http://schemas.microsoft.com/office/word/2010/wordprocessingDrawing" xmlns:wp="http://schemas.openxmlformats.org/drawingml/2006/wordprocessingDrawing" xmlns:w10="urn:schemas-microsoft-com:office:word" xmlns:w="http://schemas.openxmlformats.org/wordprocessingml/2006/main" xmlns:w14="http://schemas.microsoft.com/office/word/2010/wordml" xmlns:w15="http://schemas.microsoft.com/office/word/2012/wordml" xmlns:w16cex="http://schemas.microsoft.com/office/word/2018/wordml/cex" xmlns:w16cid="http://schemas.microsoft.com/office/word/2016/wordml/cid" xmlns:w16="http://schemas.microsoft.com/office/word/2018/wordml" xmlns:w16se="http://schemas.microsoft.com/office/word/2015/wordml/symex" xmlns:wpg="http://schemas.microsoft.com/office/word/2010/wordprocessingGroup" xmlns:wpi="http://schemas.microsoft.com/office/word/2010/wordprocessingInk" xmlns:wne="http://schemas.microsoft.com/office/word/2006/wordml" xmlns:wps="http://schemas.microsoft.com/office/word/2010/wordprocessingShape" mc:Ignorable="w14 w15 w16se w16cid w16 w16cex wp14">
+  <w15:commentEx w15:paraId="7DE613B5" w15:done="0"/>
+</w15:commentsEx>
+</file>
+
+<file path=word/commentsExtensible.xml><?xml version="1.0" encoding="utf-8"?>
+<w16cex:commentsExtensible xmlns:wpc="http://schemas.microsoft.com/office/word/2010/wordprocessingCanvas" xmlns:cx="http://schemas.microsoft.com/office/drawing/2014/chartex" xmlns:cx1="http://schemas.microsoft.com/office/drawing/2015/9/8/chartex" xmlns:cx2="http://schemas.microsoft.com/office/drawing/2015/10/21/chartex" xmlns:cx3="http://schemas.microsoft.com/office/drawing/2016/5/9/chartex" xmlns:cx4="http://schemas.microsoft.com/office/drawing/2016/5/10/chartex" xmlns:cx5="http://schemas.microsoft.com/office/drawing/2016/5/11/chartex" xmlns:cx6="http://schemas.microsoft.com/office/drawing/2016/5/12/chartex" xmlns:cx7="http://schemas.microsoft.com/office/drawing/2016/5/13/chartex" xmlns:cx8="http://schemas.microsoft.com/office/drawing/2016/5/14/chartex" xmlns:mc="http://schemas.openxmlformats.org/markup-compatibility/2006" xmlns:aink="http://schemas.microsoft.com/office/drawing/2016/ink" xmlns:am3d="http://schemas.microsoft.com/office/drawing/2017/model3d" xmlns:o="urn:schemas-microsoft-com:office:office" xmlns:r="http://schemas.openxmlformats.org/officeDocument/2006/relationships" xmlns:m="http://schemas.openxmlformats.org/officeDocument/2006/math" xmlns:v="urn:schemas-microsoft-com:vml" xmlns:wp14="http://schemas.microsoft.com/office/word/2010/wordprocessingDrawing" xmlns:wp="http://schemas.openxmlformats.org/drawingml/2006/wordprocessingDrawing" xmlns:w10="urn:schemas-microsoft-com:office:word" xmlns:w="http://schemas.openxmlformats.org/wordprocessingml/2006/main" xmlns:w14="http://schemas.microsoft.com/office/word/2010/wordml" xmlns:w15="http://schemas.microsoft.com/office/word/2012/wordml" xmlns:w16cex="http://schemas.microsoft.com/office/word/2018/wordml/cex" xmlns:w16cid="http://schemas.microsoft.com/office/word/2016/wordml/cid" xmlns:w16="http://schemas.microsoft.com/office/word/2018/wordml" xmlns:w16se="http://schemas.microsoft.com/office/word/2015/wordml/symex" xmlns:wpg="http://schemas.microsoft.com/office/word/2010/wordprocessingGroup" xmlns:wpi="http://schemas.microsoft.com/office/word/2010/wordprocessingInk" xmlns:wne="http://schemas.microsoft.com/office/word/2006/wordml" xmlns:wps="http://schemas.microsoft.com/office/word/2010/wordprocessingShape" mc:Ignorable="w14 w15 w16se w16cid w16 w16cex wp14">
+  <w16cex:commentExtensible w16cex:durableId="23B36826" w16cex:dateUtc="2021-01-21T07:40:00Z"/>
+</w16cex:commentsExtensible>
+</file>
+
+<file path=word/commentsIds.xml><?xml version="1.0" encoding="utf-8"?>
+<w16cid:commentsIds xmlns:wpc="http://schemas.microsoft.com/office/word/2010/wordprocessingCanvas" xmlns:cx="http://schemas.microsoft.com/office/drawing/2014/chartex" xmlns:cx1="http://schemas.microsoft.com/office/drawing/2015/9/8/chartex" xmlns:cx2="http://schemas.microsoft.com/office/drawing/2015/10/21/chartex" xmlns:cx3="http://schemas.microsoft.com/office/drawing/2016/5/9/chartex" xmlns:cx4="http://schemas.microsoft.com/office/drawing/2016/5/10/chartex" xmlns:cx5="http://schemas.microsoft.com/office/drawing/2016/5/11/chartex" xmlns:cx6="http://schemas.microsoft.com/office/drawing/2016/5/12/chartex" xmlns:cx7="http://schemas.microsoft.com/office/drawing/2016/5/13/chartex" xmlns:cx8="http://schemas.microsoft.com/office/drawing/2016/5/14/chartex" xmlns:mc="http://schemas.openxmlformats.org/markup-compatibility/2006" xmlns:aink="http://schemas.microsoft.com/office/drawing/2016/ink" xmlns:am3d="http://schemas.microsoft.com/office/drawing/2017/model3d" xmlns:o="urn:schemas-microsoft-com:office:office" xmlns:r="http://schemas.openxmlformats.org/officeDocument/2006/relationships" xmlns:m="http://schemas.openxmlformats.org/officeDocument/2006/math" xmlns:v="urn:schemas-microsoft-com:vml" xmlns:wp14="http://schemas.microsoft.com/office/word/2010/wordprocessingDrawing" xmlns:wp="http://schemas.openxmlformats.org/drawingml/2006/wordprocessingDrawing" xmlns:w10="urn:schemas-microsoft-com:office:word" xmlns:w="http://schemas.openxmlformats.org/wordprocessingml/2006/main" xmlns:w14="http://schemas.microsoft.com/office/word/2010/wordml" xmlns:w15="http://schemas.microsoft.com/office/word/2012/wordml" xmlns:w16cex="http://schemas.microsoft.com/office/word/2018/wordml/cex" xmlns:w16cid="http://schemas.microsoft.com/office/word/2016/wordml/cid" xmlns:w16="http://schemas.microsoft.com/office/word/2018/wordml" xmlns:w16se="http://schemas.microsoft.com/office/word/2015/wordml/symex" xmlns:wpg="http://schemas.microsoft.com/office/word/2010/wordprocessingGroup" xmlns:wpi="http://schemas.microsoft.com/office/word/2010/wordprocessingInk" xmlns:wne="http://schemas.microsoft.com/office/word/2006/wordml" xmlns:wps="http://schemas.microsoft.com/office/word/2010/wordprocessingShape" mc:Ignorable="w14 w15 w16se w16cid w16 w16cex wp14">
+  <w16cid:commentId w16cid:paraId="7DE613B5" w16cid:durableId="23B36826"/>
+</w16cid:commentsIds>
+</file>
+
 <file path=word/endnotes.xml><?xml version="1.0" encoding="utf-8"?>
-<w:endnotes xmlns:wpc="http://schemas.microsoft.com/office/word/2010/wordprocessingCanvas" xmlns:cx="http://schemas.microsoft.com/office/drawing/2014/chartex" xmlns:cx1="http://schemas.microsoft.com/office/drawing/2015/9/8/chartex" xmlns:cx2="http://schemas.microsoft.com/office/drawing/2015/10/21/chartex" xmlns:cx3="http://schemas.microsoft.com/office/drawing/2016/5/9/chartex" xmlns:cx4="http://schemas.microsoft.com/office/drawing/2016/5/10/chartex" xmlns:cx5="http://schemas.microsoft.com/office/drawing/2016/5/11/chartex" xmlns:cx6="http://schemas.microsoft.com/office/drawing/2016/5/12/chartex" xmlns:cx7="http://schemas.microsoft.com/office/drawing/2016/5/13/chartex" xmlns:cx8="http://schemas.microsoft.com/office/drawing/2016/5/14/chartex" xmlns:mc="http://schemas.openxmlformats.org/markup-compatibility/2006" xmlns:aink="http://schemas.microsoft.com/office/drawing/2016/ink" xmlns:am3d="http://schemas.microsoft.com/office/drawing/2017/model3d" xmlns:o="urn:schemas-microsoft-com:office:office" xmlns:r="http://schemas.openxmlformats.org/officeDocument/2006/relationships" xmlns:m="http://schemas.openxmlformats.org/officeDocument/2006/math" xmlns:v="urn:schemas-microsoft-com:vml" xmlns:wp14="http://schemas.microsoft.com/office/word/2010/wordprocessingDrawing" xmlns:wp="http://schemas.openxmlformats.org/drawingml/2006/wordprocessingDrawing" xmlns:w10="urn:schemas-microsoft-com:office:word" xmlns:w="http://schemas.openxmlformats.org/wordprocessingml/2006/main" xmlns:w14="http://schemas.microsoft.com/office/word/2010/wordml" xmlns:w15="http://schemas.microsoft.com/office/word/2012/wordml" xmlns:w16cid="http://schemas.microsoft.com/office/word/2016/wordml/cid" xmlns:w16se="http://schemas.microsoft.com/office/word/2015/wordml/symex" xmlns:wpg="http://schemas.microsoft.com/office/word/2010/wordprocessingGroup" xmlns:wpi="http://schemas.microsoft.com/office/word/2010/wordprocessingInk" xmlns:wne="http://schemas.microsoft.com/office/word/2006/wordml" xmlns:wps="http://schemas.microsoft.com/office/word/2010/wordprocessingShape" mc:Ignorable="w14 w15 w16se w16cid wp14">
+<w:endnotes xmlns:wpc="http://schemas.microsoft.com/office/word/2010/wordprocessingCanvas" xmlns:cx="http://schemas.microsoft.com/office/drawing/2014/chartex" xmlns:cx1="http://schemas.microsoft.com/office/drawing/2015/9/8/chartex" xmlns:cx2="http://schemas.microsoft.com/office/drawing/2015/10/21/chartex" xmlns:cx3="http://schemas.microsoft.com/office/drawing/2016/5/9/chartex" xmlns:cx4="http://schemas.microsoft.com/office/drawing/2016/5/10/chartex" xmlns:cx5="http://schemas.microsoft.com/office/drawing/2016/5/11/chartex" xmlns:cx6="http://schemas.microsoft.com/office/drawing/2016/5/12/chartex" xmlns:cx7="http://schemas.microsoft.com/office/drawing/2016/5/13/chartex" xmlns:cx8="http://schemas.microsoft.com/office/drawing/2016/5/14/chartex" xmlns:mc="http://schemas.openxmlformats.org/markup-compatibility/2006" xmlns:aink="http://schemas.microsoft.com/office/drawing/2016/ink" xmlns:am3d="http://schemas.microsoft.com/office/drawing/2017/model3d" xmlns:o="urn:schemas-microsoft-com:office:office" xmlns:r="http://schemas.openxmlformats.org/officeDocument/2006/relationships" xmlns:m="http://schemas.openxmlformats.org/officeDocument/2006/math" xmlns:v="urn:schemas-microsoft-com:vml" xmlns:wp14="http://schemas.microsoft.com/office/word/2010/wordprocessingDrawing" xmlns:wp="http://schemas.openxmlformats.org/drawingml/2006/wordprocessingDrawing" xmlns:w10="urn:schemas-microsoft-com:office:word" xmlns:w="http://schemas.openxmlformats.org/wordprocessingml/2006/main" xmlns:w14="http://schemas.microsoft.com/office/word/2010/wordml" xmlns:w15="http://schemas.microsoft.com/office/word/2012/wordml" xmlns:w16cex="http://schemas.microsoft.com/office/word/2018/wordml/cex" xmlns:w16cid="http://schemas.microsoft.com/office/word/2016/wordml/cid" xmlns:w16="http://schemas.microsoft.com/office/word/2018/wordml" xmlns:w16se="http://schemas.microsoft.com/office/word/2015/wordml/symex" xmlns:wpg="http://schemas.microsoft.com/office/word/2010/wordprocessingGroup" xmlns:wpi="http://schemas.microsoft.com/office/word/2010/wordprocessingInk" xmlns:wne="http://schemas.microsoft.com/office/word/2006/wordml" xmlns:wps="http://schemas.microsoft.com/office/word/2010/wordprocessingShape" mc:Ignorable="w14 w15 w16se w16cid w16 w16cex wp14">
   <w:endnote w:type="separator" w:id="-1">
     <w:p>
       <w:pPr>
@@ -1228,7 +2004,7 @@
 </file>
 
 <file path=word/footnotes.xml><?xml version="1.0" encoding="utf-8"?>
-<w:footnotes xmlns:wpc="http://schemas.microsoft.com/office/word/2010/wordprocessingCanvas" xmlns:cx="http://schemas.microsoft.com/office/drawing/2014/chartex" xmlns:cx1="http://schemas.microsoft.com/office/drawing/2015/9/8/chartex" xmlns:cx2="http://schemas.microsoft.com/office/drawing/2015/10/21/chartex" xmlns:cx3="http://schemas.microsoft.com/office/drawing/2016/5/9/chartex" xmlns:cx4="http://schemas.microsoft.com/office/drawing/2016/5/10/chartex" xmlns:cx5="http://schemas.microsoft.com/office/drawing/2016/5/11/chartex" xmlns:cx6="http://schemas.microsoft.com/office/drawing/2016/5/12/chartex" xmlns:cx7="http://schemas.microsoft.com/office/drawing/2016/5/13/chartex" xmlns:cx8="http://schemas.microsoft.com/office/drawing/2016/5/14/chartex" xmlns:mc="http://schemas.openxmlformats.org/markup-compatibility/2006" xmlns:aink="http://schemas.microsoft.com/office/drawing/2016/ink" xmlns:am3d="http://schemas.microsoft.com/office/drawing/2017/model3d" xmlns:o="urn:schemas-microsoft-com:office:office" xmlns:r="http://schemas.openxmlformats.org/officeDocument/2006/relationships" xmlns:m="http://schemas.openxmlformats.org/officeDocument/2006/math" xmlns:v="urn:schemas-microsoft-com:vml" xmlns:wp14="http://schemas.microsoft.com/office/word/2010/wordprocessingDrawing" xmlns:wp="http://schemas.openxmlformats.org/drawingml/2006/wordprocessingDrawing" xmlns:w10="urn:schemas-microsoft-com:office:word" xmlns:w="http://schemas.openxmlformats.org/wordprocessingml/2006/main" xmlns:w14="http://schemas.microsoft.com/office/word/2010/wordml" xmlns:w15="http://schemas.microsoft.com/office/word/2012/wordml" xmlns:w16cid="http://schemas.microsoft.com/office/word/2016/wordml/cid" xmlns:w16se="http://schemas.microsoft.com/office/word/2015/wordml/symex" xmlns:wpg="http://schemas.microsoft.com/office/word/2010/wordprocessingGroup" xmlns:wpi="http://schemas.microsoft.com/office/word/2010/wordprocessingInk" xmlns:wne="http://schemas.microsoft.com/office/word/2006/wordml" xmlns:wps="http://schemas.microsoft.com/office/word/2010/wordprocessingShape" mc:Ignorable="w14 w15 w16se w16cid wp14">
+<w:footnotes xmlns:wpc="http://schemas.microsoft.com/office/word/2010/wordprocessingCanvas" xmlns:cx="http://schemas.microsoft.com/office/drawing/2014/chartex" xmlns:cx1="http://schemas.microsoft.com/office/drawing/2015/9/8/chartex" xmlns:cx2="http://schemas.microsoft.com/office/drawing/2015/10/21/chartex" xmlns:cx3="http://schemas.microsoft.com/office/drawing/2016/5/9/chartex" xmlns:cx4="http://schemas.microsoft.com/office/drawing/2016/5/10/chartex" xmlns:cx5="http://schemas.microsoft.com/office/drawing/2016/5/11/chartex" xmlns:cx6="http://schemas.microsoft.com/office/drawing/2016/5/12/chartex" xmlns:cx7="http://schemas.microsoft.com/office/drawing/2016/5/13/chartex" xmlns:cx8="http://schemas.microsoft.com/office/drawing/2016/5/14/chartex" xmlns:mc="http://schemas.openxmlformats.org/markup-compatibility/2006" xmlns:aink="http://schemas.microsoft.com/office/drawing/2016/ink" xmlns:am3d="http://schemas.microsoft.com/office/drawing/2017/model3d" xmlns:o="urn:schemas-microsoft-com:office:office" xmlns:r="http://schemas.openxmlformats.org/officeDocument/2006/relationships" xmlns:m="http://schemas.openxmlformats.org/officeDocument/2006/math" xmlns:v="urn:schemas-microsoft-com:vml" xmlns:wp14="http://schemas.microsoft.com/office/word/2010/wordprocessingDrawing" xmlns:wp="http://schemas.openxmlformats.org/drawingml/2006/wordprocessingDrawing" xmlns:w10="urn:schemas-microsoft-com:office:word" xmlns:w="http://schemas.openxmlformats.org/wordprocessingml/2006/main" xmlns:w14="http://schemas.microsoft.com/office/word/2010/wordml" xmlns:w15="http://schemas.microsoft.com/office/word/2012/wordml" xmlns:w16cex="http://schemas.microsoft.com/office/word/2018/wordml/cex" xmlns:w16cid="http://schemas.microsoft.com/office/word/2016/wordml/cid" xmlns:w16="http://schemas.microsoft.com/office/word/2018/wordml" xmlns:w16se="http://schemas.microsoft.com/office/word/2015/wordml/symex" xmlns:wpg="http://schemas.microsoft.com/office/word/2010/wordprocessingGroup" xmlns:wpi="http://schemas.microsoft.com/office/word/2010/wordprocessingInk" xmlns:wne="http://schemas.microsoft.com/office/word/2006/wordml" xmlns:wps="http://schemas.microsoft.com/office/word/2010/wordprocessingShape" mc:Ignorable="w14 w15 w16se w16cid w16 w16cex wp14">
   <w:footnote w:type="separator" w:id="-1">
     <w:p>
       <w:pPr>
@@ -1253,14 +2029,19 @@
 </file>
 
 <file path=word/header1.xml><?xml version="1.0" encoding="utf-8"?>
-<w:hdr xmlns:wpc="http://schemas.microsoft.com/office/word/2010/wordprocessingCanvas" xmlns:cx="http://schemas.microsoft.com/office/drawing/2014/chartex" xmlns:cx1="http://schemas.microsoft.com/office/drawing/2015/9/8/chartex" xmlns:cx2="http://schemas.microsoft.com/office/drawing/2015/10/21/chartex" xmlns:cx3="http://schemas.microsoft.com/office/drawing/2016/5/9/chartex" xmlns:cx4="http://schemas.microsoft.com/office/drawing/2016/5/10/chartex" xmlns:cx5="http://schemas.microsoft.com/office/drawing/2016/5/11/chartex" xmlns:cx6="http://schemas.microsoft.com/office/drawing/2016/5/12/chartex" xmlns:cx7="http://schemas.microsoft.com/office/drawing/2016/5/13/chartex" xmlns:cx8="http://schemas.microsoft.com/office/drawing/2016/5/14/chartex" xmlns:mc="http://schemas.openxmlformats.org/markup-compatibility/2006" xmlns:aink="http://schemas.microsoft.com/office/drawing/2016/ink" xmlns:am3d="http://schemas.microsoft.com/office/drawing/2017/model3d" xmlns:o="urn:schemas-microsoft-com:office:office" xmlns:r="http://schemas.openxmlformats.org/officeDocument/2006/relationships" xmlns:m="http://schemas.openxmlformats.org/officeDocument/2006/math" xmlns:v="urn:schemas-microsoft-com:vml" xmlns:wp14="http://schemas.microsoft.com/office/word/2010/wordprocessingDrawing" xmlns:wp="http://schemas.openxmlformats.org/drawingml/2006/wordprocessingDrawing" xmlns:w10="urn:schemas-microsoft-com:office:word" xmlns:w="http://schemas.openxmlformats.org/wordprocessingml/2006/main" xmlns:w14="http://schemas.microsoft.com/office/word/2010/wordml" xmlns:w15="http://schemas.microsoft.com/office/word/2012/wordml" xmlns:w16cid="http://schemas.microsoft.com/office/word/2016/wordml/cid" xmlns:w16se="http://schemas.microsoft.com/office/word/2015/wordml/symex" xmlns:wpg="http://schemas.microsoft.com/office/word/2010/wordprocessingGroup" xmlns:wpi="http://schemas.microsoft.com/office/word/2010/wordprocessingInk" xmlns:wne="http://schemas.microsoft.com/office/word/2006/wordml" xmlns:wps="http://schemas.microsoft.com/office/word/2010/wordprocessingShape" mc:Ignorable="w14 w15 w16se w16cid wp14">
+<w:hdr xmlns:wpc="http://schemas.microsoft.com/office/word/2010/wordprocessingCanvas" xmlns:cx="http://schemas.microsoft.com/office/drawing/2014/chartex" xmlns:cx1="http://schemas.microsoft.com/office/drawing/2015/9/8/chartex" xmlns:cx2="http://schemas.microsoft.com/office/drawing/2015/10/21/chartex" xmlns:cx3="http://schemas.microsoft.com/office/drawing/2016/5/9/chartex" xmlns:cx4="http://schemas.microsoft.com/office/drawing/2016/5/10/chartex" xmlns:cx5="http://schemas.microsoft.com/office/drawing/2016/5/11/chartex" xmlns:cx6="http://schemas.microsoft.com/office/drawing/2016/5/12/chartex" xmlns:cx7="http://schemas.microsoft.com/office/drawing/2016/5/13/chartex" xmlns:cx8="http://schemas.microsoft.com/office/drawing/2016/5/14/chartex" xmlns:mc="http://schemas.openxmlformats.org/markup-compatibility/2006" xmlns:aink="http://schemas.microsoft.com/office/drawing/2016/ink" xmlns:am3d="http://schemas.microsoft.com/office/drawing/2017/model3d" xmlns:o="urn:schemas-microsoft-com:office:office" xmlns:r="http://schemas.openxmlformats.org/officeDocument/2006/relationships" xmlns:m="http://schemas.openxmlformats.org/officeDocument/2006/math" xmlns:v="urn:schemas-microsoft-com:vml" xmlns:wp14="http://schemas.microsoft.com/office/word/2010/wordprocessingDrawing" xmlns:wp="http://schemas.openxmlformats.org/drawingml/2006/wordprocessingDrawing" xmlns:w10="urn:schemas-microsoft-com:office:word" xmlns:w="http://schemas.openxmlformats.org/wordprocessingml/2006/main" xmlns:w14="http://schemas.microsoft.com/office/word/2010/wordml" xmlns:w15="http://schemas.microsoft.com/office/word/2012/wordml" xmlns:w16cex="http://schemas.microsoft.com/office/word/2018/wordml/cex" xmlns:w16cid="http://schemas.microsoft.com/office/word/2016/wordml/cid" xmlns:w16="http://schemas.microsoft.com/office/word/2018/wordml" xmlns:w16se="http://schemas.microsoft.com/office/word/2015/wordml/symex" xmlns:wpg="http://schemas.microsoft.com/office/word/2010/wordprocessingGroup" xmlns:wpi="http://schemas.microsoft.com/office/word/2010/wordprocessingInk" xmlns:wne="http://schemas.microsoft.com/office/word/2006/wordml" xmlns:wps="http://schemas.microsoft.com/office/word/2010/wordprocessingShape" mc:Ignorable="w14 w15 w16se w16cid w16 w16cex wp14">
   <w:p>
     <w:pPr>
       <w:pStyle w:val="Header"/>
     </w:pPr>
     <w:r>
-      <w:t>Genetic Algorithm for Robocode</w:t>
+      <w:t xml:space="preserve">Genetic Algorithm for </w:t>
     </w:r>
+    <w:proofErr w:type="spellStart"/>
+    <w:r>
+      <w:t>Robocode</w:t>
+    </w:r>
+    <w:proofErr w:type="spellEnd"/>
     <w:r>
       <w:tab/>
     </w:r>
@@ -1273,7 +2054,7 @@
 </file>
 
 <file path=word/numbering.xml><?xml version="1.0" encoding="utf-8"?>
-<w:numbering xmlns:wpc="http://schemas.microsoft.com/office/word/2010/wordprocessingCanvas" xmlns:cx="http://schemas.microsoft.com/office/drawing/2014/chartex" xmlns:cx1="http://schemas.microsoft.com/office/drawing/2015/9/8/chartex" xmlns:cx2="http://schemas.microsoft.com/office/drawing/2015/10/21/chartex" xmlns:cx3="http://schemas.microsoft.com/office/drawing/2016/5/9/chartex" xmlns:cx4="http://schemas.microsoft.com/office/drawing/2016/5/10/chartex" xmlns:cx5="http://schemas.microsoft.com/office/drawing/2016/5/11/chartex" xmlns:cx6="http://schemas.microsoft.com/office/drawing/2016/5/12/chartex" xmlns:cx7="http://schemas.microsoft.com/office/drawing/2016/5/13/chartex" xmlns:cx8="http://schemas.microsoft.com/office/drawing/2016/5/14/chartex" xmlns:mc="http://schemas.openxmlformats.org/markup-compatibility/2006" xmlns:aink="http://schemas.microsoft.com/office/drawing/2016/ink" xmlns:am3d="http://schemas.microsoft.com/office/drawing/2017/model3d" xmlns:o="urn:schemas-microsoft-com:office:office" xmlns:r="http://schemas.openxmlformats.org/officeDocument/2006/relationships" xmlns:m="http://schemas.openxmlformats.org/officeDocument/2006/math" xmlns:v="urn:schemas-microsoft-com:vml" xmlns:wp14="http://schemas.microsoft.com/office/word/2010/wordprocessingDrawing" xmlns:wp="http://schemas.openxmlformats.org/drawingml/2006/wordprocessingDrawing" xmlns:w10="urn:schemas-microsoft-com:office:word" xmlns:w="http://schemas.openxmlformats.org/wordprocessingml/2006/main" xmlns:w14="http://schemas.microsoft.com/office/word/2010/wordml" xmlns:w15="http://schemas.microsoft.com/office/word/2012/wordml" xmlns:w16cid="http://schemas.microsoft.com/office/word/2016/wordml/cid" xmlns:w16se="http://schemas.microsoft.com/office/word/2015/wordml/symex" xmlns:wpg="http://schemas.microsoft.com/office/word/2010/wordprocessingGroup" xmlns:wpi="http://schemas.microsoft.com/office/word/2010/wordprocessingInk" xmlns:wne="http://schemas.microsoft.com/office/word/2006/wordml" xmlns:wps="http://schemas.microsoft.com/office/word/2010/wordprocessingShape" mc:Ignorable="w14 w15 w16se w16cid wp14">
+<w:numbering xmlns:wpc="http://schemas.microsoft.com/office/word/2010/wordprocessingCanvas" xmlns:cx="http://schemas.microsoft.com/office/drawing/2014/chartex" xmlns:cx1="http://schemas.microsoft.com/office/drawing/2015/9/8/chartex" xmlns:cx2="http://schemas.microsoft.com/office/drawing/2015/10/21/chartex" xmlns:cx3="http://schemas.microsoft.com/office/drawing/2016/5/9/chartex" xmlns:cx4="http://schemas.microsoft.com/office/drawing/2016/5/10/chartex" xmlns:cx5="http://schemas.microsoft.com/office/drawing/2016/5/11/chartex" xmlns:cx6="http://schemas.microsoft.com/office/drawing/2016/5/12/chartex" xmlns:cx7="http://schemas.microsoft.com/office/drawing/2016/5/13/chartex" xmlns:cx8="http://schemas.microsoft.com/office/drawing/2016/5/14/chartex" xmlns:mc="http://schemas.openxmlformats.org/markup-compatibility/2006" xmlns:aink="http://schemas.microsoft.com/office/drawing/2016/ink" xmlns:am3d="http://schemas.microsoft.com/office/drawing/2017/model3d" xmlns:o="urn:schemas-microsoft-com:office:office" xmlns:r="http://schemas.openxmlformats.org/officeDocument/2006/relationships" xmlns:m="http://schemas.openxmlformats.org/officeDocument/2006/math" xmlns:v="urn:schemas-microsoft-com:vml" xmlns:wp14="http://schemas.microsoft.com/office/word/2010/wordprocessingDrawing" xmlns:wp="http://schemas.openxmlformats.org/drawingml/2006/wordprocessingDrawing" xmlns:w10="urn:schemas-microsoft-com:office:word" xmlns:w="http://schemas.openxmlformats.org/wordprocessingml/2006/main" xmlns:w14="http://schemas.microsoft.com/office/word/2010/wordml" xmlns:w15="http://schemas.microsoft.com/office/word/2012/wordml" xmlns:w16cex="http://schemas.microsoft.com/office/word/2018/wordml/cex" xmlns:w16cid="http://schemas.microsoft.com/office/word/2016/wordml/cid" xmlns:w16="http://schemas.microsoft.com/office/word/2018/wordml" xmlns:w16se="http://schemas.microsoft.com/office/word/2015/wordml/symex" xmlns:wpg="http://schemas.microsoft.com/office/word/2010/wordprocessingGroup" xmlns:wpi="http://schemas.microsoft.com/office/word/2010/wordprocessingInk" xmlns:wne="http://schemas.microsoft.com/office/word/2006/wordml" xmlns:wps="http://schemas.microsoft.com/office/word/2010/wordprocessingShape" mc:Ignorable="w14 w15 w16se w16cid w16 w16cex wp14">
   <w:abstractNum w:abstractNumId="0" w15:restartNumberingAfterBreak="0">
     <w:nsid w:val="0E42253E"/>
     <w:multiLevelType w:val="hybridMultilevel"/>
@@ -1749,8 +2530,16 @@
 </w:numbering>
 </file>
 
+<file path=word/people.xml><?xml version="1.0" encoding="utf-8"?>
+<w15:people xmlns:wpc="http://schemas.microsoft.com/office/word/2010/wordprocessingCanvas" xmlns:cx="http://schemas.microsoft.com/office/drawing/2014/chartex" xmlns:cx1="http://schemas.microsoft.com/office/drawing/2015/9/8/chartex" xmlns:cx2="http://schemas.microsoft.com/office/drawing/2015/10/21/chartex" xmlns:cx3="http://schemas.microsoft.com/office/drawing/2016/5/9/chartex" xmlns:cx4="http://schemas.microsoft.com/office/drawing/2016/5/10/chartex" xmlns:cx5="http://schemas.microsoft.com/office/drawing/2016/5/11/chartex" xmlns:cx6="http://schemas.microsoft.com/office/drawing/2016/5/12/chartex" xmlns:cx7="http://schemas.microsoft.com/office/drawing/2016/5/13/chartex" xmlns:cx8="http://schemas.microsoft.com/office/drawing/2016/5/14/chartex" xmlns:mc="http://schemas.openxmlformats.org/markup-compatibility/2006" xmlns:aink="http://schemas.microsoft.com/office/drawing/2016/ink" xmlns:am3d="http://schemas.microsoft.com/office/drawing/2017/model3d" xmlns:o="urn:schemas-microsoft-com:office:office" xmlns:r="http://schemas.openxmlformats.org/officeDocument/2006/relationships" xmlns:m="http://schemas.openxmlformats.org/officeDocument/2006/math" xmlns:v="urn:schemas-microsoft-com:vml" xmlns:wp14="http://schemas.microsoft.com/office/word/2010/wordprocessingDrawing" xmlns:wp="http://schemas.openxmlformats.org/drawingml/2006/wordprocessingDrawing" xmlns:w10="urn:schemas-microsoft-com:office:word" xmlns:w="http://schemas.openxmlformats.org/wordprocessingml/2006/main" xmlns:w14="http://schemas.microsoft.com/office/word/2010/wordml" xmlns:w15="http://schemas.microsoft.com/office/word/2012/wordml" xmlns:w16cex="http://schemas.microsoft.com/office/word/2018/wordml/cex" xmlns:w16cid="http://schemas.microsoft.com/office/word/2016/wordml/cid" xmlns:w16="http://schemas.microsoft.com/office/word/2018/wordml" xmlns:w16se="http://schemas.microsoft.com/office/word/2015/wordml/symex" xmlns:wpg="http://schemas.microsoft.com/office/word/2010/wordprocessingGroup" xmlns:wpi="http://schemas.microsoft.com/office/word/2010/wordprocessingInk" xmlns:wne="http://schemas.microsoft.com/office/word/2006/wordml" xmlns:wps="http://schemas.microsoft.com/office/word/2010/wordprocessingShape" mc:Ignorable="w14 w15 w16se w16cid w16 w16cex wp14">
+  <w15:person w15:author="Rebecca Aloisio">
+    <w15:presenceInfo w15:providerId="Windows Live" w15:userId="5a56d58939c0ae6e"/>
+  </w15:person>
+</w15:people>
+</file>
+
 <file path=word/styles.xml><?xml version="1.0" encoding="utf-8"?>
-<w:styles xmlns:mc="http://schemas.openxmlformats.org/markup-compatibility/2006" xmlns:r="http://schemas.openxmlformats.org/officeDocument/2006/relationships" xmlns:w="http://schemas.openxmlformats.org/wordprocessingml/2006/main" xmlns:w14="http://schemas.microsoft.com/office/word/2010/wordml" xmlns:w15="http://schemas.microsoft.com/office/word/2012/wordml" xmlns:w16cid="http://schemas.microsoft.com/office/word/2016/wordml/cid" xmlns:w16se="http://schemas.microsoft.com/office/word/2015/wordml/symex" mc:Ignorable="w14 w15 w16se w16cid">
+<w:styles xmlns:mc="http://schemas.openxmlformats.org/markup-compatibility/2006" xmlns:r="http://schemas.openxmlformats.org/officeDocument/2006/relationships" xmlns:w="http://schemas.openxmlformats.org/wordprocessingml/2006/main" xmlns:w14="http://schemas.microsoft.com/office/word/2010/wordml" xmlns:w15="http://schemas.microsoft.com/office/word/2012/wordml" xmlns:w16cex="http://schemas.microsoft.com/office/word/2018/wordml/cex" xmlns:w16cid="http://schemas.microsoft.com/office/word/2016/wordml/cid" xmlns:w16="http://schemas.microsoft.com/office/word/2018/wordml" xmlns:w16se="http://schemas.microsoft.com/office/word/2015/wordml/symex" mc:Ignorable="w14 w15 w16se w16cid w16 w16cex">
   <w:docDefaults>
     <w:rPrDefault>
       <w:rPr>
@@ -2253,6 +3042,104 @@
       <w:shd w:val="clear" w:color="auto" w:fill="E1DFDD"/>
     </w:rPr>
   </w:style>
+  <w:style w:type="character" w:styleId="CommentReference">
+    <w:name w:val="annotation reference"/>
+    <w:basedOn w:val="DefaultParagraphFont"/>
+    <w:uiPriority w:val="99"/>
+    <w:semiHidden/>
+    <w:unhideWhenUsed/>
+    <w:rsid w:val="00616F27"/>
+    <w:rPr>
+      <w:sz w:val="16"/>
+      <w:szCs w:val="16"/>
+    </w:rPr>
+  </w:style>
+  <w:style w:type="paragraph" w:styleId="CommentText">
+    <w:name w:val="annotation text"/>
+    <w:basedOn w:val="Normal"/>
+    <w:link w:val="CommentTextChar"/>
+    <w:uiPriority w:val="99"/>
+    <w:semiHidden/>
+    <w:unhideWhenUsed/>
+    <w:rsid w:val="00616F27"/>
+    <w:pPr>
+      <w:spacing w:line="240" w:lineRule="auto"/>
+    </w:pPr>
+    <w:rPr>
+      <w:sz w:val="20"/>
+      <w:szCs w:val="20"/>
+    </w:rPr>
+  </w:style>
+  <w:style w:type="character" w:customStyle="1" w:styleId="CommentTextChar">
+    <w:name w:val="Comment Text Char"/>
+    <w:basedOn w:val="DefaultParagraphFont"/>
+    <w:link w:val="CommentText"/>
+    <w:uiPriority w:val="99"/>
+    <w:semiHidden/>
+    <w:rsid w:val="00616F27"/>
+    <w:rPr>
+      <w:sz w:val="20"/>
+      <w:szCs w:val="20"/>
+    </w:rPr>
+  </w:style>
+  <w:style w:type="paragraph" w:styleId="CommentSubject">
+    <w:name w:val="annotation subject"/>
+    <w:basedOn w:val="CommentText"/>
+    <w:next w:val="CommentText"/>
+    <w:link w:val="CommentSubjectChar"/>
+    <w:uiPriority w:val="99"/>
+    <w:semiHidden/>
+    <w:unhideWhenUsed/>
+    <w:rsid w:val="00616F27"/>
+    <w:rPr>
+      <w:b/>
+      <w:bCs/>
+    </w:rPr>
+  </w:style>
+  <w:style w:type="character" w:customStyle="1" w:styleId="CommentSubjectChar">
+    <w:name w:val="Comment Subject Char"/>
+    <w:basedOn w:val="CommentTextChar"/>
+    <w:link w:val="CommentSubject"/>
+    <w:uiPriority w:val="99"/>
+    <w:semiHidden/>
+    <w:rsid w:val="00616F27"/>
+    <w:rPr>
+      <w:b/>
+      <w:bCs/>
+      <w:sz w:val="20"/>
+      <w:szCs w:val="20"/>
+    </w:rPr>
+  </w:style>
+  <w:style w:type="paragraph" w:styleId="BalloonText">
+    <w:name w:val="Balloon Text"/>
+    <w:basedOn w:val="Normal"/>
+    <w:link w:val="BalloonTextChar"/>
+    <w:uiPriority w:val="99"/>
+    <w:semiHidden/>
+    <w:unhideWhenUsed/>
+    <w:rsid w:val="00616F27"/>
+    <w:pPr>
+      <w:spacing w:after="0" w:line="240" w:lineRule="auto"/>
+    </w:pPr>
+    <w:rPr>
+      <w:rFonts w:ascii="Segoe UI" w:hAnsi="Segoe UI" w:cs="Segoe UI"/>
+      <w:sz w:val="18"/>
+      <w:szCs w:val="18"/>
+    </w:rPr>
+  </w:style>
+  <w:style w:type="character" w:customStyle="1" w:styleId="BalloonTextChar">
+    <w:name w:val="Balloon Text Char"/>
+    <w:basedOn w:val="DefaultParagraphFont"/>
+    <w:link w:val="BalloonText"/>
+    <w:uiPriority w:val="99"/>
+    <w:semiHidden/>
+    <w:rsid w:val="00616F27"/>
+    <w:rPr>
+      <w:rFonts w:ascii="Segoe UI" w:hAnsi="Segoe UI" w:cs="Segoe UI"/>
+      <w:sz w:val="18"/>
+      <w:szCs w:val="18"/>
+    </w:rPr>
+  </w:style>
 </w:styles>
 </file>
 
@@ -2549,4 +3436,16 @@
     </a:ext>
   </a:extLst>
 </a:theme>
+</file>
+
+<file path=customXml/item1.xml><?xml version="1.0" encoding="utf-8"?>
+<b:Sources xmlns:b="http://schemas.openxmlformats.org/officeDocument/2006/bibliography" xmlns="http://schemas.openxmlformats.org/officeDocument/2006/bibliography" SelectedStyle="\IEEE2006OfficeOnline.xsl" StyleName="IEEE" Version="2006"/>
+</file>
+
+<file path=customXml/itemProps1.xml><?xml version="1.0" encoding="utf-8"?>
+<ds:datastoreItem xmlns:ds="http://schemas.openxmlformats.org/officeDocument/2006/customXml" ds:itemID="{8400D7D8-6565-4898-986A-C48FCD139982}">
+  <ds:schemaRefs>
+    <ds:schemaRef ds:uri="http://schemas.openxmlformats.org/officeDocument/2006/bibliography"/>
+  </ds:schemaRefs>
+</ds:datastoreItem>
 </file>
</xml_diff>

<commit_message>
Added additional targeting method
Added an attack on sight strategy which basically means the robot attacks the first robot it sees that it is able to.  Also added a check to ensure that the gun is cool enough to fire before doing so.
</commit_message>
<xml_diff>
--- a/Algorithms/Algorithm_TargetingStrategy.docx
+++ b/Algorithms/Algorithm_TargetingStrategy.docx
@@ -84,7 +84,10 @@
         <w:t>Total targeting strategy behaviors</w:t>
       </w:r>
       <w:r>
-        <w:t>: 4</w:t>
+        <w:t xml:space="preserve">: </w:t>
+      </w:r>
+      <w:r>
+        <w:t>5</w:t>
       </w:r>
     </w:p>
     <w:p>
@@ -187,6 +190,26 @@
       </w:r>
     </w:p>
     <w:p>
+      <w:pPr>
+        <w:pStyle w:val="ListParagraph"/>
+        <w:numPr>
+          <w:ilvl w:val="0"/>
+          <w:numId w:val="1"/>
+        </w:numPr>
+      </w:pPr>
+      <w:proofErr w:type="spellStart"/>
+      <w:r>
+        <w:rPr>
+          <w:u w:val="single"/>
+        </w:rPr>
+        <w:t>OnSight</w:t>
+      </w:r>
+      <w:proofErr w:type="spellEnd"/>
+      <w:r>
+        <w:t xml:space="preserve"> – attacks the first robot it sees when it is able to.</w:t>
+      </w:r>
+    </w:p>
+    <w:p>
       <w:r>
         <w:rPr>
           <w:b/>
@@ -206,20 +229,16 @@
           <w:numId w:val="2"/>
         </w:numPr>
       </w:pPr>
-      <w:r>
-        <w:t>K</w:t>
-      </w:r>
-    </w:p>
-    <w:p>
-      <w:pPr>
-        <w:pStyle w:val="ListParagraph"/>
-        <w:numPr>
-          <w:ilvl w:val="0"/>
-          <w:numId w:val="2"/>
-        </w:numPr>
-      </w:pPr>
-      <w:r>
-        <w:t>L</w:t>
+      <w:proofErr w:type="spellStart"/>
+      <w:r>
+        <w:rPr>
+          <w:u w:val="single"/>
+        </w:rPr>
+        <w:t>targetLost</w:t>
+      </w:r>
+      <w:proofErr w:type="spellEnd"/>
+      <w:r>
+        <w:t xml:space="preserve"> – threshold for target to be considered dead or lost to the robot and for it to begin searching for a new target.</w:t>
       </w:r>
     </w:p>
     <w:p>
@@ -321,24 +340,16 @@
           <w:numId w:val="4"/>
         </w:numPr>
       </w:pPr>
-      <w:commentRangeStart w:id="0"/>
-      <w:proofErr w:type="spellStart"/>
-      <w:r>
-        <w:rPr>
-          <w:u w:val="single"/>
-        </w:rPr>
-        <w:t>targetLost</w:t>
-      </w:r>
-      <w:proofErr w:type="spellEnd"/>
-      <w:r>
-        <w:t xml:space="preserve"> – threshold for target to be considered dead or lost to the robot and for it to begin searching for a new target.</w:t>
-      </w:r>
-      <w:commentRangeEnd w:id="0"/>
-      <w:r>
-        <w:rPr>
-          <w:rStyle w:val="CommentReference"/>
-        </w:rPr>
-        <w:commentReference w:id="0"/>
+      <w:proofErr w:type="spellStart"/>
+      <w:r>
+        <w:rPr>
+          <w:u w:val="single"/>
+        </w:rPr>
+        <w:t>searchAngle</w:t>
+      </w:r>
+      <w:proofErr w:type="spellEnd"/>
+      <w:r>
+        <w:t xml:space="preserve"> – the amount to rotate the scanner.  Primarily used when following target’s movements.</w:t>
       </w:r>
     </w:p>
     <w:p>
@@ -349,16 +360,17 @@
           <w:numId w:val="4"/>
         </w:numPr>
       </w:pPr>
-      <w:proofErr w:type="spellStart"/>
-      <w:r>
-        <w:rPr>
-          <w:u w:val="single"/>
-        </w:rPr>
-        <w:t>searchAngle</w:t>
-      </w:r>
-      <w:proofErr w:type="spellEnd"/>
-      <w:r>
-        <w:t xml:space="preserve"> – the amount to rotate the scanner.  Primarily used when following target’s movements.</w:t>
+      <w:commentRangeStart w:id="0"/>
+      <w:proofErr w:type="spellStart"/>
+      <w:r>
+        <w:rPr>
+          <w:u w:val="single"/>
+        </w:rPr>
+        <w:t>numOpponents</w:t>
+      </w:r>
+      <w:proofErr w:type="spellEnd"/>
+      <w:r>
+        <w:t xml:space="preserve"> – the number of other robots on the field.</w:t>
       </w:r>
     </w:p>
     <w:p>
@@ -374,44 +386,913 @@
         <w:rPr>
           <w:u w:val="single"/>
         </w:rPr>
+        <w:t>scanCount</w:t>
+      </w:r>
+      <w:proofErr w:type="spellEnd"/>
+      <w:r>
+        <w:t xml:space="preserve"> – the number of robots that have been scanned.</w:t>
+      </w:r>
+      <w:commentRangeEnd w:id="0"/>
+      <w:r>
+        <w:rPr>
+          <w:rStyle w:val="CommentReference"/>
+        </w:rPr>
+        <w:commentReference w:id="0"/>
+      </w:r>
+    </w:p>
+    <w:p/>
+    <w:p>
+      <w:r>
+        <w:rPr>
+          <w:b/>
+          <w:bCs/>
+        </w:rPr>
+        <w:t>Targeting()</w:t>
+      </w:r>
+    </w:p>
+    <w:p>
+      <w:r>
+        <w:rPr>
+          <w:u w:val="single"/>
+        </w:rPr>
+        <w:t>Narrative</w:t>
+      </w:r>
+      <w:r>
+        <w:t xml:space="preserve">: Conducts the </w:t>
+      </w:r>
+      <w:r>
+        <w:t>general search for another robot.</w:t>
+      </w:r>
+    </w:p>
+    <w:p>
+      <w:r>
+        <w:rPr>
+          <w:u w:val="single"/>
+        </w:rPr>
+        <w:t>Pre-condition</w:t>
+      </w:r>
+      <w:r>
+        <w:t>: None</w:t>
+      </w:r>
+    </w:p>
+    <w:p>
+      <w:r>
+        <w:rPr>
+          <w:u w:val="single"/>
+        </w:rPr>
+        <w:t>Post-condition</w:t>
+      </w:r>
+      <w:r>
+        <w:t>: The robot has selected a target.</w:t>
+      </w:r>
+    </w:p>
+    <w:p/>
+    <w:p>
+      <w:r>
+        <w:t>If target is null</w:t>
+      </w:r>
+    </w:p>
+    <w:p>
+      <w:r>
+        <w:lastRenderedPageBreak/>
+        <w:tab/>
+        <w:t xml:space="preserve">Set </w:t>
+      </w:r>
+      <w:proofErr w:type="spellStart"/>
+      <w:r>
         <w:t>numOpponents</w:t>
       </w:r>
       <w:proofErr w:type="spellEnd"/>
       <w:r>
-        <w:t xml:space="preserve"> – the number of other robots on the field.</w:t>
-      </w:r>
-    </w:p>
-    <w:p>
-      <w:pPr>
-        <w:pStyle w:val="ListParagraph"/>
-        <w:numPr>
-          <w:ilvl w:val="0"/>
-          <w:numId w:val="4"/>
-        </w:numPr>
-      </w:pPr>
-      <w:proofErr w:type="spellStart"/>
-      <w:r>
-        <w:rPr>
-          <w:u w:val="single"/>
-        </w:rPr>
+        <w:t xml:space="preserve"> equal to the number of remaining opponents</w:t>
+      </w:r>
+    </w:p>
+    <w:p>
+      <w:r>
+        <w:tab/>
+        <w:t xml:space="preserve">Set </w:t>
+      </w:r>
+      <w:proofErr w:type="spellStart"/>
+      <w:r>
         <w:t>scanCount</w:t>
       </w:r>
       <w:proofErr w:type="spellEnd"/>
       <w:r>
-        <w:t xml:space="preserve"> – the number of robots that have been scanned.</w:t>
+        <w:t xml:space="preserve"> equal to zero</w:t>
+      </w:r>
+    </w:p>
+    <w:p>
+      <w:pPr>
+        <w:ind w:firstLine="720"/>
+      </w:pPr>
+      <w:r>
+        <w:t xml:space="preserve">Turn the radar </w:t>
+      </w:r>
+      <w:r>
+        <w:t>clockwise</w:t>
+      </w:r>
+      <w:r>
+        <w:t xml:space="preserve"> </w:t>
+      </w:r>
+      <w:r>
+        <w:t>until a robot is detected</w:t>
+      </w:r>
+    </w:p>
+    <w:p>
+      <w:r>
+        <w:t>Else</w:t>
+      </w:r>
+    </w:p>
+    <w:p>
+      <w:r>
+        <w:tab/>
+        <w:t xml:space="preserve">Turn the radar by </w:t>
+      </w:r>
+      <w:proofErr w:type="spellStart"/>
+      <w:r>
+        <w:t>searchAngle</w:t>
+      </w:r>
+      <w:proofErr w:type="spellEnd"/>
+    </w:p>
+    <w:p>
+      <w:r>
+        <w:t xml:space="preserve">Increment </w:t>
+      </w:r>
+      <w:proofErr w:type="spellStart"/>
+      <w:r>
+        <w:t>ticksSinceSeen</w:t>
+      </w:r>
+      <w:proofErr w:type="spellEnd"/>
+    </w:p>
+    <w:p>
+      <w:r>
+        <w:tab/>
+      </w:r>
+    </w:p>
+    <w:p>
+      <w:pPr>
+        <w:rPr>
+          <w:b/>
+          <w:bCs/>
+        </w:rPr>
+      </w:pPr>
+      <w:proofErr w:type="spellStart"/>
+      <w:r>
+        <w:rPr>
+          <w:b/>
+          <w:bCs/>
+        </w:rPr>
+        <w:t>OnScannedRobot</w:t>
+      </w:r>
+      <w:proofErr w:type="spellEnd"/>
+      <w:r>
+        <w:rPr>
+          <w:b/>
+          <w:bCs/>
+        </w:rPr>
+        <w:t>(</w:t>
+      </w:r>
+      <w:proofErr w:type="spellStart"/>
+      <w:r>
+        <w:rPr>
+          <w:b/>
+          <w:bCs/>
+        </w:rPr>
+        <w:t>ScannedRobotEvent</w:t>
+      </w:r>
+      <w:proofErr w:type="spellEnd"/>
+      <w:r>
+        <w:rPr>
+          <w:b/>
+          <w:bCs/>
+        </w:rPr>
+        <w:t xml:space="preserve"> e)</w:t>
+      </w:r>
+    </w:p>
+    <w:p>
+      <w:r>
+        <w:rPr>
+          <w:u w:val="single"/>
+        </w:rPr>
+        <w:t>Narrative</w:t>
+      </w:r>
+      <w:r>
+        <w:t>: The robot has detected another robot and will now select the appropriate behavior.</w:t>
+      </w:r>
+    </w:p>
+    <w:p>
+      <w:r>
+        <w:rPr>
+          <w:u w:val="single"/>
+        </w:rPr>
+        <w:t>Pre-condition</w:t>
+      </w:r>
+      <w:r>
+        <w:t>: None</w:t>
+      </w:r>
+    </w:p>
+    <w:p>
+      <w:r>
+        <w:rPr>
+          <w:u w:val="single"/>
+        </w:rPr>
+        <w:t>Post-condition</w:t>
+      </w:r>
+      <w:r>
+        <w:t>: The robot has performed its action on its target.</w:t>
       </w:r>
     </w:p>
     <w:p/>
     <w:p>
-      <w:proofErr w:type="gramStart"/>
-      <w:r>
-        <w:rPr>
-          <w:b/>
-          <w:bCs/>
-        </w:rPr>
-        <w:t>Targeting(</w:t>
-      </w:r>
-      <w:proofErr w:type="gramEnd"/>
+      <w:r>
+        <w:t xml:space="preserve">Increment </w:t>
+      </w:r>
+      <w:proofErr w:type="spellStart"/>
+      <w:r>
+        <w:t>scanCount</w:t>
+      </w:r>
+      <w:proofErr w:type="spellEnd"/>
+    </w:p>
+    <w:p>
+      <w:r>
+        <w:t>If target is null</w:t>
+      </w:r>
+    </w:p>
+    <w:p>
+      <w:r>
+        <w:tab/>
+        <w:t>Set target.name equal to e.name</w:t>
+      </w:r>
+    </w:p>
+    <w:p>
+      <w:r>
+        <w:tab/>
+        <w:t xml:space="preserve">Set </w:t>
+      </w:r>
+      <w:proofErr w:type="spellStart"/>
+      <w:r>
+        <w:t>target.energy</w:t>
+      </w:r>
+      <w:proofErr w:type="spellEnd"/>
+      <w:r>
+        <w:t xml:space="preserve"> equal to </w:t>
+      </w:r>
+      <w:proofErr w:type="spellStart"/>
+      <w:r>
+        <w:t>e.energy</w:t>
+      </w:r>
+      <w:proofErr w:type="spellEnd"/>
+    </w:p>
+    <w:p>
+      <w:r>
+        <w:tab/>
+        <w:t xml:space="preserve">Set </w:t>
+      </w:r>
+      <w:proofErr w:type="spellStart"/>
+      <w:r>
+        <w:t>target.distance</w:t>
+      </w:r>
+      <w:proofErr w:type="spellEnd"/>
+      <w:r>
+        <w:t xml:space="preserve"> equal to </w:t>
+      </w:r>
+      <w:proofErr w:type="spellStart"/>
+      <w:r>
+        <w:t>e.distance</w:t>
+      </w:r>
+      <w:proofErr w:type="spellEnd"/>
+    </w:p>
+    <w:p>
+      <w:r>
+        <w:tab/>
+        <w:t xml:space="preserve">Set </w:t>
+      </w:r>
+      <w:proofErr w:type="spellStart"/>
+      <w:r>
+        <w:t>scanCount</w:t>
+      </w:r>
+      <w:proofErr w:type="spellEnd"/>
+      <w:r>
+        <w:t xml:space="preserve"> equal to 1</w:t>
+      </w:r>
+    </w:p>
+    <w:p>
+      <w:r>
+        <w:tab/>
+        <w:t xml:space="preserve">Set </w:t>
+      </w:r>
+      <w:proofErr w:type="spellStart"/>
+      <w:r>
+        <w:t>ticksSinceSeen</w:t>
+      </w:r>
+      <w:proofErr w:type="spellEnd"/>
+      <w:r>
+        <w:t xml:space="preserve"> equal to zero</w:t>
+      </w:r>
+    </w:p>
+    <w:p>
+      <w:r>
+        <w:t>Else if target.name is equal to e.name</w:t>
+      </w:r>
+    </w:p>
+    <w:p>
+      <w:r>
+        <w:tab/>
+        <w:t xml:space="preserve">Set </w:t>
+      </w:r>
+      <w:proofErr w:type="spellStart"/>
+      <w:r>
+        <w:t>target.energy</w:t>
+      </w:r>
+      <w:proofErr w:type="spellEnd"/>
+      <w:r>
+        <w:t xml:space="preserve"> equal to </w:t>
+      </w:r>
+      <w:proofErr w:type="spellStart"/>
+      <w:r>
+        <w:t>e.energy</w:t>
+      </w:r>
+      <w:proofErr w:type="spellEnd"/>
+    </w:p>
+    <w:p>
+      <w:r>
+        <w:tab/>
+        <w:t xml:space="preserve">Set </w:t>
+      </w:r>
+      <w:proofErr w:type="spellStart"/>
+      <w:r>
+        <w:t>target.distance</w:t>
+      </w:r>
+      <w:proofErr w:type="spellEnd"/>
+      <w:r>
+        <w:t xml:space="preserve"> equal to </w:t>
+      </w:r>
+      <w:proofErr w:type="spellStart"/>
+      <w:r>
+        <w:t>e.distance</w:t>
+      </w:r>
+      <w:proofErr w:type="spellEnd"/>
+    </w:p>
+    <w:p>
+      <w:r>
+        <w:tab/>
+        <w:t xml:space="preserve">Set </w:t>
+      </w:r>
+      <w:proofErr w:type="spellStart"/>
+      <w:r>
+        <w:t>ticksSinceSeen</w:t>
+      </w:r>
+      <w:proofErr w:type="spellEnd"/>
+      <w:r>
+        <w:t xml:space="preserve"> equal to zero</w:t>
+      </w:r>
+    </w:p>
+    <w:p/>
+    <w:p>
+      <w:r>
+        <w:t>If targeting strategy is weak:</w:t>
+      </w:r>
+    </w:p>
+    <w:p>
+      <w:r>
+        <w:tab/>
+      </w:r>
+      <w:proofErr w:type="spellStart"/>
+      <w:r>
+        <w:t>WeakRobot</w:t>
+      </w:r>
+      <w:proofErr w:type="spellEnd"/>
+      <w:r>
+        <w:t>(e)</w:t>
+      </w:r>
+    </w:p>
+    <w:p>
+      <w:r>
+        <w:t>Else If targeting strategy is focused:</w:t>
+      </w:r>
+    </w:p>
+    <w:p>
+      <w:r>
+        <w:tab/>
+      </w:r>
+      <w:proofErr w:type="spellStart"/>
+      <w:r>
+        <w:t>FocusedAttack</w:t>
+      </w:r>
+      <w:proofErr w:type="spellEnd"/>
+      <w:r>
+        <w:t>(e)</w:t>
+      </w:r>
+    </w:p>
+    <w:p>
+      <w:r>
+        <w:t>Else If targeting strategy is defense:</w:t>
+      </w:r>
+    </w:p>
+    <w:p>
+      <w:r>
+        <w:tab/>
+        <w:t>Defense(e)</w:t>
+      </w:r>
+    </w:p>
+    <w:p>
+      <w:r>
+        <w:t>Else If targeting strategy is nearest:</w:t>
+      </w:r>
+    </w:p>
+    <w:p>
+      <w:r>
+        <w:tab/>
+      </w:r>
+      <w:proofErr w:type="spellStart"/>
+      <w:r>
+        <w:t>NearestRobot</w:t>
+      </w:r>
+      <w:proofErr w:type="spellEnd"/>
+      <w:r>
+        <w:t>(e)</w:t>
+      </w:r>
+    </w:p>
+    <w:p>
+      <w:r>
+        <w:t>Else if targeting strategy is on sight:</w:t>
+      </w:r>
+    </w:p>
+    <w:p>
+      <w:r>
+        <w:tab/>
+      </w:r>
+      <w:proofErr w:type="spellStart"/>
+      <w:r>
+        <w:t>OnSight</w:t>
+      </w:r>
+      <w:proofErr w:type="spellEnd"/>
+      <w:r>
+        <w:t>(e)</w:t>
+      </w:r>
+    </w:p>
+    <w:p>
+      <w:r>
+        <w:t>Else</w:t>
+      </w:r>
+    </w:p>
+    <w:p>
+      <w:r>
+        <w:tab/>
+        <w:t>Report that there is an invalid targeting strategy</w:t>
+      </w:r>
+    </w:p>
+    <w:p/>
+    <w:p>
+      <w:r>
+        <w:t xml:space="preserve">If </w:t>
+      </w:r>
+      <w:proofErr w:type="spellStart"/>
+      <w:r>
+        <w:t>ticksSinceSeen</w:t>
+      </w:r>
+      <w:proofErr w:type="spellEnd"/>
+      <w:r>
+        <w:t xml:space="preserve"> is greater than or equal to </w:t>
+      </w:r>
+      <w:proofErr w:type="spellStart"/>
+      <w:r>
+        <w:t>targetLost</w:t>
+      </w:r>
+      <w:proofErr w:type="spellEnd"/>
+    </w:p>
+    <w:p>
+      <w:r>
+        <w:tab/>
+        <w:t>Set target equal to null</w:t>
+      </w:r>
+    </w:p>
+    <w:p/>
+    <w:p>
+      <w:proofErr w:type="spellStart"/>
+      <w:r>
+        <w:rPr>
+          <w:b/>
+          <w:bCs/>
+        </w:rPr>
+        <w:t>WeakRobot</w:t>
+      </w:r>
+      <w:proofErr w:type="spellEnd"/>
+      <w:r>
+        <w:rPr>
+          <w:b/>
+          <w:bCs/>
+        </w:rPr>
+        <w:t>(</w:t>
+      </w:r>
+      <w:proofErr w:type="spellStart"/>
+      <w:r>
+        <w:rPr>
+          <w:b/>
+          <w:bCs/>
+        </w:rPr>
+        <w:t>ScannedRobotEvent</w:t>
+      </w:r>
+      <w:proofErr w:type="spellEnd"/>
+      <w:r>
+        <w:rPr>
+          <w:b/>
+          <w:bCs/>
+        </w:rPr>
+        <w:t xml:space="preserve"> e)</w:t>
+      </w:r>
+    </w:p>
+    <w:p>
+      <w:r>
+        <w:rPr>
+          <w:u w:val="single"/>
+        </w:rPr>
+        <w:t>Narrative</w:t>
+      </w:r>
+      <w:r>
+        <w:t xml:space="preserve">: </w:t>
+      </w:r>
+      <w:r>
+        <w:t>The robot targets the weakest (lowest energy) robot it has encountered.</w:t>
+      </w:r>
+    </w:p>
+    <w:p>
+      <w:r>
+        <w:rPr>
+          <w:u w:val="single"/>
+        </w:rPr>
+        <w:t>Pre-condition</w:t>
+      </w:r>
+      <w:r>
+        <w:t xml:space="preserve">: </w:t>
+      </w:r>
+      <w:r>
+        <w:t>None</w:t>
+      </w:r>
+    </w:p>
+    <w:p>
+      <w:r>
+        <w:rPr>
+          <w:u w:val="single"/>
+        </w:rPr>
+        <w:t>Post-condition</w:t>
+      </w:r>
+      <w:r>
+        <w:t>:</w:t>
+      </w:r>
+      <w:r>
+        <w:t xml:space="preserve"> The robot targets the weakest robot.</w:t>
+      </w:r>
+    </w:p>
+    <w:p/>
+    <w:p>
+      <w:r>
+        <w:t xml:space="preserve">If target.name </w:t>
+      </w:r>
+      <w:r>
+        <w:t>is not</w:t>
+      </w:r>
+      <w:r>
+        <w:t xml:space="preserve"> equal to e.name</w:t>
+      </w:r>
+    </w:p>
+    <w:p>
+      <w:r>
+        <w:tab/>
+        <w:t xml:space="preserve">If </w:t>
+      </w:r>
+      <w:proofErr w:type="spellStart"/>
+      <w:r>
+        <w:t>e.energy</w:t>
+      </w:r>
+      <w:proofErr w:type="spellEnd"/>
+      <w:r>
+        <w:t xml:space="preserve"> is less than </w:t>
+      </w:r>
+      <w:proofErr w:type="spellStart"/>
+      <w:r>
+        <w:t>target.energy</w:t>
+      </w:r>
+      <w:proofErr w:type="spellEnd"/>
+    </w:p>
+    <w:p>
+      <w:r>
+        <w:tab/>
+      </w:r>
+      <w:r>
+        <w:tab/>
+        <w:t>Set target.name equal to e.name</w:t>
+      </w:r>
+    </w:p>
+    <w:p>
+      <w:r>
+        <w:tab/>
+      </w:r>
+      <w:r>
+        <w:tab/>
+        <w:t xml:space="preserve">Set </w:t>
+      </w:r>
+      <w:proofErr w:type="spellStart"/>
+      <w:r>
+        <w:t>target.energy</w:t>
+      </w:r>
+      <w:proofErr w:type="spellEnd"/>
+      <w:r>
+        <w:t xml:space="preserve"> equal to </w:t>
+      </w:r>
+      <w:proofErr w:type="spellStart"/>
+      <w:r>
+        <w:t>e.energy</w:t>
+      </w:r>
+      <w:proofErr w:type="spellEnd"/>
+    </w:p>
+    <w:p>
+      <w:r>
+        <w:tab/>
+      </w:r>
+      <w:r>
+        <w:tab/>
+        <w:t xml:space="preserve">Set </w:t>
+      </w:r>
+      <w:proofErr w:type="spellStart"/>
+      <w:r>
+        <w:t>target.distance</w:t>
+      </w:r>
+      <w:proofErr w:type="spellEnd"/>
+      <w:r>
+        <w:t xml:space="preserve"> equal to </w:t>
+      </w:r>
+      <w:proofErr w:type="spellStart"/>
+      <w:r>
+        <w:t>e.distance</w:t>
+      </w:r>
+      <w:proofErr w:type="spellEnd"/>
+    </w:p>
+    <w:p>
+      <w:r>
+        <w:tab/>
+      </w:r>
+      <w:r>
+        <w:tab/>
+        <w:t xml:space="preserve">Set </w:t>
+      </w:r>
+      <w:proofErr w:type="spellStart"/>
+      <w:r>
+        <w:t>ticksSinceSeen</w:t>
+      </w:r>
+      <w:proofErr w:type="spellEnd"/>
+      <w:r>
+        <w:t xml:space="preserve"> equal to zero</w:t>
+      </w:r>
+    </w:p>
+    <w:p>
+      <w:r>
+        <w:tab/>
+        <w:t>Else</w:t>
+      </w:r>
+    </w:p>
+    <w:p>
+      <w:r>
+        <w:tab/>
+      </w:r>
+      <w:r>
+        <w:tab/>
+        <w:t>Return</w:t>
+      </w:r>
+    </w:p>
+    <w:p/>
+    <w:p>
+      <w:r>
+        <w:t xml:space="preserve">If </w:t>
+      </w:r>
+      <w:proofErr w:type="spellStart"/>
+      <w:r>
+        <w:t>scanCount</w:t>
+      </w:r>
+      <w:proofErr w:type="spellEnd"/>
+      <w:r>
+        <w:t xml:space="preserve"> is greater than or equal to </w:t>
+      </w:r>
+      <w:proofErr w:type="spellStart"/>
+      <w:r>
+        <w:t>numOpponent</w:t>
+      </w:r>
+      <w:proofErr w:type="spellEnd"/>
+    </w:p>
+    <w:p>
+      <w:pPr>
+        <w:ind w:left="720"/>
+      </w:pPr>
+      <w:r>
+        <w:t xml:space="preserve">Call </w:t>
+      </w:r>
+      <w:proofErr w:type="spellStart"/>
+      <w:r>
+        <w:t>CalcAngle</w:t>
+      </w:r>
+      <w:proofErr w:type="spellEnd"/>
+      <w:r>
+        <w:t>(e)</w:t>
+      </w:r>
+    </w:p>
+    <w:p>
+      <w:r>
+        <w:t>If gun heat is equal to zero</w:t>
+      </w:r>
+    </w:p>
+    <w:p>
+      <w:r>
+        <w:tab/>
+        <w:t xml:space="preserve">Call </w:t>
+      </w:r>
+      <w:proofErr w:type="spellStart"/>
+      <w:r>
+        <w:t>BulletStrategy</w:t>
+      </w:r>
+      <w:proofErr w:type="spellEnd"/>
+      <w:r>
+        <w:t>(e)</w:t>
+      </w:r>
+    </w:p>
+    <w:p>
+      <w:pPr>
+        <w:ind w:left="720"/>
+      </w:pPr>
+    </w:p>
+    <w:p>
+      <w:pPr>
+        <w:rPr>
+          <w:b/>
+          <w:bCs/>
+        </w:rPr>
+      </w:pPr>
+      <w:proofErr w:type="spellStart"/>
+      <w:r>
+        <w:rPr>
+          <w:b/>
+          <w:bCs/>
+        </w:rPr>
+        <w:t>FocusedAttack</w:t>
+      </w:r>
+      <w:proofErr w:type="spellEnd"/>
+      <w:r>
+        <w:rPr>
+          <w:b/>
+          <w:bCs/>
+        </w:rPr>
+        <w:t>(</w:t>
+      </w:r>
+      <w:proofErr w:type="spellStart"/>
+      <w:r>
+        <w:rPr>
+          <w:b/>
+          <w:bCs/>
+        </w:rPr>
+        <w:t>ScannedRobotEvent</w:t>
+      </w:r>
+      <w:proofErr w:type="spellEnd"/>
+      <w:r>
+        <w:rPr>
+          <w:b/>
+          <w:bCs/>
+        </w:rPr>
+        <w:t xml:space="preserve"> e)</w:t>
+      </w:r>
+    </w:p>
+    <w:p>
+      <w:r>
+        <w:rPr>
+          <w:u w:val="single"/>
+        </w:rPr>
+        <w:t>Narrative</w:t>
+      </w:r>
+      <w:r>
+        <w:t xml:space="preserve">: </w:t>
+      </w:r>
+      <w:r>
+        <w:t>Once the robot has found another robot, it will target that robot until it is dead or cannot be found.</w:t>
+      </w:r>
+    </w:p>
+    <w:p>
+      <w:r>
+        <w:rPr>
+          <w:u w:val="single"/>
+        </w:rPr>
+        <w:t>Pre-condition</w:t>
+      </w:r>
+      <w:r>
+        <w:t>: None</w:t>
+      </w:r>
+    </w:p>
+    <w:p>
+      <w:r>
+        <w:rPr>
+          <w:u w:val="single"/>
+        </w:rPr>
+        <w:t>Post-condition</w:t>
+      </w:r>
+      <w:r>
+        <w:t xml:space="preserve">: </w:t>
+      </w:r>
+      <w:r>
+        <w:t xml:space="preserve">Robot attacks </w:t>
+      </w:r>
+      <w:r>
+        <w:t>its target.</w:t>
+      </w:r>
+    </w:p>
+    <w:p/>
+    <w:p>
+      <w:r>
+        <w:t>If target.name is not equal to e.name</w:t>
+      </w:r>
+    </w:p>
+    <w:p>
+      <w:pPr>
+        <w:ind w:left="720"/>
+      </w:pPr>
+      <w:r>
+        <w:t>Return</w:t>
+      </w:r>
+    </w:p>
+    <w:p/>
+    <w:p>
+      <w:r>
+        <w:t xml:space="preserve">Call </w:t>
+      </w:r>
+      <w:proofErr w:type="spellStart"/>
+      <w:r>
+        <w:t>CalcAngle</w:t>
+      </w:r>
+      <w:proofErr w:type="spellEnd"/>
+      <w:r>
+        <w:t>(e)</w:t>
+      </w:r>
+    </w:p>
+    <w:p>
+      <w:r>
+        <w:t>If gun heat is equal to zero</w:t>
+      </w:r>
+    </w:p>
+    <w:p>
+      <w:r>
+        <w:tab/>
+        <w:t xml:space="preserve">Call </w:t>
+      </w:r>
+      <w:proofErr w:type="spellStart"/>
+      <w:r>
+        <w:t>BulletStrategy</w:t>
+      </w:r>
+      <w:proofErr w:type="spellEnd"/>
+      <w:r>
+        <w:t>(e)</w:t>
+      </w:r>
+    </w:p>
+    <w:p/>
+    <w:p>
+      <w:pPr>
+        <w:rPr>
+          <w:b/>
+          <w:bCs/>
+        </w:rPr>
+      </w:pPr>
+      <w:r>
+        <w:rPr>
+          <w:b/>
+          <w:bCs/>
+        </w:rPr>
+        <w:t>Defense</w:t>
+      </w:r>
+      <w:r>
+        <w:rPr>
+          <w:b/>
+          <w:bCs/>
+        </w:rPr>
+        <w:t>(</w:t>
+      </w:r>
+      <w:proofErr w:type="spellStart"/>
+      <w:r>
+        <w:rPr>
+          <w:b/>
+          <w:bCs/>
+        </w:rPr>
+        <w:t>ScannedRobotEvent</w:t>
+      </w:r>
+      <w:proofErr w:type="spellEnd"/>
+      <w:r>
+        <w:rPr>
+          <w:b/>
+          <w:bCs/>
+        </w:rPr>
+        <w:t xml:space="preserve"> </w:t>
+      </w:r>
+      <w:r>
+        <w:rPr>
+          <w:b/>
+          <w:bCs/>
+        </w:rPr>
+        <w:t>e</w:t>
+      </w:r>
       <w:r>
         <w:rPr>
           <w:b/>
@@ -428,10 +1309,19 @@
         <w:t>Narrative</w:t>
       </w:r>
       <w:r>
-        <w:t xml:space="preserve">: Conducts the </w:t>
-      </w:r>
-      <w:r>
-        <w:t>general search for another robot.</w:t>
+        <w:t xml:space="preserve">: </w:t>
+      </w:r>
+      <w:r>
+        <w:t>The robot targets any robot that attack</w:t>
+      </w:r>
+      <w:r>
+        <w:t>ed</w:t>
+      </w:r>
+      <w:r>
+        <w:t xml:space="preserve"> it.</w:t>
+      </w:r>
+      <w:r>
+        <w:t xml:space="preserve"> </w:t>
       </w:r>
     </w:p>
     <w:p>
@@ -442,6 +1332,123 @@
         <w:t>Pre-condition</w:t>
       </w:r>
       <w:r>
+        <w:t xml:space="preserve">: </w:t>
+      </w:r>
+      <w:r>
+        <w:t xml:space="preserve">This method would require a </w:t>
+      </w:r>
+      <w:proofErr w:type="spellStart"/>
+      <w:r>
+        <w:t>HitByBullet</w:t>
+      </w:r>
+      <w:proofErr w:type="spellEnd"/>
+      <w:r>
+        <w:t xml:space="preserve"> Event to direct the scanner</w:t>
+      </w:r>
+      <w:r>
+        <w:t>.</w:t>
+      </w:r>
+    </w:p>
+    <w:p>
+      <w:r>
+        <w:rPr>
+          <w:u w:val="single"/>
+        </w:rPr>
+        <w:t>Post-condition</w:t>
+      </w:r>
+      <w:r>
+        <w:t xml:space="preserve">: </w:t>
+      </w:r>
+      <w:r>
+        <w:t xml:space="preserve">The robot will </w:t>
+      </w:r>
+      <w:r>
+        <w:t>attack its attacker.</w:t>
+      </w:r>
+    </w:p>
+    <w:p/>
+    <w:p>
+      <w:r>
+        <w:t>If gun heat is equal to zero</w:t>
+      </w:r>
+    </w:p>
+    <w:p>
+      <w:r>
+        <w:tab/>
+        <w:t xml:space="preserve">Call </w:t>
+      </w:r>
+      <w:proofErr w:type="spellStart"/>
+      <w:r>
+        <w:t>BulletStrategy</w:t>
+      </w:r>
+      <w:proofErr w:type="spellEnd"/>
+      <w:r>
+        <w:t>(e)</w:t>
+      </w:r>
+    </w:p>
+    <w:p/>
+    <w:p>
+      <w:pPr>
+        <w:rPr>
+          <w:b/>
+          <w:bCs/>
+        </w:rPr>
+      </w:pPr>
+      <w:proofErr w:type="spellStart"/>
+      <w:r>
+        <w:rPr>
+          <w:b/>
+          <w:bCs/>
+        </w:rPr>
+        <w:t>NearestRobot</w:t>
+      </w:r>
+      <w:proofErr w:type="spellEnd"/>
+      <w:r>
+        <w:rPr>
+          <w:b/>
+          <w:bCs/>
+        </w:rPr>
+        <w:t>(</w:t>
+      </w:r>
+      <w:proofErr w:type="spellStart"/>
+      <w:r>
+        <w:rPr>
+          <w:b/>
+          <w:bCs/>
+        </w:rPr>
+        <w:t>ScannedRobotEvent</w:t>
+      </w:r>
+      <w:proofErr w:type="spellEnd"/>
+      <w:r>
+        <w:rPr>
+          <w:b/>
+          <w:bCs/>
+        </w:rPr>
+        <w:t xml:space="preserve"> e)</w:t>
+      </w:r>
+    </w:p>
+    <w:p>
+      <w:r>
+        <w:rPr>
+          <w:u w:val="single"/>
+        </w:rPr>
+        <w:t>Narrative</w:t>
+      </w:r>
+      <w:r>
+        <w:t xml:space="preserve">: </w:t>
+      </w:r>
+      <w:r>
+        <w:t>The robot targets whatever robot is closest to it.</w:t>
+      </w:r>
+    </w:p>
+    <w:p>
+      <w:r>
+        <w:rPr>
+          <w:u w:val="single"/>
+        </w:rPr>
+        <w:t>Pre-condition</w:t>
+      </w:r>
+      <w:r>
         <w:t>: None</w:t>
       </w:r>
     </w:p>
@@ -453,93 +1460,196 @@
         <w:t>Post-condition</w:t>
       </w:r>
       <w:r>
-        <w:t>: The robot has selected a target.</w:t>
+        <w:t xml:space="preserve">: </w:t>
+      </w:r>
+      <w:r>
+        <w:t>The robot should have fired at e if it is a valid robot.</w:t>
       </w:r>
     </w:p>
     <w:p/>
     <w:p>
       <w:r>
-        <w:lastRenderedPageBreak/>
-        <w:t>If target is null</w:t>
-      </w:r>
-    </w:p>
-    <w:p>
+        <w:t xml:space="preserve">If target.name is </w:t>
+      </w:r>
+      <w:r>
+        <w:t xml:space="preserve">not </w:t>
+      </w:r>
+      <w:r>
+        <w:t>equal to e.name</w:t>
+      </w:r>
+    </w:p>
+    <w:p>
+      <w:r>
+        <w:tab/>
+        <w:t xml:space="preserve">If </w:t>
+      </w:r>
+      <w:proofErr w:type="spellStart"/>
+      <w:r>
+        <w:t>e.distance</w:t>
+      </w:r>
+      <w:proofErr w:type="spellEnd"/>
+      <w:r>
+        <w:t xml:space="preserve"> is less than </w:t>
+      </w:r>
+      <w:proofErr w:type="spellStart"/>
+      <w:r>
+        <w:t>target.distance</w:t>
+      </w:r>
+      <w:proofErr w:type="spellEnd"/>
+    </w:p>
+    <w:p>
+      <w:r>
+        <w:tab/>
+      </w:r>
+      <w:r>
+        <w:tab/>
+        <w:t>Set target.name equal to e.name</w:t>
+      </w:r>
+    </w:p>
+    <w:p>
+      <w:r>
+        <w:tab/>
+      </w:r>
       <w:r>
         <w:tab/>
         <w:t xml:space="preserve">Set </w:t>
       </w:r>
       <w:proofErr w:type="spellStart"/>
       <w:r>
-        <w:t>numOpponents</w:t>
-      </w:r>
-      <w:proofErr w:type="spellEnd"/>
-      <w:r>
-        <w:t xml:space="preserve"> equal to the number of remaining opponents</w:t>
-      </w:r>
-    </w:p>
-    <w:p>
-      <w:pPr>
-        <w:ind w:firstLine="720"/>
-      </w:pPr>
-      <w:r>
-        <w:t xml:space="preserve">Turn the radar </w:t>
-      </w:r>
-      <w:r>
-        <w:t>clockwise</w:t>
-      </w:r>
-      <w:r>
-        <w:t xml:space="preserve"> </w:t>
-      </w:r>
-      <w:r>
-        <w:t>until a robot is detected</w:t>
-      </w:r>
-    </w:p>
-    <w:p>
-      <w:r>
+        <w:t>target.energy</w:t>
+      </w:r>
+      <w:proofErr w:type="spellEnd"/>
+      <w:r>
+        <w:t xml:space="preserve"> equal to </w:t>
+      </w:r>
+      <w:proofErr w:type="spellStart"/>
+      <w:r>
+        <w:t>e.energy</w:t>
+      </w:r>
+      <w:proofErr w:type="spellEnd"/>
+    </w:p>
+    <w:p>
+      <w:r>
+        <w:tab/>
+      </w:r>
+      <w:r>
+        <w:tab/>
+        <w:t xml:space="preserve">Set </w:t>
+      </w:r>
+      <w:proofErr w:type="spellStart"/>
+      <w:r>
+        <w:t>target.distance</w:t>
+      </w:r>
+      <w:proofErr w:type="spellEnd"/>
+      <w:r>
+        <w:t xml:space="preserve"> equal to </w:t>
+      </w:r>
+      <w:proofErr w:type="spellStart"/>
+      <w:r>
+        <w:t>e.distance</w:t>
+      </w:r>
+      <w:proofErr w:type="spellEnd"/>
+    </w:p>
+    <w:p>
+      <w:r>
+        <w:tab/>
+      </w:r>
+      <w:r>
+        <w:tab/>
+        <w:t xml:space="preserve">Set </w:t>
+      </w:r>
+      <w:proofErr w:type="spellStart"/>
+      <w:r>
+        <w:t>ticksSinceSeen</w:t>
+      </w:r>
+      <w:proofErr w:type="spellEnd"/>
+      <w:r>
+        <w:t xml:space="preserve"> equal to zero</w:t>
+      </w:r>
+    </w:p>
+    <w:p>
+      <w:r>
+        <w:tab/>
         <w:t>Else</w:t>
       </w:r>
     </w:p>
     <w:p>
       <w:r>
         <w:tab/>
-        <w:t xml:space="preserve">Turn the radar by </w:t>
-      </w:r>
-      <w:proofErr w:type="spellStart"/>
-      <w:r>
-        <w:t>searchAngle</w:t>
-      </w:r>
-      <w:proofErr w:type="spellEnd"/>
-    </w:p>
-    <w:p>
-      <w:r>
-        <w:t xml:space="preserve">Increment </w:t>
-      </w:r>
-      <w:proofErr w:type="spellStart"/>
-      <w:r>
-        <w:t>ticksSinceSeen</w:t>
-      </w:r>
-      <w:proofErr w:type="spellEnd"/>
-    </w:p>
-    <w:p>
-      <w:r>
-        <w:tab/>
-      </w:r>
-    </w:p>
-    <w:p>
-      <w:pPr>
-        <w:rPr>
-          <w:b/>
-          <w:bCs/>
-        </w:rPr>
-      </w:pPr>
-      <w:proofErr w:type="spellStart"/>
-      <w:proofErr w:type="gramStart"/>
-      <w:r>
-        <w:rPr>
-          <w:b/>
-          <w:bCs/>
-        </w:rPr>
-        <w:t>OnScannedRobot</w:t>
+      </w:r>
+      <w:r>
+        <w:tab/>
+        <w:t>Return</w:t>
+      </w:r>
+    </w:p>
+    <w:p>
+      <w:r>
+        <w:t xml:space="preserve">If </w:t>
+      </w:r>
+      <w:proofErr w:type="spellStart"/>
+      <w:r>
+        <w:t>scanCount</w:t>
+      </w:r>
+      <w:proofErr w:type="spellEnd"/>
+      <w:r>
+        <w:t xml:space="preserve"> is greater than or equal to </w:t>
+      </w:r>
+      <w:proofErr w:type="spellStart"/>
+      <w:r>
+        <w:t>numOpponent</w:t>
+      </w:r>
+      <w:proofErr w:type="spellEnd"/>
+    </w:p>
+    <w:p>
+      <w:pPr>
+        <w:ind w:left="720"/>
+      </w:pPr>
+      <w:r>
+        <w:t xml:space="preserve">Call </w:t>
+      </w:r>
+      <w:proofErr w:type="spellStart"/>
+      <w:r>
+        <w:t>CalcAngle</w:t>
+      </w:r>
+      <w:proofErr w:type="spellEnd"/>
+      <w:r>
+        <w:t>(e)</w:t>
+      </w:r>
+    </w:p>
+    <w:p>
+      <w:r>
+        <w:t>If gun heat is equal to zero</w:t>
+      </w:r>
+    </w:p>
+    <w:p>
+      <w:r>
+        <w:tab/>
+        <w:t xml:space="preserve">Call </w:t>
+      </w:r>
+      <w:proofErr w:type="spellStart"/>
+      <w:r>
+        <w:t>BulletStrategy</w:t>
+      </w:r>
+      <w:proofErr w:type="spellEnd"/>
+      <w:r>
+        <w:t>(e)</w:t>
+      </w:r>
+    </w:p>
+    <w:p/>
+    <w:p>
+      <w:pPr>
+        <w:rPr>
+          <w:b/>
+          <w:bCs/>
+        </w:rPr>
+      </w:pPr>
+      <w:proofErr w:type="spellStart"/>
+      <w:r>
+        <w:rPr>
+          <w:b/>
+          <w:bCs/>
+        </w:rPr>
+        <w:t>OnSight</w:t>
       </w:r>
       <w:proofErr w:type="spellEnd"/>
       <w:r>
@@ -550,7 +1660,6 @@
         <w:t>(</w:t>
       </w:r>
       <w:proofErr w:type="spellStart"/>
-      <w:proofErr w:type="gramEnd"/>
       <w:r>
         <w:rPr>
           <w:b/>
@@ -575,7 +1684,10 @@
         <w:t>Narrative</w:t>
       </w:r>
       <w:r>
-        <w:t>: The robot has detected another robot and will now select the appropriate behavior.</w:t>
+        <w:t xml:space="preserve">: The robot targets </w:t>
+      </w:r>
+      <w:r>
+        <w:t>any robot it detects as long as its gun is cool enough.</w:t>
       </w:r>
     </w:p>
     <w:p>
@@ -597,1055 +1709,33 @@
         <w:t>Post-condition</w:t>
       </w:r>
       <w:r>
-        <w:t>: The robot has performed its action on its target.</w:t>
+        <w:t xml:space="preserve">: The robot should have fired at e if </w:t>
+      </w:r>
+      <w:r>
+        <w:t>able.</w:t>
       </w:r>
     </w:p>
     <w:p/>
     <w:p>
       <w:r>
-        <w:t xml:space="preserve">Increment </w:t>
-      </w:r>
-      <w:proofErr w:type="spellStart"/>
-      <w:r>
-        <w:t>scanCount</w:t>
-      </w:r>
-      <w:proofErr w:type="spellEnd"/>
-    </w:p>
-    <w:p>
-      <w:r>
-        <w:t>If target is null</w:t>
-      </w:r>
-    </w:p>
-    <w:p>
-      <w:r>
-        <w:tab/>
-        <w:t>Set target.name equal to e.name</w:t>
-      </w:r>
-    </w:p>
-    <w:p>
-      <w:r>
-        <w:tab/>
-        <w:t xml:space="preserve">Set </w:t>
-      </w:r>
-      <w:proofErr w:type="spellStart"/>
-      <w:proofErr w:type="gramStart"/>
-      <w:r>
-        <w:t>target.energy</w:t>
-      </w:r>
-      <w:proofErr w:type="spellEnd"/>
-      <w:proofErr w:type="gramEnd"/>
-      <w:r>
-        <w:t xml:space="preserve"> equal to </w:t>
-      </w:r>
-      <w:proofErr w:type="spellStart"/>
-      <w:r>
-        <w:t>e.energy</w:t>
-      </w:r>
-      <w:proofErr w:type="spellEnd"/>
-    </w:p>
-    <w:p>
-      <w:r>
-        <w:tab/>
-        <w:t xml:space="preserve">Set </w:t>
-      </w:r>
-      <w:proofErr w:type="spellStart"/>
-      <w:proofErr w:type="gramStart"/>
-      <w:r>
-        <w:t>target.distance</w:t>
-      </w:r>
-      <w:proofErr w:type="spellEnd"/>
-      <w:proofErr w:type="gramEnd"/>
-      <w:r>
-        <w:t xml:space="preserve"> equal to </w:t>
-      </w:r>
-      <w:proofErr w:type="spellStart"/>
-      <w:r>
-        <w:t>e.distance</w:t>
-      </w:r>
-      <w:proofErr w:type="spellEnd"/>
-    </w:p>
-    <w:p>
-      <w:r>
-        <w:tab/>
-        <w:t xml:space="preserve">Set </w:t>
-      </w:r>
-      <w:proofErr w:type="spellStart"/>
-      <w:r>
-        <w:t>scanCount</w:t>
-      </w:r>
-      <w:proofErr w:type="spellEnd"/>
-      <w:r>
-        <w:t xml:space="preserve"> equal to 1</w:t>
-      </w:r>
-    </w:p>
-    <w:p>
-      <w:r>
-        <w:tab/>
-      </w:r>
-      <w:r>
-        <w:t xml:space="preserve">Set </w:t>
-      </w:r>
-      <w:proofErr w:type="spellStart"/>
-      <w:r>
-        <w:t>ticksSinceSeen</w:t>
-      </w:r>
-      <w:proofErr w:type="spellEnd"/>
-      <w:r>
-        <w:t xml:space="preserve"> equal to zero</w:t>
-      </w:r>
-    </w:p>
-    <w:p>
-      <w:r>
-        <w:t>Else if target.name is equal to e.name</w:t>
-      </w:r>
-    </w:p>
-    <w:p>
-      <w:r>
-        <w:tab/>
-        <w:t xml:space="preserve">Set </w:t>
-      </w:r>
-      <w:proofErr w:type="spellStart"/>
-      <w:proofErr w:type="gramStart"/>
-      <w:r>
-        <w:t>target.energy</w:t>
-      </w:r>
-      <w:proofErr w:type="spellEnd"/>
-      <w:proofErr w:type="gramEnd"/>
-      <w:r>
-        <w:t xml:space="preserve"> equal to </w:t>
-      </w:r>
-      <w:proofErr w:type="spellStart"/>
-      <w:r>
-        <w:t>e.energy</w:t>
-      </w:r>
-      <w:proofErr w:type="spellEnd"/>
-    </w:p>
-    <w:p>
-      <w:r>
-        <w:tab/>
-        <w:t xml:space="preserve">Set </w:t>
-      </w:r>
-      <w:proofErr w:type="spellStart"/>
-      <w:proofErr w:type="gramStart"/>
-      <w:r>
-        <w:t>target.distance</w:t>
-      </w:r>
-      <w:proofErr w:type="spellEnd"/>
-      <w:proofErr w:type="gramEnd"/>
-      <w:r>
-        <w:t xml:space="preserve"> equal to </w:t>
-      </w:r>
-      <w:proofErr w:type="spellStart"/>
-      <w:r>
-        <w:t>e.distance</w:t>
-      </w:r>
-      <w:proofErr w:type="spellEnd"/>
-    </w:p>
-    <w:p>
-      <w:r>
-        <w:tab/>
-      </w:r>
-      <w:r>
-        <w:t xml:space="preserve">Set </w:t>
-      </w:r>
-      <w:proofErr w:type="spellStart"/>
-      <w:r>
-        <w:t>ticksSinceSeen</w:t>
-      </w:r>
-      <w:proofErr w:type="spellEnd"/>
-      <w:r>
-        <w:t xml:space="preserve"> equal to zero</w:t>
+        <w:t>If gun heat is equal to zero</w:t>
+      </w:r>
+    </w:p>
+    <w:p>
+      <w:r>
+        <w:tab/>
+        <w:t xml:space="preserve">Call </w:t>
+      </w:r>
+      <w:proofErr w:type="spellStart"/>
+      <w:r>
+        <w:t>BulletStrategy</w:t>
+      </w:r>
+      <w:proofErr w:type="spellEnd"/>
+      <w:r>
+        <w:t>(e)</w:t>
       </w:r>
     </w:p>
     <w:p/>
-    <w:p>
-      <w:r>
-        <w:t>If targeting strategy is weak:</w:t>
-      </w:r>
-    </w:p>
-    <w:p>
-      <w:r>
-        <w:tab/>
-      </w:r>
-      <w:proofErr w:type="spellStart"/>
-      <w:r>
-        <w:t>WeakRobot</w:t>
-      </w:r>
-      <w:proofErr w:type="spellEnd"/>
-      <w:r>
-        <w:t>(e)</w:t>
-      </w:r>
-    </w:p>
-    <w:p>
-      <w:r>
-        <w:t>Else If targeting strategy is focused:</w:t>
-      </w:r>
-    </w:p>
-    <w:p>
-      <w:r>
-        <w:tab/>
-      </w:r>
-      <w:proofErr w:type="spellStart"/>
-      <w:r>
-        <w:t>FocusedAttack</w:t>
-      </w:r>
-      <w:proofErr w:type="spellEnd"/>
-      <w:r>
-        <w:t>(e)</w:t>
-      </w:r>
-    </w:p>
-    <w:p>
-      <w:r>
-        <w:t>Else If targeting strategy is defense:</w:t>
-      </w:r>
-    </w:p>
-    <w:p>
-      <w:r>
-        <w:tab/>
-        <w:t>Defense(e)</w:t>
-      </w:r>
-    </w:p>
-    <w:p>
-      <w:r>
-        <w:t>Else If targeting strategy is nearest:</w:t>
-      </w:r>
-    </w:p>
-    <w:p>
-      <w:r>
-        <w:tab/>
-      </w:r>
-      <w:proofErr w:type="spellStart"/>
-      <w:r>
-        <w:t>NearestRobot</w:t>
-      </w:r>
-      <w:proofErr w:type="spellEnd"/>
-      <w:r>
-        <w:t>(e)</w:t>
-      </w:r>
-    </w:p>
-    <w:p>
-      <w:r>
-        <w:t>Else</w:t>
-      </w:r>
-    </w:p>
-    <w:p>
-      <w:r>
-        <w:tab/>
-        <w:t>Report that there is an invalid targeting strategy</w:t>
-      </w:r>
-    </w:p>
-    <w:p/>
-    <w:p>
-      <w:r>
-        <w:t xml:space="preserve">If </w:t>
-      </w:r>
-      <w:proofErr w:type="spellStart"/>
-      <w:r>
-        <w:t>ticksSinceSeen</w:t>
-      </w:r>
-      <w:proofErr w:type="spellEnd"/>
-      <w:r>
-        <w:t xml:space="preserve"> is greater than or equal to </w:t>
-      </w:r>
-      <w:proofErr w:type="spellStart"/>
-      <w:r>
-        <w:t>targetLost</w:t>
-      </w:r>
-      <w:proofErr w:type="spellEnd"/>
-    </w:p>
-    <w:p>
-      <w:r>
-        <w:tab/>
-        <w:t>Set target equal to null</w:t>
-      </w:r>
-    </w:p>
-    <w:p/>
-    <w:p>
-      <w:proofErr w:type="spellStart"/>
-      <w:proofErr w:type="gramStart"/>
-      <w:r>
-        <w:rPr>
-          <w:b/>
-          <w:bCs/>
-        </w:rPr>
-        <w:t>WeakRobot</w:t>
-      </w:r>
-      <w:proofErr w:type="spellEnd"/>
-      <w:r>
-        <w:rPr>
-          <w:b/>
-          <w:bCs/>
-        </w:rPr>
-        <w:t>(</w:t>
-      </w:r>
-      <w:proofErr w:type="spellStart"/>
-      <w:proofErr w:type="gramEnd"/>
-      <w:r>
-        <w:rPr>
-          <w:b/>
-          <w:bCs/>
-        </w:rPr>
-        <w:t>ScannedRobotEvent</w:t>
-      </w:r>
-      <w:proofErr w:type="spellEnd"/>
-      <w:r>
-        <w:rPr>
-          <w:b/>
-          <w:bCs/>
-        </w:rPr>
-        <w:t xml:space="preserve"> e)</w:t>
-      </w:r>
-    </w:p>
-    <w:p>
-      <w:r>
-        <w:rPr>
-          <w:u w:val="single"/>
-        </w:rPr>
-        <w:t>Narrative</w:t>
-      </w:r>
-      <w:r>
-        <w:t xml:space="preserve">: </w:t>
-      </w:r>
-      <w:r>
-        <w:t>The robot targets the weakest (lowest energy) robot it has encountered.</w:t>
-      </w:r>
-    </w:p>
-    <w:p>
-      <w:r>
-        <w:rPr>
-          <w:u w:val="single"/>
-        </w:rPr>
-        <w:t>Pre-condition</w:t>
-      </w:r>
-      <w:r>
-        <w:t xml:space="preserve">: </w:t>
-      </w:r>
-      <w:r>
-        <w:t>None</w:t>
-      </w:r>
-    </w:p>
-    <w:p>
-      <w:r>
-        <w:rPr>
-          <w:u w:val="single"/>
-        </w:rPr>
-        <w:t>Post-condition</w:t>
-      </w:r>
-      <w:r>
-        <w:t>:</w:t>
-      </w:r>
-      <w:r>
-        <w:t xml:space="preserve"> The robot targets the weakest robot.</w:t>
-      </w:r>
-    </w:p>
-    <w:p/>
-    <w:p>
-      <w:r>
-        <w:t xml:space="preserve">If target.name </w:t>
-      </w:r>
-      <w:r>
-        <w:t>is not</w:t>
-      </w:r>
-      <w:r>
-        <w:t xml:space="preserve"> equal to e.name</w:t>
-      </w:r>
-    </w:p>
-    <w:p>
-      <w:r>
-        <w:tab/>
-        <w:t xml:space="preserve">If </w:t>
-      </w:r>
-      <w:proofErr w:type="spellStart"/>
-      <w:proofErr w:type="gramStart"/>
-      <w:r>
-        <w:t>e.energy</w:t>
-      </w:r>
-      <w:proofErr w:type="spellEnd"/>
-      <w:proofErr w:type="gramEnd"/>
-      <w:r>
-        <w:t xml:space="preserve"> is less than </w:t>
-      </w:r>
-      <w:proofErr w:type="spellStart"/>
-      <w:r>
-        <w:t>target.energy</w:t>
-      </w:r>
-      <w:proofErr w:type="spellEnd"/>
-    </w:p>
-    <w:p>
-      <w:r>
-        <w:tab/>
-      </w:r>
-      <w:r>
-        <w:tab/>
-        <w:t>Set target.name equal to e.name</w:t>
-      </w:r>
-    </w:p>
-    <w:p>
-      <w:r>
-        <w:tab/>
-      </w:r>
-      <w:r>
-        <w:tab/>
-        <w:t xml:space="preserve">Set </w:t>
-      </w:r>
-      <w:proofErr w:type="spellStart"/>
-      <w:proofErr w:type="gramStart"/>
-      <w:r>
-        <w:t>target.energy</w:t>
-      </w:r>
-      <w:proofErr w:type="spellEnd"/>
-      <w:proofErr w:type="gramEnd"/>
-      <w:r>
-        <w:t xml:space="preserve"> equal to </w:t>
-      </w:r>
-      <w:proofErr w:type="spellStart"/>
-      <w:r>
-        <w:t>e.energy</w:t>
-      </w:r>
-      <w:proofErr w:type="spellEnd"/>
-    </w:p>
-    <w:p>
-      <w:r>
-        <w:tab/>
-      </w:r>
-      <w:r>
-        <w:tab/>
-        <w:t xml:space="preserve">Set </w:t>
-      </w:r>
-      <w:proofErr w:type="spellStart"/>
-      <w:proofErr w:type="gramStart"/>
-      <w:r>
-        <w:t>target.distance</w:t>
-      </w:r>
-      <w:proofErr w:type="spellEnd"/>
-      <w:proofErr w:type="gramEnd"/>
-      <w:r>
-        <w:t xml:space="preserve"> equal to </w:t>
-      </w:r>
-      <w:proofErr w:type="spellStart"/>
-      <w:r>
-        <w:t>e.distance</w:t>
-      </w:r>
-      <w:proofErr w:type="spellEnd"/>
-    </w:p>
-    <w:p>
-      <w:r>
-        <w:tab/>
-      </w:r>
-      <w:r>
-        <w:tab/>
-        <w:t xml:space="preserve">Set </w:t>
-      </w:r>
-      <w:proofErr w:type="spellStart"/>
-      <w:r>
-        <w:t>ticksSinceSeen</w:t>
-      </w:r>
-      <w:proofErr w:type="spellEnd"/>
-      <w:r>
-        <w:t xml:space="preserve"> equal to zero</w:t>
-      </w:r>
-    </w:p>
-    <w:p>
-      <w:r>
-        <w:tab/>
-        <w:t>Else</w:t>
-      </w:r>
-    </w:p>
-    <w:p>
-      <w:r>
-        <w:tab/>
-      </w:r>
-      <w:r>
-        <w:tab/>
-        <w:t>Return</w:t>
-      </w:r>
-    </w:p>
-    <w:p>
-      <w:r>
-        <w:t xml:space="preserve">If </w:t>
-      </w:r>
-      <w:proofErr w:type="spellStart"/>
-      <w:r>
-        <w:t>scanCount</w:t>
-      </w:r>
-      <w:proofErr w:type="spellEnd"/>
-      <w:r>
-        <w:t xml:space="preserve"> is greater than or equal to </w:t>
-      </w:r>
-      <w:proofErr w:type="spellStart"/>
-      <w:r>
-        <w:t>numOpponent</w:t>
-      </w:r>
-      <w:proofErr w:type="spellEnd"/>
-    </w:p>
-    <w:p>
-      <w:pPr>
-        <w:ind w:left="720"/>
-      </w:pPr>
-      <w:r>
-        <w:t xml:space="preserve">Call </w:t>
-      </w:r>
-      <w:proofErr w:type="spellStart"/>
-      <w:r>
-        <w:t>CalcAngle</w:t>
-      </w:r>
-      <w:proofErr w:type="spellEnd"/>
-      <w:r>
-        <w:t>(e)</w:t>
-      </w:r>
-    </w:p>
-    <w:p>
-      <w:pPr>
-        <w:ind w:left="720"/>
-      </w:pPr>
-      <w:r>
-        <w:t xml:space="preserve">Call </w:t>
-      </w:r>
-      <w:proofErr w:type="spellStart"/>
-      <w:r>
-        <w:t>BulletStrategy</w:t>
-      </w:r>
-      <w:proofErr w:type="spellEnd"/>
-      <w:r>
-        <w:t>(e)</w:t>
-      </w:r>
-    </w:p>
-    <w:p>
-      <w:r>
-        <w:t>Else</w:t>
-      </w:r>
-    </w:p>
-    <w:p>
-      <w:r>
-        <w:tab/>
-        <w:t>Return</w:t>
-      </w:r>
-    </w:p>
-    <w:p/>
-    <w:p>
-      <w:pPr>
-        <w:rPr>
-          <w:b/>
-          <w:bCs/>
-        </w:rPr>
-      </w:pPr>
-      <w:proofErr w:type="spellStart"/>
-      <w:proofErr w:type="gramStart"/>
-      <w:r>
-        <w:rPr>
-          <w:b/>
-          <w:bCs/>
-        </w:rPr>
-        <w:t>FocusedAttack</w:t>
-      </w:r>
-      <w:proofErr w:type="spellEnd"/>
-      <w:r>
-        <w:rPr>
-          <w:b/>
-          <w:bCs/>
-        </w:rPr>
-        <w:t>(</w:t>
-      </w:r>
-      <w:proofErr w:type="spellStart"/>
-      <w:proofErr w:type="gramEnd"/>
-      <w:r>
-        <w:rPr>
-          <w:b/>
-          <w:bCs/>
-        </w:rPr>
-        <w:t>ScannedRobotEvent</w:t>
-      </w:r>
-      <w:proofErr w:type="spellEnd"/>
-      <w:r>
-        <w:rPr>
-          <w:b/>
-          <w:bCs/>
-        </w:rPr>
-        <w:t xml:space="preserve"> e)</w:t>
-      </w:r>
-    </w:p>
-    <w:p>
-      <w:r>
-        <w:rPr>
-          <w:u w:val="single"/>
-        </w:rPr>
-        <w:t>Narrative</w:t>
-      </w:r>
-      <w:r>
-        <w:t xml:space="preserve">: </w:t>
-      </w:r>
-      <w:r>
-        <w:t>Once the robot has found another robot, it will target that robot until it is dead or cannot be found.</w:t>
-      </w:r>
-    </w:p>
-    <w:p>
-      <w:r>
-        <w:rPr>
-          <w:u w:val="single"/>
-        </w:rPr>
-        <w:t>Pre-condition</w:t>
-      </w:r>
-      <w:r>
-        <w:t>: None</w:t>
-      </w:r>
-    </w:p>
-    <w:p>
-      <w:r>
-        <w:rPr>
-          <w:u w:val="single"/>
-        </w:rPr>
-        <w:t>Post-condition</w:t>
-      </w:r>
-      <w:r>
-        <w:t xml:space="preserve">: </w:t>
-      </w:r>
-      <w:r>
-        <w:t xml:space="preserve">Robot attacks </w:t>
-      </w:r>
-      <w:r>
-        <w:t>its target.</w:t>
-      </w:r>
-    </w:p>
-    <w:p/>
-    <w:p>
-      <w:r>
-        <w:t>If target.name is not equal to e.name</w:t>
-      </w:r>
-    </w:p>
-    <w:p>
-      <w:pPr>
-        <w:ind w:left="720"/>
-      </w:pPr>
-      <w:r>
-        <w:t>Return</w:t>
-      </w:r>
-    </w:p>
-    <w:p/>
-    <w:p>
-      <w:r>
-        <w:t xml:space="preserve">Call </w:t>
-      </w:r>
-      <w:proofErr w:type="spellStart"/>
-      <w:r>
-        <w:t>CalcAngle</w:t>
-      </w:r>
-      <w:proofErr w:type="spellEnd"/>
-      <w:r>
-        <w:t>(e)</w:t>
-      </w:r>
-    </w:p>
-    <w:p>
-      <w:r>
-        <w:t xml:space="preserve">Call </w:t>
-      </w:r>
-      <w:proofErr w:type="spellStart"/>
-      <w:r>
-        <w:t>BulletStrategy</w:t>
-      </w:r>
-      <w:proofErr w:type="spellEnd"/>
-      <w:r>
-        <w:t>(e)</w:t>
-      </w:r>
-    </w:p>
-    <w:p/>
-    <w:p>
-      <w:pPr>
-        <w:rPr>
-          <w:b/>
-          <w:bCs/>
-        </w:rPr>
-      </w:pPr>
-      <w:proofErr w:type="gramStart"/>
-      <w:r>
-        <w:rPr>
-          <w:b/>
-          <w:bCs/>
-        </w:rPr>
-        <w:t>Defense</w:t>
-      </w:r>
-      <w:r>
-        <w:rPr>
-          <w:b/>
-          <w:bCs/>
-        </w:rPr>
-        <w:t>(</w:t>
-      </w:r>
-      <w:proofErr w:type="spellStart"/>
-      <w:proofErr w:type="gramEnd"/>
-      <w:r>
-        <w:rPr>
-          <w:b/>
-          <w:bCs/>
-        </w:rPr>
-        <w:t>ScannedRobotEvent</w:t>
-      </w:r>
-      <w:proofErr w:type="spellEnd"/>
-      <w:r>
-        <w:rPr>
-          <w:b/>
-          <w:bCs/>
-        </w:rPr>
-        <w:t xml:space="preserve"> </w:t>
-      </w:r>
-      <w:r>
-        <w:rPr>
-          <w:b/>
-          <w:bCs/>
-        </w:rPr>
-        <w:t>e</w:t>
-      </w:r>
-      <w:r>
-        <w:rPr>
-          <w:b/>
-          <w:bCs/>
-        </w:rPr>
-        <w:t>)</w:t>
-      </w:r>
-    </w:p>
-    <w:p>
-      <w:r>
-        <w:rPr>
-          <w:u w:val="single"/>
-        </w:rPr>
-        <w:t>Narrative</w:t>
-      </w:r>
-      <w:r>
-        <w:t xml:space="preserve">: </w:t>
-      </w:r>
-      <w:r>
-        <w:t>The robot targets any robot that attack</w:t>
-      </w:r>
-      <w:r>
-        <w:t>ed</w:t>
-      </w:r>
-      <w:r>
-        <w:t xml:space="preserve"> it.</w:t>
-      </w:r>
-      <w:r>
-        <w:t xml:space="preserve"> </w:t>
-      </w:r>
-    </w:p>
-    <w:p>
-      <w:r>
-        <w:rPr>
-          <w:u w:val="single"/>
-        </w:rPr>
-        <w:t>Pre-condition</w:t>
-      </w:r>
-      <w:r>
-        <w:t xml:space="preserve">: </w:t>
-      </w:r>
-      <w:r>
-        <w:t xml:space="preserve">This method would require a </w:t>
-      </w:r>
-      <w:proofErr w:type="spellStart"/>
-      <w:r>
-        <w:t>HitByBullet</w:t>
-      </w:r>
-      <w:proofErr w:type="spellEnd"/>
-      <w:r>
-        <w:t xml:space="preserve"> Event to direct the scanner</w:t>
-      </w:r>
-      <w:r>
-        <w:t>.</w:t>
-      </w:r>
-    </w:p>
-    <w:p>
-      <w:r>
-        <w:rPr>
-          <w:u w:val="single"/>
-        </w:rPr>
-        <w:t>Post-condition</w:t>
-      </w:r>
-      <w:r>
-        <w:t xml:space="preserve">: </w:t>
-      </w:r>
-      <w:r>
-        <w:t xml:space="preserve">The robot will </w:t>
-      </w:r>
-      <w:r>
-        <w:t>attack its attacker.</w:t>
-      </w:r>
-    </w:p>
-    <w:p/>
-    <w:p>
-      <w:r>
-        <w:t xml:space="preserve">Call </w:t>
-      </w:r>
-      <w:proofErr w:type="spellStart"/>
-      <w:r>
-        <w:t>BulletStrategy</w:t>
-      </w:r>
-      <w:proofErr w:type="spellEnd"/>
-      <w:r>
-        <w:t>(e)</w:t>
-      </w:r>
-    </w:p>
-    <w:p/>
-    <w:p>
-      <w:pPr>
-        <w:rPr>
-          <w:b/>
-          <w:bCs/>
-        </w:rPr>
-      </w:pPr>
-      <w:proofErr w:type="spellStart"/>
-      <w:proofErr w:type="gramStart"/>
-      <w:r>
-        <w:rPr>
-          <w:b/>
-          <w:bCs/>
-        </w:rPr>
-        <w:t>NearestRobot</w:t>
-      </w:r>
-      <w:proofErr w:type="spellEnd"/>
-      <w:r>
-        <w:rPr>
-          <w:b/>
-          <w:bCs/>
-        </w:rPr>
-        <w:t>(</w:t>
-      </w:r>
-      <w:proofErr w:type="spellStart"/>
-      <w:proofErr w:type="gramEnd"/>
-      <w:r>
-        <w:rPr>
-          <w:b/>
-          <w:bCs/>
-        </w:rPr>
-        <w:t>ScannedRobotEvent</w:t>
-      </w:r>
-      <w:proofErr w:type="spellEnd"/>
-      <w:r>
-        <w:rPr>
-          <w:b/>
-          <w:bCs/>
-        </w:rPr>
-        <w:t xml:space="preserve"> e)</w:t>
-      </w:r>
-    </w:p>
-    <w:p>
-      <w:r>
-        <w:rPr>
-          <w:u w:val="single"/>
-        </w:rPr>
-        <w:t>Narrative</w:t>
-      </w:r>
-      <w:r>
-        <w:t xml:space="preserve">: </w:t>
-      </w:r>
-      <w:r>
-        <w:t>The robot targets whatever robot is closest to it.</w:t>
-      </w:r>
-    </w:p>
-    <w:p>
-      <w:r>
-        <w:rPr>
-          <w:u w:val="single"/>
-        </w:rPr>
-        <w:t>Pre-condition</w:t>
-      </w:r>
-      <w:r>
-        <w:t>: None</w:t>
-      </w:r>
-    </w:p>
-    <w:p>
-      <w:r>
-        <w:rPr>
-          <w:u w:val="single"/>
-        </w:rPr>
-        <w:t>Post-condition</w:t>
-      </w:r>
-      <w:r>
-        <w:t xml:space="preserve">: </w:t>
-      </w:r>
-      <w:r>
-        <w:t>The robot should have fired at e if it is a valid robot.</w:t>
-      </w:r>
-    </w:p>
-    <w:p/>
-    <w:p>
-      <w:r>
-        <w:t xml:space="preserve">If target.name is </w:t>
-      </w:r>
-      <w:r>
-        <w:t xml:space="preserve">not </w:t>
-      </w:r>
-      <w:r>
-        <w:t>equal to e.name</w:t>
-      </w:r>
-    </w:p>
-    <w:p>
-      <w:r>
-        <w:tab/>
-        <w:t xml:space="preserve">If </w:t>
-      </w:r>
-      <w:proofErr w:type="spellStart"/>
-      <w:proofErr w:type="gramStart"/>
-      <w:r>
-        <w:t>e.distance</w:t>
-      </w:r>
-      <w:proofErr w:type="spellEnd"/>
-      <w:proofErr w:type="gramEnd"/>
-      <w:r>
-        <w:t xml:space="preserve"> is less than </w:t>
-      </w:r>
-      <w:proofErr w:type="spellStart"/>
-      <w:r>
-        <w:t>target.distance</w:t>
-      </w:r>
-      <w:proofErr w:type="spellEnd"/>
-    </w:p>
-    <w:p>
-      <w:r>
-        <w:tab/>
-      </w:r>
-      <w:r>
-        <w:tab/>
-        <w:t>Set target.name equal to e.name</w:t>
-      </w:r>
-    </w:p>
-    <w:p>
-      <w:r>
-        <w:tab/>
-      </w:r>
-      <w:r>
-        <w:tab/>
-        <w:t xml:space="preserve">Set </w:t>
-      </w:r>
-      <w:proofErr w:type="spellStart"/>
-      <w:proofErr w:type="gramStart"/>
-      <w:r>
-        <w:t>target.energy</w:t>
-      </w:r>
-      <w:proofErr w:type="spellEnd"/>
-      <w:proofErr w:type="gramEnd"/>
-      <w:r>
-        <w:t xml:space="preserve"> equal to </w:t>
-      </w:r>
-      <w:proofErr w:type="spellStart"/>
-      <w:r>
-        <w:t>e.energy</w:t>
-      </w:r>
-      <w:proofErr w:type="spellEnd"/>
-    </w:p>
-    <w:p>
-      <w:r>
-        <w:tab/>
-      </w:r>
-      <w:r>
-        <w:tab/>
-        <w:t xml:space="preserve">Set </w:t>
-      </w:r>
-      <w:proofErr w:type="spellStart"/>
-      <w:proofErr w:type="gramStart"/>
-      <w:r>
-        <w:t>target.distance</w:t>
-      </w:r>
-      <w:proofErr w:type="spellEnd"/>
-      <w:proofErr w:type="gramEnd"/>
-      <w:r>
-        <w:t xml:space="preserve"> equal to </w:t>
-      </w:r>
-      <w:proofErr w:type="spellStart"/>
-      <w:r>
-        <w:t>e.distance</w:t>
-      </w:r>
-      <w:proofErr w:type="spellEnd"/>
-    </w:p>
-    <w:p>
-      <w:r>
-        <w:tab/>
-      </w:r>
-      <w:r>
-        <w:tab/>
-        <w:t xml:space="preserve">Set </w:t>
-      </w:r>
-      <w:proofErr w:type="spellStart"/>
-      <w:r>
-        <w:t>ticksSinceSeen</w:t>
-      </w:r>
-      <w:proofErr w:type="spellEnd"/>
-      <w:r>
-        <w:t xml:space="preserve"> equal to zero</w:t>
-      </w:r>
-    </w:p>
-    <w:p>
-      <w:r>
-        <w:tab/>
-        <w:t>Else</w:t>
-      </w:r>
-    </w:p>
-    <w:p>
-      <w:r>
-        <w:tab/>
-      </w:r>
-      <w:r>
-        <w:tab/>
-        <w:t>Return</w:t>
-      </w:r>
-    </w:p>
-    <w:p>
-      <w:r>
-        <w:t xml:space="preserve">If </w:t>
-      </w:r>
-      <w:proofErr w:type="spellStart"/>
-      <w:r>
-        <w:t>scanCount</w:t>
-      </w:r>
-      <w:proofErr w:type="spellEnd"/>
-      <w:r>
-        <w:t xml:space="preserve"> is greater than or equal to </w:t>
-      </w:r>
-      <w:proofErr w:type="spellStart"/>
-      <w:r>
-        <w:t>numOpponent</w:t>
-      </w:r>
-      <w:proofErr w:type="spellEnd"/>
-    </w:p>
-    <w:p>
-      <w:pPr>
-        <w:ind w:left="720"/>
-      </w:pPr>
-      <w:r>
-        <w:t xml:space="preserve">Call </w:t>
-      </w:r>
-      <w:proofErr w:type="spellStart"/>
-      <w:r>
-        <w:t>CalcAngle</w:t>
-      </w:r>
-      <w:proofErr w:type="spellEnd"/>
-      <w:r>
-        <w:t>(e)</w:t>
-      </w:r>
-    </w:p>
-    <w:p>
-      <w:pPr>
-        <w:ind w:left="720"/>
-      </w:pPr>
-      <w:r>
-        <w:t xml:space="preserve">Call </w:t>
-      </w:r>
-      <w:proofErr w:type="spellStart"/>
-      <w:r>
-        <w:t>BulletStrategy</w:t>
-      </w:r>
-      <w:proofErr w:type="spellEnd"/>
-      <w:r>
-        <w:t>(e)</w:t>
-      </w:r>
-    </w:p>
-    <w:p>
-      <w:r>
-        <w:t>Else</w:t>
-      </w:r>
-    </w:p>
-    <w:p>
-      <w:r>
-        <w:tab/>
-        <w:t>Return</w:t>
-      </w:r>
-    </w:p>
     <w:p>
       <w:pPr>
         <w:pBdr>
@@ -1661,7 +1751,6 @@
         </w:rPr>
       </w:pPr>
       <w:proofErr w:type="spellStart"/>
-      <w:proofErr w:type="gramStart"/>
       <w:r>
         <w:rPr>
           <w:b/>
@@ -1678,7 +1767,6 @@
         <w:t>(</w:t>
       </w:r>
       <w:proofErr w:type="spellStart"/>
-      <w:proofErr w:type="gramEnd"/>
       <w:r>
         <w:rPr>
           <w:b/>
@@ -1710,10 +1798,7 @@
         <w:t>Narrative</w:t>
       </w:r>
       <w:r>
-        <w:t xml:space="preserve">: </w:t>
-      </w:r>
-      <w:r>
-        <w:t xml:space="preserve">Determines the exact location of another robot </w:t>
+        <w:t xml:space="preserve">: Determines the exact location of another robot </w:t>
       </w:r>
       <w:r>
         <w:rPr>
@@ -1733,10 +1818,7 @@
         <w:t>e</w:t>
       </w:r>
       <w:r>
-        <w:t xml:space="preserve"> and the robot’s gun and radar.</w:t>
-      </w:r>
-      <w:r>
-        <w:t xml:space="preserve"> </w:t>
+        <w:t xml:space="preserve"> and the robot’s gun and radar. </w:t>
       </w:r>
     </w:p>
     <w:p>
@@ -1827,7 +1909,6 @@
         </w:rPr>
       </w:pPr>
       <w:proofErr w:type="spellStart"/>
-      <w:proofErr w:type="gramStart"/>
       <w:r>
         <w:rPr>
           <w:b/>
@@ -1844,7 +1925,6 @@
         <w:t>(</w:t>
       </w:r>
       <w:proofErr w:type="spellStart"/>
-      <w:proofErr w:type="gramEnd"/>
       <w:r>
         <w:rPr>
           <w:b/>
@@ -1941,7 +2021,7 @@
 
 <file path=word/comments.xml><?xml version="1.0" encoding="utf-8"?>
 <w:comments xmlns:wpc="http://schemas.microsoft.com/office/word/2010/wordprocessingCanvas" xmlns:cx="http://schemas.microsoft.com/office/drawing/2014/chartex" xmlns:cx1="http://schemas.microsoft.com/office/drawing/2015/9/8/chartex" xmlns:cx2="http://schemas.microsoft.com/office/drawing/2015/10/21/chartex" xmlns:cx3="http://schemas.microsoft.com/office/drawing/2016/5/9/chartex" xmlns:cx4="http://schemas.microsoft.com/office/drawing/2016/5/10/chartex" xmlns:cx5="http://schemas.microsoft.com/office/drawing/2016/5/11/chartex" xmlns:cx6="http://schemas.microsoft.com/office/drawing/2016/5/12/chartex" xmlns:cx7="http://schemas.microsoft.com/office/drawing/2016/5/13/chartex" xmlns:cx8="http://schemas.microsoft.com/office/drawing/2016/5/14/chartex" xmlns:mc="http://schemas.openxmlformats.org/markup-compatibility/2006" xmlns:aink="http://schemas.microsoft.com/office/drawing/2016/ink" xmlns:am3d="http://schemas.microsoft.com/office/drawing/2017/model3d" xmlns:o="urn:schemas-microsoft-com:office:office" xmlns:r="http://schemas.openxmlformats.org/officeDocument/2006/relationships" xmlns:m="http://schemas.openxmlformats.org/officeDocument/2006/math" xmlns:v="urn:schemas-microsoft-com:vml" xmlns:wp14="http://schemas.microsoft.com/office/word/2010/wordprocessingDrawing" xmlns:wp="http://schemas.openxmlformats.org/drawingml/2006/wordprocessingDrawing" xmlns:w10="urn:schemas-microsoft-com:office:word" xmlns:w="http://schemas.openxmlformats.org/wordprocessingml/2006/main" xmlns:w14="http://schemas.microsoft.com/office/word/2010/wordml" xmlns:w15="http://schemas.microsoft.com/office/word/2012/wordml" xmlns:w16cex="http://schemas.microsoft.com/office/word/2018/wordml/cex" xmlns:w16cid="http://schemas.microsoft.com/office/word/2016/wordml/cid" xmlns:w16="http://schemas.microsoft.com/office/word/2018/wordml" xmlns:w16se="http://schemas.microsoft.com/office/word/2015/wordml/symex" xmlns:wpg="http://schemas.microsoft.com/office/word/2010/wordprocessingGroup" xmlns:wpi="http://schemas.microsoft.com/office/word/2010/wordprocessingInk" xmlns:wne="http://schemas.microsoft.com/office/word/2006/wordml" xmlns:wps="http://schemas.microsoft.com/office/word/2010/wordprocessingShape" mc:Ignorable="w14 w15 w16se w16cid w16 w16cex wp14">
-  <w:comment w:id="0" w:author="Rebecca Aloisio" w:date="2021-01-21T02:40:00Z" w:initials="RA">
+  <w:comment w:id="0" w:author="Rebecca Aloisio" w:date="2021-02-06T01:18:00Z" w:initials="RA">
     <w:p>
       <w:pPr>
         <w:pStyle w:val="CommentText"/>
@@ -1953,7 +2033,16 @@
         <w:annotationRef/>
       </w:r>
       <w:r>
-        <w:t>Might want this to be a sub-gene for targeting.</w:t>
+        <w:t xml:space="preserve">These are used for the targeting methods that have a specific targeting </w:t>
+      </w:r>
+      <w:r>
+        <w:t>criterion</w:t>
+      </w:r>
+      <w:r>
+        <w:t xml:space="preserve">.  The goal is to have the robot try to scan all the robots on the battlefield and then attack the one </w:t>
+      </w:r>
+      <w:r>
+        <w:t>best fits its criteria.</w:t>
       </w:r>
     </w:p>
   </w:comment>
@@ -1962,19 +2051,19 @@
 
 <file path=word/commentsExtended.xml><?xml version="1.0" encoding="utf-8"?>
 <w15:commentsEx xmlns:wpc="http://schemas.microsoft.com/office/word/2010/wordprocessingCanvas" xmlns:cx="http://schemas.microsoft.com/office/drawing/2014/chartex" xmlns:cx1="http://schemas.microsoft.com/office/drawing/2015/9/8/chartex" xmlns:cx2="http://schemas.microsoft.com/office/drawing/2015/10/21/chartex" xmlns:cx3="http://schemas.microsoft.com/office/drawing/2016/5/9/chartex" xmlns:cx4="http://schemas.microsoft.com/office/drawing/2016/5/10/chartex" xmlns:cx5="http://schemas.microsoft.com/office/drawing/2016/5/11/chartex" xmlns:cx6="http://schemas.microsoft.com/office/drawing/2016/5/12/chartex" xmlns:cx7="http://schemas.microsoft.com/office/drawing/2016/5/13/chartex" xmlns:cx8="http://schemas.microsoft.com/office/drawing/2016/5/14/chartex" xmlns:mc="http://schemas.openxmlformats.org/markup-compatibility/2006" xmlns:aink="http://schemas.microsoft.com/office/drawing/2016/ink" xmlns:am3d="http://schemas.microsoft.com/office/drawing/2017/model3d" xmlns:o="urn:schemas-microsoft-com:office:office" xmlns:r="http://schemas.openxmlformats.org/officeDocument/2006/relationships" xmlns:m="http://schemas.openxmlformats.org/officeDocument/2006/math" xmlns:v="urn:schemas-microsoft-com:vml" xmlns:wp14="http://schemas.microsoft.com/office/word/2010/wordprocessingDrawing" xmlns:wp="http://schemas.openxmlformats.org/drawingml/2006/wordprocessingDrawing" xmlns:w10="urn:schemas-microsoft-com:office:word" xmlns:w="http://schemas.openxmlformats.org/wordprocessingml/2006/main" xmlns:w14="http://schemas.microsoft.com/office/word/2010/wordml" xmlns:w15="http://schemas.microsoft.com/office/word/2012/wordml" xmlns:w16cex="http://schemas.microsoft.com/office/word/2018/wordml/cex" xmlns:w16cid="http://schemas.microsoft.com/office/word/2016/wordml/cid" xmlns:w16="http://schemas.microsoft.com/office/word/2018/wordml" xmlns:w16se="http://schemas.microsoft.com/office/word/2015/wordml/symex" xmlns:wpg="http://schemas.microsoft.com/office/word/2010/wordprocessingGroup" xmlns:wpi="http://schemas.microsoft.com/office/word/2010/wordprocessingInk" xmlns:wne="http://schemas.microsoft.com/office/word/2006/wordml" xmlns:wps="http://schemas.microsoft.com/office/word/2010/wordprocessingShape" mc:Ignorable="w14 w15 w16se w16cid w16 w16cex wp14">
-  <w15:commentEx w15:paraId="7DE613B5" w15:done="0"/>
+  <w15:commentEx w15:paraId="23C03D23" w15:done="0"/>
 </w15:commentsEx>
 </file>
 
 <file path=word/commentsExtensible.xml><?xml version="1.0" encoding="utf-8"?>
 <w16cex:commentsExtensible xmlns:wpc="http://schemas.microsoft.com/office/word/2010/wordprocessingCanvas" xmlns:cx="http://schemas.microsoft.com/office/drawing/2014/chartex" xmlns:cx1="http://schemas.microsoft.com/office/drawing/2015/9/8/chartex" xmlns:cx2="http://schemas.microsoft.com/office/drawing/2015/10/21/chartex" xmlns:cx3="http://schemas.microsoft.com/office/drawing/2016/5/9/chartex" xmlns:cx4="http://schemas.microsoft.com/office/drawing/2016/5/10/chartex" xmlns:cx5="http://schemas.microsoft.com/office/drawing/2016/5/11/chartex" xmlns:cx6="http://schemas.microsoft.com/office/drawing/2016/5/12/chartex" xmlns:cx7="http://schemas.microsoft.com/office/drawing/2016/5/13/chartex" xmlns:cx8="http://schemas.microsoft.com/office/drawing/2016/5/14/chartex" xmlns:mc="http://schemas.openxmlformats.org/markup-compatibility/2006" xmlns:aink="http://schemas.microsoft.com/office/drawing/2016/ink" xmlns:am3d="http://schemas.microsoft.com/office/drawing/2017/model3d" xmlns:o="urn:schemas-microsoft-com:office:office" xmlns:r="http://schemas.openxmlformats.org/officeDocument/2006/relationships" xmlns:m="http://schemas.openxmlformats.org/officeDocument/2006/math" xmlns:v="urn:schemas-microsoft-com:vml" xmlns:wp14="http://schemas.microsoft.com/office/word/2010/wordprocessingDrawing" xmlns:wp="http://schemas.openxmlformats.org/drawingml/2006/wordprocessingDrawing" xmlns:w10="urn:schemas-microsoft-com:office:word" xmlns:w="http://schemas.openxmlformats.org/wordprocessingml/2006/main" xmlns:w14="http://schemas.microsoft.com/office/word/2010/wordml" xmlns:w15="http://schemas.microsoft.com/office/word/2012/wordml" xmlns:w16cex="http://schemas.microsoft.com/office/word/2018/wordml/cex" xmlns:w16cid="http://schemas.microsoft.com/office/word/2016/wordml/cid" xmlns:w16="http://schemas.microsoft.com/office/word/2018/wordml" xmlns:w16se="http://schemas.microsoft.com/office/word/2015/wordml/symex" xmlns:wpg="http://schemas.microsoft.com/office/word/2010/wordprocessingGroup" xmlns:wpi="http://schemas.microsoft.com/office/word/2010/wordprocessingInk" xmlns:wne="http://schemas.microsoft.com/office/word/2006/wordml" xmlns:wps="http://schemas.microsoft.com/office/word/2010/wordprocessingShape" mc:Ignorable="w14 w15 w16se w16cid w16 w16cex wp14">
-  <w16cex:commentExtensible w16cex:durableId="23B36826" w16cex:dateUtc="2021-01-21T07:40:00Z"/>
+  <w16cex:commentExtensible w16cex:durableId="23C86CD0" w16cex:dateUtc="2021-02-06T06:18:00Z"/>
 </w16cex:commentsExtensible>
 </file>
 
 <file path=word/commentsIds.xml><?xml version="1.0" encoding="utf-8"?>
 <w16cid:commentsIds xmlns:wpc="http://schemas.microsoft.com/office/word/2010/wordprocessingCanvas" xmlns:cx="http://schemas.microsoft.com/office/drawing/2014/chartex" xmlns:cx1="http://schemas.microsoft.com/office/drawing/2015/9/8/chartex" xmlns:cx2="http://schemas.microsoft.com/office/drawing/2015/10/21/chartex" xmlns:cx3="http://schemas.microsoft.com/office/drawing/2016/5/9/chartex" xmlns:cx4="http://schemas.microsoft.com/office/drawing/2016/5/10/chartex" xmlns:cx5="http://schemas.microsoft.com/office/drawing/2016/5/11/chartex" xmlns:cx6="http://schemas.microsoft.com/office/drawing/2016/5/12/chartex" xmlns:cx7="http://schemas.microsoft.com/office/drawing/2016/5/13/chartex" xmlns:cx8="http://schemas.microsoft.com/office/drawing/2016/5/14/chartex" xmlns:mc="http://schemas.openxmlformats.org/markup-compatibility/2006" xmlns:aink="http://schemas.microsoft.com/office/drawing/2016/ink" xmlns:am3d="http://schemas.microsoft.com/office/drawing/2017/model3d" xmlns:o="urn:schemas-microsoft-com:office:office" xmlns:r="http://schemas.openxmlformats.org/officeDocument/2006/relationships" xmlns:m="http://schemas.openxmlformats.org/officeDocument/2006/math" xmlns:v="urn:schemas-microsoft-com:vml" xmlns:wp14="http://schemas.microsoft.com/office/word/2010/wordprocessingDrawing" xmlns:wp="http://schemas.openxmlformats.org/drawingml/2006/wordprocessingDrawing" xmlns:w10="urn:schemas-microsoft-com:office:word" xmlns:w="http://schemas.openxmlformats.org/wordprocessingml/2006/main" xmlns:w14="http://schemas.microsoft.com/office/word/2010/wordml" xmlns:w15="http://schemas.microsoft.com/office/word/2012/wordml" xmlns:w16cex="http://schemas.microsoft.com/office/word/2018/wordml/cex" xmlns:w16cid="http://schemas.microsoft.com/office/word/2016/wordml/cid" xmlns:w16="http://schemas.microsoft.com/office/word/2018/wordml" xmlns:w16se="http://schemas.microsoft.com/office/word/2015/wordml/symex" xmlns:wpg="http://schemas.microsoft.com/office/word/2010/wordprocessingGroup" xmlns:wpi="http://schemas.microsoft.com/office/word/2010/wordprocessingInk" xmlns:wne="http://schemas.microsoft.com/office/word/2006/wordml" xmlns:wps="http://schemas.microsoft.com/office/word/2010/wordprocessingShape" mc:Ignorable="w14 w15 w16se w16cid w16 w16cex wp14">
-  <w16cid:commentId w16cid:paraId="7DE613B5" w16cid:durableId="23B36826"/>
+  <w16cid:commentId w16cid:paraId="23C03D23" w16cid:durableId="23C86CD0"/>
 </w16cid:commentsIds>
 </file>
 

</xml_diff>